<commit_message>
3/4 editting the PS draft based on Larry's comments
</commit_message>
<xml_diff>
--- a/Cark-ps_outline.docx
+++ b/Cark-ps_outline.docx
@@ -402,21 +402,99 @@
         <w:t xml:space="preserve"> source)</w:t>
       </w:r>
       <w:r>
-        <w:t>. Learning how to start, develop, debug, and complete professional projects was an</w:t>
+        <w:t xml:space="preserve">. Learning how to </w:t>
+      </w:r>
+      <w:r>
+        <w:t>begin</w:t>
+      </w:r>
+      <w:r>
+        <w:t>, develop, debug, and complete professional projects was an</w:t>
       </w:r>
       <w:r>
         <w:t xml:space="preserve"> invaluable </w:t>
       </w:r>
       <w:r>
-        <w:t>skill I was able to apply to school and research projects.</w:t>
+        <w:t xml:space="preserve">skill </w:t>
+      </w:r>
+      <w:r>
+        <w:t xml:space="preserve">that </w:t>
+      </w:r>
+      <w:r>
+        <w:t>I was able to apply to school and research.</w:t>
       </w:r>
     </w:p>
     <w:p>
       <w:pPr>
         <w:ind w:firstLine="720"/>
       </w:pPr>
-      <w:r>
-        <w:t xml:space="preserve">My experience at BFS was incredible, but to widen my scope of understanding, take advantage of </w:t>
+      <w:commentRangeStart w:id="2"/>
+      <w:r>
+        <w:t>To</w:t>
+      </w:r>
+      <w:commentRangeEnd w:id="2"/>
+      <w:r>
+        <w:rPr>
+          <w:rStyle w:val="CommentReference"/>
+        </w:rPr>
+        <w:commentReference w:id="2"/>
+      </w:r>
+      <w:r>
+        <w:t xml:space="preserve"> </w:t>
+      </w:r>
+      <w:r>
+        <w:t xml:space="preserve">apply </w:t>
+      </w:r>
+      <w:r>
+        <w:t>what I had</w:t>
+      </w:r>
+      <w:r>
+        <w:t xml:space="preserve"> learned at BFS to</w:t>
+      </w:r>
+      <w:r>
+        <w:t xml:space="preserve">wards sustainability </w:t>
+      </w:r>
+      <w:r>
+        <w:t xml:space="preserve">I volunteered my time to improve and advance projects in a Sustainable Design lab at Pitt. I joined a small team of undergraduate students working on building low-cost microcontroller-based air quality sensors. My teammate’s backgrounds with microcontrollers were limited and the circuits being built for the sensors were difficult to debug and tedious to build, so they were struggling to move their project along. I was able to quickly identify problems with the circuits but ultimately recommended changing the implementation of the project because of the lack of resiliency in the microcontrollers they were using. Another team in this lab was testing how ultraviolet LEDs could be used to decontaminate water. But their circuit design and implementation prevented the LEDs from being </w:t>
+      </w:r>
+      <w:r>
+        <w:t>operable, so I</w:t>
+      </w:r>
+      <w:r>
+        <w:t xml:space="preserve"> redesign</w:t>
+      </w:r>
+      <w:r>
+        <w:t>ed</w:t>
+      </w:r>
+      <w:r>
+        <w:t xml:space="preserve"> their code and adjust their </w:t>
+      </w:r>
+      <w:proofErr w:type="gramStart"/>
+      <w:r>
+        <w:t>circuitry</w:t>
+      </w:r>
+      <w:proofErr w:type="gramEnd"/>
+      <w:r>
+        <w:t xml:space="preserve"> so they</w:t>
+      </w:r>
+      <w:r>
+        <w:t xml:space="preserve"> could control and record the intensity of the light. Working in this lab allowed me to collaborate with engineers outside of my field of study and </w:t>
+      </w:r>
+      <w:r>
+        <w:t>how I could apply my skills to benefit sustainable projects</w:t>
+      </w:r>
+      <w:r>
+        <w:t>.</w:t>
+      </w:r>
+    </w:p>
+    <w:p>
+      <w:pPr>
+        <w:ind w:firstLine="720"/>
+      </w:pPr>
+      <w:r>
+        <w:t>To</w:t>
+      </w:r>
+      <w:r>
+        <w:t xml:space="preserve"> widen my scope of understanding, take advantage of </w:t>
       </w:r>
       <w:r>
         <w:t>opportunities available at a</w:t>
@@ -431,10 +509,10 @@
         <w:t xml:space="preserve"> Thomas McDermott</w:t>
       </w:r>
       <w:r>
-        <w:t xml:space="preserve"> and to work on a</w:t>
-      </w:r>
-      <w:r>
-        <w:t>n</w:t>
+        <w:t xml:space="preserve"> </w:t>
+      </w:r>
+      <w:r>
+        <w:t>because he was leading</w:t>
       </w:r>
       <w:r>
         <w:t xml:space="preserve"> </w:t>
@@ -443,25 +521,40 @@
         <w:t xml:space="preserve">undergraduate research </w:t>
       </w:r>
       <w:r>
-        <w:t>project focused on sustainability</w:t>
-      </w:r>
-      <w:r>
-        <w:t>. This was my introduction to the field of Electric Power</w:t>
-      </w:r>
-      <w:r>
-        <w:t>, and the beginning of</w:t>
-      </w:r>
-      <w:r>
-        <w:t xml:space="preserve"> a</w:t>
-      </w:r>
-      <w:r>
-        <w:t xml:space="preserve"> </w:t>
-      </w:r>
-      <w:r>
-        <w:t>three-summer</w:t>
-      </w:r>
-      <w:r>
-        <w:t xml:space="preserve"> project. The goal was to de</w:t>
+        <w:t>project</w:t>
+      </w:r>
+      <w:r>
+        <w:t>s</w:t>
+      </w:r>
+      <w:r>
+        <w:t xml:space="preserve"> focused on </w:t>
+      </w:r>
+      <w:r>
+        <w:lastRenderedPageBreak/>
+        <w:t>sustainability</w:t>
+      </w:r>
+      <w:r>
+        <w:t>.</w:t>
+      </w:r>
+      <w:r>
+        <w:t xml:space="preserve"> </w:t>
+      </w:r>
+      <w:commentRangeStart w:id="3"/>
+      <w:r>
+        <w:t xml:space="preserve">The project I began with Dr. McDermott would last over three summers and </w:t>
+      </w:r>
+      <w:r>
+        <w:t xml:space="preserve">was my introduction to the field of Electric Power. </w:t>
+      </w:r>
+      <w:commentRangeEnd w:id="3"/>
+      <w:r>
+        <w:rPr>
+          <w:rStyle w:val="CommentReference"/>
+        </w:rPr>
+        <w:commentReference w:id="3"/>
+      </w:r>
+      <w:r>
+        <w:t>The goal was to de</w:t>
       </w:r>
       <w:r>
         <w:t xml:space="preserve">velop a </w:t>
@@ -562,16 +655,16 @@
       <w:r>
         <w:t xml:space="preserve"> </w:t>
       </w:r>
-      <w:commentRangeStart w:id="2"/>
+      <w:commentRangeStart w:id="4"/>
       <w:r>
         <w:t>models</w:t>
       </w:r>
-      <w:commentRangeEnd w:id="2"/>
-      <w:r>
-        <w:rPr>
-          <w:rStyle w:val="CommentReference"/>
-        </w:rPr>
-        <w:commentReference w:id="2"/>
+      <w:commentRangeEnd w:id="4"/>
+      <w:r>
+        <w:rPr>
+          <w:rStyle w:val="CommentReference"/>
+        </w:rPr>
+        <w:commentReference w:id="4"/>
       </w:r>
       <w:r>
         <w:t>.</w:t>
@@ -633,520 +726,437 @@
         <w:t xml:space="preserve">the </w:t>
       </w:r>
       <w:r>
+        <w:t>PV Integration Handbook</w:t>
+      </w:r>
+      <w:r>
+        <w:t xml:space="preserve"> (source)</w:t>
+      </w:r>
+      <w:r>
+        <w:t xml:space="preserve"> </w:t>
+      </w:r>
+      <w:r>
+        <w:t xml:space="preserve">and DLC safety thresholds </w:t>
+      </w:r>
+      <w:r>
+        <w:t xml:space="preserve">as my main guides, </w:t>
+      </w:r>
+      <w:r>
+        <w:t>I designed a voltage study and a fault study</w:t>
+      </w:r>
+      <w:r>
+        <w:t xml:space="preserve"> that could be conducted on the circuit models</w:t>
+      </w:r>
+      <w:r>
+        <w:t>.</w:t>
+      </w:r>
+      <w:r>
+        <w:t xml:space="preserve"> </w:t>
+      </w:r>
+      <w:r>
+        <w:t xml:space="preserve">I </w:t>
+      </w:r>
+      <w:r>
+        <w:t>chose</w:t>
+      </w:r>
+      <w:r>
+        <w:t xml:space="preserve"> two circuits</w:t>
+      </w:r>
+      <w:r>
+        <w:t xml:space="preserve"> to study</w:t>
+      </w:r>
+      <w:r>
+        <w:t xml:space="preserve">, one had DLC’s largest customer owned PV installation, and the other had the highest number of </w:t>
+      </w:r>
+      <w:r>
         <w:t xml:space="preserve">PV </w:t>
       </w:r>
       <w:r>
-        <w:lastRenderedPageBreak/>
-        <w:t>Integration Handbook</w:t>
-      </w:r>
-      <w:r>
-        <w:t xml:space="preserve"> (source)</w:t>
-      </w:r>
-      <w:r>
-        <w:t xml:space="preserve"> </w:t>
-      </w:r>
-      <w:r>
-        <w:t xml:space="preserve">and DLC safety thresholds </w:t>
-      </w:r>
-      <w:r>
-        <w:t xml:space="preserve">as my main guides, </w:t>
-      </w:r>
-      <w:r>
-        <w:t>I designed a voltage study and a fault study</w:t>
-      </w:r>
-      <w:r>
-        <w:t xml:space="preserve"> that could be conducted on the circuit models</w:t>
+        <w:t xml:space="preserve">installations. </w:t>
+      </w:r>
+      <w:r>
+        <w:t xml:space="preserve">I tested the circuits without PV (to provide a baseline), with the current PV installations, and with excess PV. </w:t>
+      </w:r>
+      <w:r>
+        <w:t>I was able to conclude that both</w:t>
+      </w:r>
+      <w:r>
+        <w:t xml:space="preserve"> circuits had </w:t>
+      </w:r>
+      <w:r>
+        <w:t xml:space="preserve">little or no safety concerns in their current state and could handle a lot more PV at specific customer locations. </w:t>
+      </w:r>
+      <w:r>
+        <w:t xml:space="preserve">Since </w:t>
+      </w:r>
+      <w:r>
+        <w:t>my</w:t>
+      </w:r>
+      <w:r>
+        <w:t xml:space="preserve"> method of building circuit models</w:t>
+      </w:r>
+      <w:r>
+        <w:t xml:space="preserve"> uniquely</w:t>
+      </w:r>
+      <w:r>
+        <w:t xml:space="preserve"> did not require any Geographic Information System data</w:t>
+      </w:r>
+      <w:r>
+        <w:t xml:space="preserve"> </w:t>
+      </w:r>
+      <w:commentRangeStart w:id="5"/>
+      <w:r>
+        <w:t xml:space="preserve">and </w:t>
+      </w:r>
+      <w:r>
+        <w:t>my findings were relevant</w:t>
+      </w:r>
+      <w:commentRangeEnd w:id="5"/>
+      <w:r>
+        <w:rPr>
+          <w:rStyle w:val="CommentReference"/>
+        </w:rPr>
+        <w:commentReference w:id="5"/>
+      </w:r>
+      <w:r>
+        <w:t xml:space="preserve">, we decided to publish a conference paper at the 2018 IEEE Power and Energy Society general meeting on the project, where I was the primary </w:t>
+      </w:r>
+      <w:commentRangeStart w:id="6"/>
+      <w:r>
+        <w:t>author</w:t>
+      </w:r>
+      <w:commentRangeEnd w:id="6"/>
+      <w:r>
+        <w:rPr>
+          <w:rStyle w:val="CommentReference"/>
+        </w:rPr>
+        <w:commentReference w:id="6"/>
       </w:r>
       <w:r>
         <w:t>.</w:t>
       </w:r>
-      <w:r>
-        <w:t xml:space="preserve"> </w:t>
+    </w:p>
+    <w:p/>
+    <w:p>
+      <w:pPr>
+        <w:ind w:firstLine="720"/>
+      </w:pPr>
+      <w:r>
+        <w:t xml:space="preserve">Before joining DLC I </w:t>
+      </w:r>
+      <w:commentRangeStart w:id="7"/>
+      <w:r>
+        <w:t>decided</w:t>
+      </w:r>
+      <w:commentRangeEnd w:id="7"/>
+      <w:r>
+        <w:rPr>
+          <w:rStyle w:val="CommentReference"/>
+        </w:rPr>
+        <w:commentReference w:id="7"/>
+      </w:r>
+      <w:r>
+        <w:t xml:space="preserve"> I </w:t>
+      </w:r>
+      <w:r>
+        <w:t>was going to move to</w:t>
+      </w:r>
+      <w:r>
+        <w:t xml:space="preserve"> </w:t>
+      </w:r>
+      <w:r>
+        <w:t xml:space="preserve">Phoenix, </w:t>
+      </w:r>
+      <w:r>
+        <w:t xml:space="preserve">Arizona to live </w:t>
+      </w:r>
+      <w:r>
+        <w:t>with</w:t>
+      </w:r>
+      <w:r>
+        <w:t xml:space="preserve"> my grandmother because she </w:t>
+      </w:r>
+      <w:r>
+        <w:t xml:space="preserve">had been diagnosed with Alzheimer’s and </w:t>
+      </w:r>
+      <w:r>
+        <w:t>was aging qui</w:t>
+      </w:r>
+      <w:r>
+        <w:t>ckly</w:t>
+      </w:r>
+      <w:r>
+        <w:t>.</w:t>
+      </w:r>
+      <w:r>
+        <w:t xml:space="preserve"> </w:t>
+      </w:r>
+      <w:r>
+        <w:t>M</w:t>
+      </w:r>
+      <w:r>
+        <w:t>y Aunt, who was her primary caregiver, was also running a business and raising her teenage son</w:t>
+      </w:r>
+      <w:r>
+        <w:t xml:space="preserve"> and I knew I was the only one in the family that would be able to offer </w:t>
+      </w:r>
+      <w:r>
+        <w:t>any</w:t>
+      </w:r>
+      <w:r>
+        <w:t xml:space="preserve"> support</w:t>
+      </w:r>
+      <w:r>
+        <w:t xml:space="preserve">. </w:t>
+      </w:r>
+      <w:r>
+        <w:t xml:space="preserve">I had been </w:t>
+      </w:r>
+      <w:r>
+        <w:t>in Pittsburgh over half my life and</w:t>
+      </w:r>
+      <w:r>
+        <w:t xml:space="preserve"> </w:t>
+      </w:r>
+      <w:r>
+        <w:t>I knew that</w:t>
+      </w:r>
+      <w:r>
+        <w:t xml:space="preserve"> I </w:t>
+      </w:r>
+      <w:r>
+        <w:t>had</w:t>
+      </w:r>
+      <w:r>
+        <w:t xml:space="preserve"> to venture </w:t>
+      </w:r>
+      <w:r>
+        <w:t>away because I feared getting stuck in my comfort zone.</w:t>
+      </w:r>
+      <w:r>
+        <w:t xml:space="preserve"> </w:t>
+      </w:r>
+      <w:r>
+        <w:t xml:space="preserve">At the time, </w:t>
+      </w:r>
+      <w:r>
+        <w:t xml:space="preserve">I was still unsure of where I wanted to take my career but </w:t>
+      </w:r>
+      <w:r>
+        <w:t xml:space="preserve">on top of helping my </w:t>
+      </w:r>
+      <w:commentRangeStart w:id="8"/>
+      <w:r>
+        <w:t>grandmother</w:t>
+      </w:r>
+      <w:commentRangeEnd w:id="8"/>
+      <w:r>
+        <w:rPr>
+          <w:rStyle w:val="CommentReference"/>
+        </w:rPr>
+        <w:commentReference w:id="8"/>
+      </w:r>
+      <w:r>
+        <w:t>,</w:t>
+      </w:r>
+      <w:r>
+        <w:t xml:space="preserve"> </w:t>
+      </w:r>
+      <w:r>
+        <w:t>Phoenix</w:t>
+      </w:r>
+      <w:r>
+        <w:t xml:space="preserve"> had a lot to offer in terms </w:t>
+      </w:r>
+      <w:r>
+        <w:t>of job</w:t>
+      </w:r>
+      <w:r>
+        <w:t xml:space="preserve"> and schooling opportunities. </w:t>
+      </w:r>
+    </w:p>
+    <w:p>
+      <w:pPr>
+        <w:ind w:firstLine="720"/>
+      </w:pPr>
+      <w:r>
+        <w:t>While preparing to move to Phoenix</w:t>
+      </w:r>
+      <w:r>
+        <w:t xml:space="preserve"> </w:t>
+      </w:r>
+      <w:r>
+        <w:t>I had a few</w:t>
+      </w:r>
+      <w:r>
+        <w:t xml:space="preserve"> phone interviews with hardware and </w:t>
+      </w:r>
+      <w:r>
+        <w:t>software companies in Phoenix, but the products</w:t>
+      </w:r>
+      <w:r>
+        <w:t xml:space="preserve"> they produce</w:t>
+      </w:r>
+      <w:r>
+        <w:t>d</w:t>
+      </w:r>
+      <w:r>
+        <w:t xml:space="preserve"> w</w:t>
+      </w:r>
+      <w:r>
+        <w:t xml:space="preserve">ere </w:t>
+      </w:r>
+      <w:r>
+        <w:t xml:space="preserve">for </w:t>
+      </w:r>
+      <w:r>
+        <w:t xml:space="preserve">larger </w:t>
+      </w:r>
+      <w:r>
+        <w:t>companies</w:t>
+      </w:r>
+      <w:r>
+        <w:t xml:space="preserve">, and </w:t>
+      </w:r>
+      <w:r>
+        <w:t xml:space="preserve">I could not see myself </w:t>
+      </w:r>
+      <w:r>
+        <w:t>becoming passionate about</w:t>
+      </w:r>
+      <w:r>
+        <w:t xml:space="preserve"> this type of work</w:t>
+      </w:r>
+      <w:r>
+        <w:t xml:space="preserve">. </w:t>
+      </w:r>
+      <w:r>
+        <w:t xml:space="preserve">My passions were cemented </w:t>
+      </w:r>
+      <w:r>
+        <w:t xml:space="preserve">when </w:t>
+      </w:r>
+      <w:r>
+        <w:t>I went on</w:t>
+      </w:r>
+      <w:r>
+        <w:t xml:space="preserve"> a </w:t>
+      </w:r>
+      <w:r>
+        <w:t>three-day</w:t>
+      </w:r>
+      <w:r>
+        <w:t xml:space="preserve"> backpacking trip with my father in </w:t>
+      </w:r>
+      <w:r>
+        <w:t>the Rocky Mountains</w:t>
+      </w:r>
+      <w:r>
+        <w:t>.</w:t>
+      </w:r>
+      <w:r>
+        <w:t xml:space="preserve"> </w:t>
+      </w:r>
+      <w:r>
+        <w:t>Nearing the completion of the hike,</w:t>
+      </w:r>
+      <w:r>
+        <w:t xml:space="preserve"> I climbed up to a vantage point </w:t>
+      </w:r>
+      <w:r>
+        <w:t xml:space="preserve">and was </w:t>
+      </w:r>
+      <w:r>
+        <w:t>completely isolated. I could not believe the beauty and the grace of my surroundings</w:t>
+      </w:r>
+      <w:r>
+        <w:t xml:space="preserve"> but could not shake the dreadful thought </w:t>
+      </w:r>
+      <w:r>
+        <w:t>that climate</w:t>
+      </w:r>
+      <w:r>
+        <w:t xml:space="preserve"> change and pollution would destroy this breathtaking landscape in</w:t>
+      </w:r>
+      <w:r>
+        <w:t xml:space="preserve"> only </w:t>
+      </w:r>
+      <w:r>
+        <w:t xml:space="preserve">20 </w:t>
+      </w:r>
+      <w:commentRangeStart w:id="9"/>
+      <w:r>
+        <w:t>years</w:t>
+      </w:r>
+      <w:commentRangeEnd w:id="9"/>
+      <w:r>
+        <w:rPr>
+          <w:rStyle w:val="CommentReference"/>
+        </w:rPr>
+        <w:commentReference w:id="9"/>
+      </w:r>
+      <w:r>
+        <w:t xml:space="preserve">. </w:t>
+      </w:r>
+      <w:r>
+        <w:t>I</w:t>
+      </w:r>
+      <w:r>
+        <w:t xml:space="preserve">n </w:t>
+      </w:r>
+      <w:r>
+        <w:t xml:space="preserve">that </w:t>
+      </w:r>
+      <w:r>
+        <w:t xml:space="preserve">moment I concluded that by working with renewable energy in the power </w:t>
+      </w:r>
+      <w:commentRangeStart w:id="10"/>
+      <w:r>
+        <w:t>sector</w:t>
+      </w:r>
+      <w:commentRangeEnd w:id="10"/>
+      <w:r>
+        <w:rPr>
+          <w:rStyle w:val="CommentReference"/>
+        </w:rPr>
+        <w:commentReference w:id="10"/>
+      </w:r>
+      <w:r>
+        <w:t xml:space="preserve">, I could maximize </w:t>
+      </w:r>
+      <w:r>
+        <w:t>my abilities to</w:t>
+      </w:r>
+      <w:r>
+        <w:t xml:space="preserve"> combat climate change.</w:t>
+      </w:r>
+      <w:r>
+        <w:t xml:space="preserve"> </w:t>
+      </w:r>
+    </w:p>
+    <w:p>
+      <w:pPr>
+        <w:ind w:firstLine="720"/>
+      </w:pPr>
+      <w:commentRangeStart w:id="11"/>
+      <w:r>
+        <w:t xml:space="preserve">Even though I was now working in my career field, </w:t>
       </w:r>
       <w:r>
         <w:t xml:space="preserve">I </w:t>
       </w:r>
       <w:r>
-        <w:t>chose</w:t>
-      </w:r>
-      <w:r>
-        <w:t xml:space="preserve"> two circuits</w:t>
-      </w:r>
-      <w:r>
-        <w:t xml:space="preserve"> to study</w:t>
-      </w:r>
-      <w:r>
-        <w:t xml:space="preserve">, one had DLC’s largest customer owned PV installation, and the other had the highest number of </w:t>
-      </w:r>
-      <w:r>
-        <w:t xml:space="preserve">PV </w:t>
-      </w:r>
-      <w:r>
-        <w:t xml:space="preserve">installations. </w:t>
-      </w:r>
-      <w:r>
-        <w:t xml:space="preserve">I tested the circuits without PV (to provide a baseline), with the current PV installations, and with excess PV. </w:t>
-      </w:r>
-      <w:r>
-        <w:t>I was able to conclude that both</w:t>
-      </w:r>
-      <w:r>
-        <w:t xml:space="preserve"> circuits had </w:t>
-      </w:r>
-      <w:r>
-        <w:t xml:space="preserve">little or no safety concerns in their current state and could handle a lot more PV at specific customer locations. </w:t>
-      </w:r>
-      <w:r>
-        <w:t xml:space="preserve">Since </w:t>
-      </w:r>
-      <w:r>
-        <w:t>my</w:t>
-      </w:r>
-      <w:r>
-        <w:t xml:space="preserve"> method of building circuit models</w:t>
-      </w:r>
-      <w:r>
-        <w:t xml:space="preserve"> uniquely</w:t>
-      </w:r>
-      <w:r>
-        <w:t xml:space="preserve"> did not require any Geographic Information System data</w:t>
-      </w:r>
-      <w:r>
-        <w:t xml:space="preserve"> </w:t>
-      </w:r>
-      <w:commentRangeStart w:id="3"/>
-      <w:r>
-        <w:t xml:space="preserve">and </w:t>
-      </w:r>
-      <w:r>
-        <w:t>my findings were relevant</w:t>
-      </w:r>
-      <w:commentRangeEnd w:id="3"/>
-      <w:r>
-        <w:rPr>
-          <w:rStyle w:val="CommentReference"/>
-        </w:rPr>
-        <w:commentReference w:id="3"/>
-      </w:r>
-      <w:r>
-        <w:t xml:space="preserve">, we decided to publish a conference paper at the 2018 IEEE Power and Energy Society general meeting on the project, where I was the primary </w:t>
-      </w:r>
-      <w:commentRangeStart w:id="4"/>
-      <w:r>
-        <w:t>author</w:t>
-      </w:r>
-      <w:commentRangeEnd w:id="4"/>
-      <w:r>
-        <w:rPr>
-          <w:rStyle w:val="CommentReference"/>
-        </w:rPr>
-        <w:commentReference w:id="4"/>
-      </w:r>
-      <w:r>
-        <w:t>.</w:t>
-      </w:r>
-    </w:p>
-    <w:p>
-      <w:pPr>
-        <w:ind w:firstLine="720"/>
-      </w:pPr>
-    </w:p>
-    <w:p>
-      <w:pPr>
-        <w:ind w:firstLine="720"/>
-      </w:pPr>
-      <w:commentRangeStart w:id="5"/>
-      <w:r>
-        <w:t>To</w:t>
-      </w:r>
-      <w:commentRangeEnd w:id="5"/>
-      <w:r>
-        <w:rPr>
-          <w:rStyle w:val="CommentReference"/>
-        </w:rPr>
-        <w:commentReference w:id="5"/>
-      </w:r>
-      <w:r>
-        <w:t xml:space="preserve"> </w:t>
-      </w:r>
-      <w:r>
-        <w:t xml:space="preserve">use the </w:t>
-      </w:r>
-      <w:proofErr w:type="gramStart"/>
-      <w:r>
-        <w:t xml:space="preserve">skills </w:t>
-      </w:r>
-      <w:r>
-        <w:t xml:space="preserve"> broader</w:t>
-      </w:r>
-      <w:proofErr w:type="gramEnd"/>
-      <w:r>
-        <w:t xml:space="preserve"> impacts of science I volunteered my time to improve and advance projects in a Sustainable Design lab at Pitt. I joined a small team of undergraduate students working on building low-cost microcontroller-based air quality sensors. My teammate’s backgrounds with microcontrollers were limited and the circuits being built for the sensors were difficult to debug and tedious to build, so they were struggling to move their project along. I was able to quickly identify problems with the circuits but ultimately recommended changing the implementation of the project because of the lack of resiliency in the microcontrollers they were using. Another team in this lab was testing how ultraviolet LEDs could be used to decontaminate water. But their circuit design and implementation prevented the LEDs from being operable. I was able to redesign their code and adjust their circuitry so that they could control and record the intensity of the light. Working in this lab allowed me to collaborate with engineers outside of my field of study and learned how engineers of all fields can combine their knowledge on the same project. </w:t>
-      </w:r>
-    </w:p>
-    <w:p>
-      <w:pPr>
-        <w:ind w:firstLine="720"/>
-      </w:pPr>
-      <w:r>
-        <w:t xml:space="preserve">I </w:t>
-      </w:r>
-      <w:commentRangeStart w:id="6"/>
-      <w:r>
-        <w:t>decided</w:t>
-      </w:r>
-      <w:commentRangeEnd w:id="6"/>
-      <w:r>
-        <w:rPr>
-          <w:rStyle w:val="CommentReference"/>
-        </w:rPr>
-        <w:commentReference w:id="6"/>
-      </w:r>
-      <w:r>
-        <w:t xml:space="preserve"> I wanted to move to </w:t>
-      </w:r>
-      <w:r>
-        <w:t xml:space="preserve">Phoenix, </w:t>
-      </w:r>
-      <w:r>
-        <w:t xml:space="preserve">Arizona to live closer to my grandmother because she </w:t>
-      </w:r>
-      <w:r>
-        <w:t xml:space="preserve">had been diagnosed with Alzheimer’s and </w:t>
-      </w:r>
-      <w:r>
-        <w:t>was aging qui</w:t>
-      </w:r>
-      <w:r>
-        <w:t>ckly</w:t>
-      </w:r>
-      <w:r>
-        <w:t>.</w:t>
-      </w:r>
-      <w:r>
-        <w:t xml:space="preserve"> </w:t>
-      </w:r>
-      <w:r>
-        <w:t>M</w:t>
-      </w:r>
-      <w:r>
-        <w:t>y Aunt, who was her primary caregiver, was also running a business and raising her teenage son</w:t>
-      </w:r>
-      <w:r>
-        <w:t xml:space="preserve"> and I knew I was the only one in the family that would be able to offer </w:t>
-      </w:r>
-      <w:r>
-        <w:t>any</w:t>
-      </w:r>
-      <w:r>
-        <w:t xml:space="preserve"> support</w:t>
-      </w:r>
-      <w:r>
-        <w:t xml:space="preserve">. </w:t>
-      </w:r>
-      <w:r>
-        <w:t xml:space="preserve">I had been </w:t>
-      </w:r>
-      <w:r>
-        <w:t>in Pittsburgh over half my life and</w:t>
-      </w:r>
-      <w:r>
-        <w:t xml:space="preserve"> </w:t>
-      </w:r>
-      <w:r>
-        <w:t>I knew that</w:t>
-      </w:r>
-      <w:r>
-        <w:t xml:space="preserve"> I </w:t>
-      </w:r>
-      <w:r>
-        <w:t>had</w:t>
-      </w:r>
-      <w:r>
-        <w:t xml:space="preserve"> to venture </w:t>
-      </w:r>
-      <w:r>
-        <w:t>away because I feared getting stuck in my comfort zone.</w:t>
-      </w:r>
-      <w:r>
-        <w:t xml:space="preserve"> </w:t>
-      </w:r>
-      <w:r>
-        <w:t xml:space="preserve">At the time, </w:t>
-      </w:r>
-      <w:r>
-        <w:t xml:space="preserve">I was still unsure of where I wanted to take my career but </w:t>
-      </w:r>
-      <w:r>
-        <w:t xml:space="preserve">on top of helping my </w:t>
-      </w:r>
-      <w:commentRangeStart w:id="7"/>
-      <w:r>
-        <w:t>grandmother</w:t>
-      </w:r>
-      <w:commentRangeEnd w:id="7"/>
-      <w:r>
-        <w:rPr>
-          <w:rStyle w:val="CommentReference"/>
-        </w:rPr>
-        <w:commentReference w:id="7"/>
-      </w:r>
-      <w:r>
-        <w:t>,</w:t>
-      </w:r>
-      <w:r>
-        <w:t xml:space="preserve"> </w:t>
-      </w:r>
-      <w:r>
-        <w:t>Phoenix</w:t>
-      </w:r>
-      <w:r>
-        <w:t xml:space="preserve"> had a lot to offer in terms </w:t>
-      </w:r>
-      <w:r>
-        <w:t>of job</w:t>
-      </w:r>
-      <w:r>
-        <w:t xml:space="preserve"> and schooling opportunities. </w:t>
-      </w:r>
-    </w:p>
-    <w:p>
-      <w:pPr>
-        <w:ind w:firstLine="720"/>
-      </w:pPr>
-      <w:r>
-        <w:t>While preparing to move to Phoenix</w:t>
-      </w:r>
-      <w:r>
-        <w:t xml:space="preserve">, I was </w:t>
-      </w:r>
-      <w:r>
-        <w:t xml:space="preserve">still </w:t>
-      </w:r>
-      <w:r>
-        <w:t>struggling to decide what I wanted my future career to look like. I had a few</w:t>
-      </w:r>
-      <w:r>
-        <w:t xml:space="preserve"> phone interviews with hardware and </w:t>
-      </w:r>
-      <w:r>
-        <w:t>software companies in Phoenix, but the products</w:t>
-      </w:r>
-      <w:r>
-        <w:t xml:space="preserve"> they produce</w:t>
-      </w:r>
-      <w:ins w:id="8" w:author="Shuman, Larry J" w:date="2018-08-31T11:43:00Z">
-        <w:r>
-          <w:t>d</w:t>
-        </w:r>
-      </w:ins>
-      <w:del w:id="9" w:author="Shuman, Larry J" w:date="2018-08-31T11:43:00Z">
-        <w:r>
-          <w:delText>s</w:delText>
-        </w:r>
-      </w:del>
-      <w:r>
-        <w:t xml:space="preserve"> w</w:t>
-      </w:r>
-      <w:r>
-        <w:t xml:space="preserve">ere </w:t>
-      </w:r>
-      <w:r>
-        <w:t xml:space="preserve">for </w:t>
-      </w:r>
-      <w:del w:id="10" w:author="Shuman, Larry J" w:date="2018-08-31T11:43:00Z">
-        <w:r>
-          <w:delText xml:space="preserve">bigger </w:delText>
-        </w:r>
-      </w:del>
-      <w:ins w:id="11" w:author="Shuman, Larry J" w:date="2018-08-31T11:43:00Z">
-        <w:r>
-          <w:t xml:space="preserve">larger </w:t>
-        </w:r>
-      </w:ins>
-      <w:r>
-        <w:t>companies</w:t>
-      </w:r>
-      <w:del w:id="12" w:author="Shuman, Larry J" w:date="2018-08-31T11:43:00Z">
-        <w:r>
-          <w:delText xml:space="preserve"> with lots of </w:delText>
-        </w:r>
-        <w:r>
-          <w:delText>money</w:delText>
-        </w:r>
-      </w:del>
-      <w:r>
-        <w:t xml:space="preserve">, and </w:t>
-      </w:r>
-      <w:r>
-        <w:t xml:space="preserve">I could not see myself </w:t>
-      </w:r>
-      <w:r>
-        <w:t>becoming passionate about</w:t>
-      </w:r>
-      <w:r>
-        <w:t xml:space="preserve"> this type of work</w:t>
-      </w:r>
-      <w:r>
-        <w:t xml:space="preserve">. </w:t>
-      </w:r>
-      <w:r>
-        <w:t xml:space="preserve">My passions were cemented </w:t>
-      </w:r>
-      <w:r>
-        <w:t xml:space="preserve">when </w:t>
-      </w:r>
-      <w:r>
-        <w:t>I went on</w:t>
-      </w:r>
-      <w:r>
-        <w:t xml:space="preserve"> a </w:t>
-      </w:r>
-      <w:r>
-        <w:t>three-day</w:t>
-      </w:r>
-      <w:r>
-        <w:t xml:space="preserve"> backpacking trip with my father in </w:t>
-      </w:r>
-      <w:r>
-        <w:t>the Rocky Mountains</w:t>
-      </w:r>
-      <w:r>
-        <w:t>.</w:t>
-      </w:r>
-      <w:r>
-        <w:t xml:space="preserve"> </w:t>
-      </w:r>
-      <w:r>
-        <w:t>Nearing the completion of the hike,</w:t>
-      </w:r>
-      <w:r>
-        <w:t xml:space="preserve"> I climbed up to a vantage point </w:t>
-      </w:r>
-      <w:r>
-        <w:t xml:space="preserve">and was </w:t>
-      </w:r>
-      <w:r>
-        <w:t xml:space="preserve">completely isolated. I could not believe the beauty and the grace of my surroundings, and </w:t>
-      </w:r>
-      <w:r>
-        <w:t xml:space="preserve">in </w:t>
-      </w:r>
-      <w:r>
-        <w:t xml:space="preserve">that </w:t>
-      </w:r>
-      <w:proofErr w:type="gramStart"/>
-      <w:r>
-        <w:t>moment</w:t>
-      </w:r>
-      <w:proofErr w:type="gramEnd"/>
-      <w:r>
-        <w:t xml:space="preserve"> I decided I need</w:t>
-      </w:r>
-      <w:ins w:id="13" w:author="Shuman, Larry J" w:date="2018-08-31T11:43:00Z">
-        <w:r>
-          <w:t>ed</w:t>
-        </w:r>
-      </w:ins>
-      <w:r>
-        <w:t xml:space="preserve"> to devote my career</w:t>
-      </w:r>
-      <w:r>
-        <w:t xml:space="preserve"> to make sure that what I was currently seeing, would be there </w:t>
-      </w:r>
-      <w:r>
-        <w:t xml:space="preserve">when I came back </w:t>
-      </w:r>
-      <w:r>
-        <w:t xml:space="preserve">in 20 </w:t>
-      </w:r>
-      <w:commentRangeStart w:id="14"/>
-      <w:r>
-        <w:t>years</w:t>
-      </w:r>
-      <w:commentRangeEnd w:id="14"/>
-      <w:r>
-        <w:rPr>
-          <w:rStyle w:val="CommentReference"/>
-        </w:rPr>
-        <w:commentReference w:id="14"/>
-      </w:r>
-      <w:r>
-        <w:t xml:space="preserve">. </w:t>
-      </w:r>
-      <w:r>
-        <w:t>While I was working at DLC</w:t>
-      </w:r>
-      <w:r>
-        <w:t xml:space="preserve"> I</w:t>
-      </w:r>
-      <w:r>
-        <w:t xml:space="preserve"> learned about many of </w:t>
-      </w:r>
-      <w:r>
-        <w:t xml:space="preserve">the </w:t>
-      </w:r>
-      <w:r>
-        <w:t xml:space="preserve">challenges utilities are facing integrating </w:t>
-      </w:r>
-      <w:r>
-        <w:t xml:space="preserve">PV </w:t>
-      </w:r>
-      <w:r>
-        <w:t>into electric grid.</w:t>
-      </w:r>
-      <w:r>
-        <w:t xml:space="preserve"> </w:t>
-      </w:r>
-      <w:proofErr w:type="gramStart"/>
-      <w:r>
-        <w:t>So</w:t>
-      </w:r>
-      <w:proofErr w:type="gramEnd"/>
-      <w:r>
-        <w:t xml:space="preserve"> I decided that I would devote my </w:t>
-      </w:r>
-      <w:r>
-        <w:t>career</w:t>
-      </w:r>
-      <w:r>
-        <w:t xml:space="preserve"> to working </w:t>
-      </w:r>
-      <w:r>
-        <w:t>within the</w:t>
-      </w:r>
-      <w:r>
-        <w:t xml:space="preserve"> power </w:t>
-      </w:r>
-      <w:r>
-        <w:t xml:space="preserve">sector </w:t>
-      </w:r>
-      <w:r>
-        <w:t>and solving the problems of integrating renewable energy into the current system.</w:t>
-      </w:r>
-    </w:p>
-    <w:p>
-      <w:pPr>
-        <w:ind w:firstLine="720"/>
-      </w:pPr>
-      <w:r>
-        <w:t xml:space="preserve">Even though I was now working in my career field, </w:t>
-      </w:r>
-      <w:r>
-        <w:t xml:space="preserve">I </w:t>
-      </w:r>
-      <w:r>
         <w:t>remained</w:t>
       </w:r>
       <w:r>
-        <w:t xml:space="preserve"> fully committed to </w:t>
-      </w:r>
-      <w:del w:id="15" w:author="Shuman, Larry J" w:date="2018-08-31T11:44:00Z">
-        <w:r>
-          <w:delText>moving to</w:delText>
-        </w:r>
-      </w:del>
-      <w:ins w:id="16" w:author="Shuman, Larry J" w:date="2018-08-31T11:44:00Z">
+        <w:t xml:space="preserve"> fully committed to</w:t>
+      </w:r>
+      <w:r>
+        <w:t xml:space="preserve"> moving to</w:t>
+      </w:r>
+      <w:r>
+        <w:t xml:space="preserve"> </w:t>
+      </w:r>
+      <w:ins w:id="12" w:author="Shuman, Larry J" w:date="2018-08-31T11:44:00Z">
         <w:r>
           <w:t>staying in</w:t>
         </w:r>
@@ -1154,16 +1164,9 @@
       <w:r>
         <w:t xml:space="preserve"> Arizona to fulfill the promise I had made to my grandmother </w:t>
       </w:r>
-      <w:ins w:id="17" w:author="Shuman, Larry J" w:date="2018-08-31T11:45:00Z">
-        <w:r>
-          <w:t>two</w:t>
-        </w:r>
-      </w:ins>
-      <w:del w:id="18" w:author="Shuman, Larry J" w:date="2018-08-31T11:45:00Z">
-        <w:r>
-          <w:delText>2</w:delText>
-        </w:r>
-      </w:del>
+      <w:r>
+        <w:t>two</w:t>
+      </w:r>
       <w:r>
         <w:t xml:space="preserve"> ye</w:t>
       </w:r>
@@ -1173,6 +1176,13 @@
       <w:r>
         <w:t>prior</w:t>
       </w:r>
+      <w:commentRangeEnd w:id="11"/>
+      <w:r>
+        <w:rPr>
+          <w:rStyle w:val="CommentReference"/>
+        </w:rPr>
+        <w:commentReference w:id="11"/>
+      </w:r>
       <w:r>
         <w:t>. Fortunately,</w:t>
       </w:r>
@@ -1180,38 +1190,38 @@
         <w:t xml:space="preserve"> my project had gained some traction at DLC and begun to produce result</w:t>
       </w:r>
       <w:r>
-        <w:t xml:space="preserve">s </w:t>
+        <w:t>s which</w:t>
+      </w:r>
+      <w:r>
+        <w:t xml:space="preserve"> led to a job</w:t>
+      </w:r>
+      <w:r>
+        <w:t xml:space="preserve"> offer from DLC</w:t>
+      </w:r>
+      <w:r>
+        <w:t>, as the first and only remote employee at the company.</w:t>
+      </w:r>
+      <w:r>
+        <w:t xml:space="preserve"> As a remote employee, I have</w:t>
+      </w:r>
+      <w:r>
+        <w:t xml:space="preserve"> </w:t>
+      </w:r>
+      <w:r>
+        <w:t>continued</w:t>
+      </w:r>
+      <w:r>
+        <w:t xml:space="preserve"> to create circuit models that DLC engineer</w:t>
+      </w:r>
+      <w:r>
+        <w:t>s can</w:t>
+      </w:r>
+      <w:r>
+        <w:t xml:space="preserve"> use to study </w:t>
       </w:r>
       <w:r>
         <w:lastRenderedPageBreak/>
-        <w:t>which</w:t>
-      </w:r>
-      <w:r>
-        <w:t xml:space="preserve"> led to a job</w:t>
-      </w:r>
-      <w:r>
-        <w:t xml:space="preserve"> offer from DLC</w:t>
-      </w:r>
-      <w:r>
-        <w:t>, as the first and only remote employee at the company.</w:t>
-      </w:r>
-      <w:r>
-        <w:t xml:space="preserve"> As a remote employee, I have</w:t>
-      </w:r>
-      <w:r>
-        <w:t xml:space="preserve"> </w:t>
-      </w:r>
-      <w:r>
-        <w:t>continued</w:t>
-      </w:r>
-      <w:r>
-        <w:t xml:space="preserve"> to create circuit models that DLC engineer</w:t>
-      </w:r>
-      <w:r>
-        <w:t>s can</w:t>
-      </w:r>
-      <w:r>
-        <w:t xml:space="preserve"> use to study our system, and I have broaden</w:t>
+        <w:t>our system, and I have broaden</w:t>
       </w:r>
       <w:r>
         <w:t>ed</w:t>
@@ -1219,7 +1229,7 @@
       <w:r>
         <w:t xml:space="preserve"> my knowledge of an industry that is at the beginning of </w:t>
       </w:r>
-      <w:del w:id="19" w:author="Shuman, Larry J" w:date="2018-08-31T11:45:00Z">
+      <w:del w:id="13" w:author="Shuman, Larry J" w:date="2018-08-31T11:45:00Z">
         <w:r>
           <w:delText xml:space="preserve">going through </w:delText>
         </w:r>
@@ -1227,9 +1237,316 @@
       <w:r>
         <w:t xml:space="preserve">substantial </w:t>
       </w:r>
+      <w:commentRangeStart w:id="14"/>
+      <w:r>
+        <w:t>change</w:t>
+      </w:r>
+      <w:commentRangeEnd w:id="14"/>
+      <w:r>
+        <w:rPr>
+          <w:rStyle w:val="CommentReference"/>
+        </w:rPr>
+        <w:commentReference w:id="14"/>
+      </w:r>
+      <w:r>
+        <w:t xml:space="preserve">. Though I can </w:t>
+      </w:r>
+      <w:r>
+        <w:t>see</w:t>
+      </w:r>
+      <w:r>
+        <w:t xml:space="preserve"> a future where I work</w:t>
+      </w:r>
+      <w:r>
+        <w:t xml:space="preserve"> at DLC for my entire career, I want to use my knowledge and talents to positively impact a greater scope of humanity, and solve problems that all utilities are facing, rather than just one.</w:t>
+      </w:r>
+    </w:p>
+    <w:p>
+      <w:pPr>
+        <w:ind w:firstLine="720"/>
+      </w:pPr>
+      <w:r>
+        <w:t xml:space="preserve">Therefore, I am </w:t>
+      </w:r>
+      <w:r>
+        <w:t>anxious to begin</w:t>
+      </w:r>
+      <w:r>
+        <w:rPr>
+          <w:rStyle w:val="CommentReference"/>
+        </w:rPr>
+        <w:commentReference w:id="15"/>
+      </w:r>
+      <w:r>
+        <w:t xml:space="preserve"> </w:t>
+      </w:r>
+      <w:r>
+        <w:t xml:space="preserve">working with </w:t>
+      </w:r>
+      <w:r>
+        <w:t>Dr. Yang Wen</w:t>
+      </w:r>
+      <w:r>
+        <w:t>g, whose</w:t>
+      </w:r>
+      <w:r>
+        <w:t xml:space="preserve"> expertise in Machine Learning will allow me to use cutting edge techniques to solve problems utilities are currently facing. </w:t>
+      </w:r>
+      <w:commentRangeStart w:id="16"/>
+      <w:r>
+        <w:t xml:space="preserve">I am </w:t>
+      </w:r>
+      <w:r>
+        <w:t>presently</w:t>
+      </w:r>
+      <w:r>
+        <w:t xml:space="preserve"> studying</w:t>
+      </w:r>
+      <w:r>
+        <w:t xml:space="preserve"> how to break down the</w:t>
+      </w:r>
+      <w:r>
+        <w:t xml:space="preserve"> barriers </w:t>
+      </w:r>
+      <w:r>
+        <w:t xml:space="preserve">that </w:t>
+      </w:r>
+      <w:r>
+        <w:t xml:space="preserve">are preventing small scale PV and personal energy storage from being widely distributed and accepted. I </w:t>
+      </w:r>
+      <w:r>
+        <w:t>want</w:t>
+      </w:r>
+      <w:r>
+        <w:t xml:space="preserve"> my research to benefit</w:t>
+      </w:r>
+      <w:r>
+        <w:t xml:space="preserve"> </w:t>
+      </w:r>
+      <w:r>
+        <w:t>both the utilities and their customers</w:t>
+      </w:r>
+      <w:commentRangeEnd w:id="16"/>
+      <w:r>
+        <w:rPr>
+          <w:rStyle w:val="CommentReference"/>
+        </w:rPr>
+        <w:commentReference w:id="16"/>
+      </w:r>
+      <w:r>
+        <w:t>.</w:t>
+      </w:r>
+    </w:p>
+    <w:p/>
+    <w:p>
+      <w:pPr>
+        <w:ind w:firstLine="720"/>
+      </w:pPr>
+      <w:r>
+        <w:t xml:space="preserve">Recently, I have begun tutoring my </w:t>
+      </w:r>
+      <w:r>
+        <w:t>younger cou</w:t>
+      </w:r>
+      <w:bookmarkStart w:id="17" w:name="_GoBack"/>
+      <w:bookmarkEnd w:id="17"/>
+      <w:r>
+        <w:t xml:space="preserve">sin </w:t>
+      </w:r>
+      <w:r>
+        <w:t xml:space="preserve">with his </w:t>
+      </w:r>
+      <w:r>
+        <w:t>high school math</w:t>
+      </w:r>
+      <w:r>
+        <w:t xml:space="preserve"> homework.</w:t>
+      </w:r>
+      <w:r>
+        <w:t xml:space="preserve"> He has a l</w:t>
+      </w:r>
+      <w:r>
+        <w:t>ot of potential</w:t>
+      </w:r>
+      <w:r>
+        <w:t xml:space="preserve"> </w:t>
+      </w:r>
+      <w:r>
+        <w:t>but</w:t>
+      </w:r>
+      <w:r>
+        <w:t xml:space="preserve"> is a typical teenager who struggles to care about anything other than video games</w:t>
+      </w:r>
+      <w:r>
+        <w:t xml:space="preserve"> and football</w:t>
+      </w:r>
+      <w:r>
+        <w:t>.</w:t>
+      </w:r>
+      <w:r>
+        <w:t xml:space="preserve"> </w:t>
+      </w:r>
+      <w:r>
+        <w:t>During o</w:t>
+      </w:r>
+      <w:r>
+        <w:t xml:space="preserve">ur tutoring time I </w:t>
+      </w:r>
+      <w:proofErr w:type="gramStart"/>
+      <w:r>
+        <w:t xml:space="preserve">am able </w:t>
+      </w:r>
+      <w:r>
+        <w:t>to</w:t>
+      </w:r>
+      <w:proofErr w:type="gramEnd"/>
+      <w:r>
+        <w:t xml:space="preserve"> impart some of my young wisdom and life advice.</w:t>
+      </w:r>
+      <w:r>
+        <w:t xml:space="preserve"> B</w:t>
+      </w:r>
+      <w:r>
+        <w:t>y building a bond with him I hope to nudge</w:t>
+      </w:r>
+      <w:r>
+        <w:t xml:space="preserve"> him </w:t>
+      </w:r>
+      <w:r>
+        <w:t xml:space="preserve">in the direction of </w:t>
+      </w:r>
+      <w:r>
+        <w:t>enjoy</w:t>
+      </w:r>
+      <w:r>
+        <w:t>ing</w:t>
+      </w:r>
+      <w:r>
+        <w:t xml:space="preserve"> school</w:t>
+      </w:r>
+      <w:r>
+        <w:t>, building empathy,</w:t>
+      </w:r>
+      <w:r>
+        <w:t xml:space="preserve"> and fulfill</w:t>
+      </w:r>
+      <w:r>
+        <w:t>ing</w:t>
+      </w:r>
+      <w:r>
+        <w:t xml:space="preserve"> his dreams of going to a </w:t>
+      </w:r>
+      <w:commentRangeStart w:id="18"/>
+      <w:r>
+        <w:t>pre</w:t>
+      </w:r>
+      <w:r>
+        <w:t>stigious</w:t>
+      </w:r>
+      <w:commentRangeEnd w:id="18"/>
+      <w:r>
+        <w:rPr>
+          <w:rStyle w:val="CommentReference"/>
+        </w:rPr>
+        <w:commentReference w:id="18"/>
+      </w:r>
+      <w:r>
+        <w:t xml:space="preserve"> college. </w:t>
+      </w:r>
+      <w:r>
+        <w:t xml:space="preserve">Though I’ve spent most of my college and post college career working on projects, this has given me the opportunity to work on </w:t>
+      </w:r>
+      <w:r>
+        <w:t>a person</w:t>
+      </w:r>
+      <w:r>
+        <w:t xml:space="preserve">. </w:t>
+      </w:r>
+      <w:r>
+        <w:t>So far b</w:t>
+      </w:r>
+      <w:r>
+        <w:t xml:space="preserve">eing a positive influence on my cousin has been </w:t>
+      </w:r>
+      <w:r>
+        <w:t>incredibly rewarding</w:t>
+      </w:r>
+      <w:r>
+        <w:t xml:space="preserve"> and </w:t>
+      </w:r>
+      <w:r>
+        <w:t>rekindled</w:t>
+      </w:r>
+      <w:r>
+        <w:t xml:space="preserve"> </w:t>
+      </w:r>
+      <w:r>
+        <w:t>my</w:t>
+      </w:r>
+      <w:r>
+        <w:t xml:space="preserve"> passion to make people</w:t>
+      </w:r>
+      <w:r>
+        <w:t>, and not just things,</w:t>
+      </w:r>
+      <w:r>
+        <w:t xml:space="preserve"> better. </w:t>
+      </w:r>
+      <w:r>
+        <w:t>I am excited to bring this passion towards helping my future students as a teaching assistant</w:t>
+      </w:r>
+      <w:r>
+        <w:t xml:space="preserve"> during my graduate </w:t>
+      </w:r>
+      <w:commentRangeStart w:id="19"/>
+      <w:r>
+        <w:t>studies</w:t>
+      </w:r>
+      <w:commentRangeEnd w:id="19"/>
+      <w:r>
+        <w:rPr>
+          <w:rStyle w:val="CommentReference"/>
+        </w:rPr>
+        <w:commentReference w:id="19"/>
+      </w:r>
+      <w:r>
+        <w:t>.</w:t>
+      </w:r>
+      <w:r>
+        <w:t xml:space="preserve"> I have also </w:t>
+      </w:r>
+    </w:p>
+    <w:p>
+      <w:pPr>
+        <w:ind w:firstLine="720"/>
+      </w:pPr>
       <w:commentRangeStart w:id="20"/>
       <w:r>
-        <w:t>change</w:t>
+        <w:t xml:space="preserve">I </w:t>
+      </w:r>
+      <w:r>
+        <w:t>believ</w:t>
+      </w:r>
+      <w:r>
+        <w:t>e</w:t>
+      </w:r>
+      <w:r>
+        <w:t xml:space="preserve"> my story shows that </w:t>
+      </w:r>
+      <w:r>
+        <w:t xml:space="preserve">the obvious next step in my career is to attain a PhD. </w:t>
+      </w:r>
+      <w:r>
+        <w:t xml:space="preserve">My track record of completing meaningful projects, giving back to my family, and my dedication to </w:t>
+      </w:r>
+      <w:r>
+        <w:t>sustainable solutions</w:t>
+      </w:r>
+      <w:r>
+        <w:t xml:space="preserve"> epitomize all the characteristics of a Graduate Research Fellow.</w:t>
+      </w:r>
+      <w:r>
+        <w:t xml:space="preserve"> Thank you for your consideration.</w:t>
       </w:r>
       <w:commentRangeEnd w:id="20"/>
       <w:r>
@@ -1237,308 +1554,6 @@
           <w:rStyle w:val="CommentReference"/>
         </w:rPr>
         <w:commentReference w:id="20"/>
-      </w:r>
-      <w:r>
-        <w:t xml:space="preserve">. Though I can </w:t>
-      </w:r>
-      <w:r>
-        <w:t>see</w:t>
-      </w:r>
-      <w:r>
-        <w:t xml:space="preserve"> a future where I work</w:t>
-      </w:r>
-      <w:r>
-        <w:t xml:space="preserve"> at DLC for my entire career, I want to use my knowledge and talents to positively impact a greater scope of humanity, and solve problems that all utilities are facing, rather than just one.</w:t>
-      </w:r>
-    </w:p>
-    <w:p>
-      <w:pPr>
-        <w:ind w:firstLine="720"/>
-      </w:pPr>
-      <w:r>
-        <w:t xml:space="preserve">Therefore, I am </w:t>
-      </w:r>
-      <w:r>
-        <w:t>anxious to begin</w:t>
-      </w:r>
-      <w:r>
-        <w:rPr>
-          <w:rStyle w:val="CommentReference"/>
-        </w:rPr>
-        <w:commentReference w:id="21"/>
-      </w:r>
-      <w:r>
-        <w:t xml:space="preserve"> </w:t>
-      </w:r>
-      <w:r>
-        <w:t xml:space="preserve">working with </w:t>
-      </w:r>
-      <w:r>
-        <w:t>Dr. Yang Wen</w:t>
-      </w:r>
-      <w:r>
-        <w:t>g, whose</w:t>
-      </w:r>
-      <w:r>
-        <w:t xml:space="preserve"> expertise in Machine Learning will allow me to use cutting edge techniques to solve problems utilities are currently facing. </w:t>
-      </w:r>
-      <w:commentRangeStart w:id="22"/>
-      <w:r>
-        <w:t xml:space="preserve">I am </w:t>
-      </w:r>
-      <w:r>
-        <w:t>presently</w:t>
-      </w:r>
-      <w:r>
-        <w:t xml:space="preserve"> studying</w:t>
-      </w:r>
-      <w:r>
-        <w:t xml:space="preserve"> how to break down the</w:t>
-      </w:r>
-      <w:r>
-        <w:t xml:space="preserve"> barriers </w:t>
-      </w:r>
-      <w:r>
-        <w:t xml:space="preserve">that </w:t>
-      </w:r>
-      <w:r>
-        <w:t xml:space="preserve">are preventing small scale PV and personal energy storage from being widely distributed and accepted. I </w:t>
-      </w:r>
-      <w:r>
-        <w:t>want</w:t>
-      </w:r>
-      <w:r>
-        <w:t xml:space="preserve"> my research to benefit</w:t>
-      </w:r>
-      <w:r>
-        <w:t xml:space="preserve"> </w:t>
-      </w:r>
-      <w:r>
-        <w:t>both the utilities and their customers</w:t>
-      </w:r>
-      <w:commentRangeEnd w:id="22"/>
-      <w:r>
-        <w:rPr>
-          <w:rStyle w:val="CommentReference"/>
-        </w:rPr>
-        <w:commentReference w:id="22"/>
-      </w:r>
-      <w:r>
-        <w:t>.</w:t>
-      </w:r>
-    </w:p>
-    <w:p/>
-    <w:p>
-      <w:pPr>
-        <w:ind w:firstLine="720"/>
-      </w:pPr>
-      <w:r>
-        <w:t xml:space="preserve">Recently, I have begun tutoring my </w:t>
-      </w:r>
-      <w:r>
-        <w:t xml:space="preserve">younger cousin </w:t>
-      </w:r>
-      <w:r>
-        <w:t xml:space="preserve">with his </w:t>
-      </w:r>
-      <w:r>
-        <w:t>high school math</w:t>
-      </w:r>
-      <w:r>
-        <w:t xml:space="preserve"> homework.</w:t>
-      </w:r>
-      <w:r>
-        <w:t xml:space="preserve"> He has a l</w:t>
-      </w:r>
-      <w:r>
-        <w:t>ot of potential</w:t>
-      </w:r>
-      <w:r>
-        <w:t xml:space="preserve"> </w:t>
-      </w:r>
-      <w:r>
-        <w:t>but</w:t>
-      </w:r>
-      <w:r>
-        <w:t xml:space="preserve"> is a typical teenager who struggles to care about anything other than video games</w:t>
-      </w:r>
-      <w:r>
-        <w:t xml:space="preserve"> and football</w:t>
-      </w:r>
-      <w:r>
-        <w:t>.</w:t>
-      </w:r>
-      <w:r>
-        <w:t xml:space="preserve"> </w:t>
-      </w:r>
-      <w:r>
-        <w:t>During o</w:t>
-      </w:r>
-      <w:r>
-        <w:t xml:space="preserve">ur tutoring time I </w:t>
-      </w:r>
-      <w:proofErr w:type="gramStart"/>
-      <w:r>
-        <w:t xml:space="preserve">am able </w:t>
-      </w:r>
-      <w:r>
-        <w:t>to</w:t>
-      </w:r>
-      <w:proofErr w:type="gramEnd"/>
-      <w:r>
-        <w:t xml:space="preserve"> impart some of my young wisdom and life advice.</w:t>
-      </w:r>
-      <w:r>
-        <w:t xml:space="preserve"> B</w:t>
-      </w:r>
-      <w:r>
-        <w:t>y building a bond with him I hope to nudge</w:t>
-      </w:r>
-      <w:r>
-        <w:t xml:space="preserve"> him </w:t>
-      </w:r>
-      <w:r>
-        <w:t xml:space="preserve">in the direction of </w:t>
-      </w:r>
-      <w:r>
-        <w:t>enjoy</w:t>
-      </w:r>
-      <w:r>
-        <w:t>ing</w:t>
-      </w:r>
-      <w:r>
-        <w:t xml:space="preserve"> school</w:t>
-      </w:r>
-      <w:r>
-        <w:t>, building empathy,</w:t>
-      </w:r>
-      <w:r>
-        <w:t xml:space="preserve"> and fulfill</w:t>
-      </w:r>
-      <w:r>
-        <w:t>ing</w:t>
-      </w:r>
-      <w:r>
-        <w:t xml:space="preserve"> his dreams of going to a </w:t>
-      </w:r>
-      <w:commentRangeStart w:id="24"/>
-      <w:r>
-        <w:t>pre</w:t>
-      </w:r>
-      <w:r>
-        <w:t>stigious</w:t>
-      </w:r>
-      <w:commentRangeEnd w:id="24"/>
-      <w:r>
-        <w:rPr>
-          <w:rStyle w:val="CommentReference"/>
-        </w:rPr>
-        <w:commentReference w:id="24"/>
-      </w:r>
-      <w:r>
-        <w:t xml:space="preserve"> college. </w:t>
-      </w:r>
-      <w:r>
-        <w:t xml:space="preserve">Though I’ve spent most of my college and post college career working on projects, this has given me the opportunity to work on </w:t>
-      </w:r>
-      <w:r>
-        <w:t>a person</w:t>
-      </w:r>
-      <w:r>
-        <w:t xml:space="preserve">. </w:t>
-      </w:r>
-      <w:r>
-        <w:t>So far b</w:t>
-      </w:r>
-      <w:r>
-        <w:t xml:space="preserve">eing a positive influence on my cousin has been </w:t>
-      </w:r>
-      <w:r>
-        <w:t>incredibly rewarding</w:t>
-      </w:r>
-      <w:r>
-        <w:t xml:space="preserve"> and </w:t>
-      </w:r>
-      <w:r>
-        <w:t>rekindled</w:t>
-      </w:r>
-      <w:r>
-        <w:t xml:space="preserve"> </w:t>
-      </w:r>
-      <w:r>
-        <w:t>my</w:t>
-      </w:r>
-      <w:r>
-        <w:t xml:space="preserve"> passion to make people</w:t>
-      </w:r>
-      <w:r>
-        <w:t>, and not just things,</w:t>
-      </w:r>
-      <w:r>
-        <w:t xml:space="preserve"> better. </w:t>
-      </w:r>
-      <w:r>
-        <w:t>I am excited to bring this passion towards helping my future students as a teaching assistant</w:t>
-      </w:r>
-      <w:r>
-        <w:t xml:space="preserve"> during my graduate </w:t>
-      </w:r>
-      <w:commentRangeStart w:id="25"/>
-      <w:r>
-        <w:t>studies</w:t>
-      </w:r>
-      <w:commentRangeEnd w:id="25"/>
-      <w:r>
-        <w:rPr>
-          <w:rStyle w:val="CommentReference"/>
-        </w:rPr>
-        <w:commentReference w:id="25"/>
-      </w:r>
-      <w:r>
-        <w:t>.</w:t>
-      </w:r>
-      <w:r>
-        <w:t xml:space="preserve"> I have also </w:t>
-      </w:r>
-    </w:p>
-    <w:p>
-      <w:pPr>
-        <w:ind w:firstLine="720"/>
-      </w:pPr>
-      <w:commentRangeStart w:id="26"/>
-      <w:r>
-        <w:t xml:space="preserve">I </w:t>
-      </w:r>
-      <w:r>
-        <w:t>believ</w:t>
-      </w:r>
-      <w:r>
-        <w:t>e</w:t>
-      </w:r>
-      <w:r>
-        <w:t xml:space="preserve"> my story shows that </w:t>
-      </w:r>
-      <w:r>
-        <w:t xml:space="preserve">the obvious next step in my career is to attain a PhD. </w:t>
-      </w:r>
-      <w:r>
-        <w:t xml:space="preserve">My track record of completing meaningful projects, giving back to my family, and my dedication to </w:t>
-      </w:r>
-      <w:r>
-        <w:t>sustainable solutions</w:t>
-      </w:r>
-      <w:r>
-        <w:t xml:space="preserve"> epitomize all the characteristics of a Graduate Research Fellow.</w:t>
-      </w:r>
-      <w:r>
-        <w:t xml:space="preserve"> Thank you for your consideration.</w:t>
-      </w:r>
-      <w:commentRangeEnd w:id="26"/>
-      <w:r>
-        <w:rPr>
-          <w:rStyle w:val="CommentReference"/>
-        </w:rPr>
-        <w:commentReference w:id="26"/>
       </w:r>
     </w:p>
     <w:p>
@@ -1614,7 +1629,7 @@
       </w:r>
     </w:p>
   </w:comment>
-  <w:comment w:id="2" w:author="Shuman, Larry J" w:date="2018-08-31T11:38:00Z" w:initials="SLJ">
+  <w:comment w:id="2" w:author="Shuman, Larry J" w:date="2018-08-31T11:49:00Z" w:initials="SLJ">
     <w:p>
       <w:pPr>
         <w:pStyle w:val="CommentText"/>
@@ -1626,11 +1641,43 @@
         <w:annotationRef/>
       </w:r>
       <w:r>
+        <w:t>I would put this in your section on Pitt – ties in with the environmental theme that you should establish at the top</w:t>
+      </w:r>
+    </w:p>
+  </w:comment>
+  <w:comment w:id="3" w:author="Carl Morgenstern (Student)" w:date="2018-08-31T19:19:00Z" w:initials="CM(">
+    <w:p>
+      <w:pPr>
+        <w:pStyle w:val="CommentText"/>
+      </w:pPr>
+      <w:r>
+        <w:rPr>
+          <w:rStyle w:val="CommentReference"/>
+        </w:rPr>
+        <w:annotationRef/>
+      </w:r>
+      <w:r>
+        <w:t>I think this sentence (and the previous one) could be improved</w:t>
+      </w:r>
+    </w:p>
+  </w:comment>
+  <w:comment w:id="4" w:author="Shuman, Larry J" w:date="2018-08-31T11:38:00Z" w:initials="SLJ">
+    <w:p>
+      <w:pPr>
+        <w:pStyle w:val="CommentText"/>
+      </w:pPr>
+      <w:r>
+        <w:rPr>
+          <w:rStyle w:val="CommentReference"/>
+        </w:rPr>
+        <w:annotationRef/>
+      </w:r>
+      <w:r>
         <w:t xml:space="preserve">Need to make this section sound more like applied research and not simply a programming assignment.  </w:t>
       </w:r>
     </w:p>
   </w:comment>
-  <w:comment w:id="3" w:author="Carl Morgenstern (Student)" w:date="2018-08-31T19:02:00Z" w:initials="CM(">
+  <w:comment w:id="5" w:author="Carl Morgenstern (Student)" w:date="2018-08-31T19:02:00Z" w:initials="CM(">
     <w:p>
       <w:pPr>
         <w:pStyle w:val="CommentText"/>
@@ -1646,7 +1693,7 @@
       </w:r>
     </w:p>
   </w:comment>
-  <w:comment w:id="4" w:author="Shuman, Larry J" w:date="2018-08-31T11:42:00Z" w:initials="SLJ">
+  <w:comment w:id="6" w:author="Shuman, Larry J" w:date="2018-08-31T11:42:00Z" w:initials="SLJ">
     <w:p>
       <w:pPr>
         <w:pStyle w:val="CommentText"/>
@@ -1667,7 +1714,7 @@
       </w:r>
     </w:p>
   </w:comment>
-  <w:comment w:id="5" w:author="Shuman, Larry J" w:date="2018-08-31T11:49:00Z" w:initials="SLJ">
+  <w:comment w:id="7" w:author="Shuman, Larry J" w:date="2018-08-31T11:39:00Z" w:initials="SLJ">
     <w:p>
       <w:pPr>
         <w:pStyle w:val="CommentText"/>
@@ -1679,11 +1726,19 @@
         <w:annotationRef/>
       </w:r>
       <w:r>
-        <w:t>I would put this in your section on Pitt – ties in with the environmental theme that you should establish at the top</w:t>
+        <w:t xml:space="preserve">I would have less “decided” in this – very repetitious – simply “I </w:t>
+      </w:r>
+      <w:proofErr w:type="spellStart"/>
+      <w:r>
+        <w:t>moverd</w:t>
+      </w:r>
+      <w:proofErr w:type="spellEnd"/>
+      <w:r>
+        <w:t xml:space="preserve"> to Phoenix . . .</w:t>
       </w:r>
     </w:p>
   </w:comment>
-  <w:comment w:id="6" w:author="Shuman, Larry J" w:date="2018-08-31T11:39:00Z" w:initials="SLJ">
+  <w:comment w:id="8" w:author="Shuman, Larry J" w:date="2018-08-31T11:40:00Z" w:initials="SLJ">
     <w:p>
       <w:pPr>
         <w:pStyle w:val="CommentText"/>
@@ -1695,19 +1750,64 @@
         <w:annotationRef/>
       </w:r>
       <w:r>
-        <w:t xml:space="preserve">I would have less “decided” in this – very repetitious – simply “I </w:t>
+        <w:t>Might want to add a bit more here about caring for your grandmother – suggests “outreach”</w:t>
+      </w:r>
+    </w:p>
+  </w:comment>
+  <w:comment w:id="9" w:author="Shuman, Larry J" w:date="2018-08-31T11:44:00Z" w:initials="SLJ">
+    <w:p>
+      <w:pPr>
+        <w:pStyle w:val="CommentText"/>
+      </w:pPr>
+      <w:r>
+        <w:rPr>
+          <w:rStyle w:val="CommentReference"/>
+        </w:rPr>
+        <w:annotationRef/>
+      </w:r>
+      <w:r>
+        <w:t>Why were you concerned it might not be there in 20 years?</w:t>
+      </w:r>
+    </w:p>
+  </w:comment>
+  <w:comment w:id="10" w:author="Carl Morgenstern (Student)" w:date="2018-08-31T19:32:00Z" w:initials="CM(">
+    <w:p>
+      <w:pPr>
+        <w:pStyle w:val="CommentText"/>
+      </w:pPr>
+      <w:r>
+        <w:rPr>
+          <w:rStyle w:val="CommentReference"/>
+        </w:rPr>
+        <w:annotationRef/>
+      </w:r>
+      <w:r>
+        <w:t>Is this the right word?</w:t>
+      </w:r>
+    </w:p>
+  </w:comment>
+  <w:comment w:id="11" w:author="Carl Morgenstern (Student)" w:date="2018-08-31T19:36:00Z" w:initials="CM(">
+    <w:p>
+      <w:pPr>
+        <w:pStyle w:val="CommentText"/>
+      </w:pPr>
+      <w:r>
+        <w:rPr>
+          <w:rStyle w:val="CommentReference"/>
+        </w:rPr>
+        <w:annotationRef/>
       </w:r>
       <w:proofErr w:type="spellStart"/>
       <w:r>
-        <w:t>moverd</w:t>
+        <w:t>Gotta</w:t>
       </w:r>
       <w:proofErr w:type="spellEnd"/>
       <w:r>
-        <w:t xml:space="preserve"> to Phoenix . . .</w:t>
+        <w:t xml:space="preserve"> fix this</w:t>
       </w:r>
     </w:p>
   </w:comment>
-  <w:comment w:id="7" w:author="Shuman, Larry J" w:date="2018-08-31T11:40:00Z" w:initials="SLJ">
+  <w:comment w:id="14" w:author="Shuman, Larry J" w:date="2018-08-31T11:46:00Z" w:initials="SLJ">
     <w:p>
       <w:pPr>
         <w:pStyle w:val="CommentText"/>
@@ -1719,11 +1819,27 @@
         <w:annotationRef/>
       </w:r>
       <w:r>
-        <w:t>Might want to add a bit more here about caring for your grandmother – suggests “outreach”</w:t>
+        <w:t xml:space="preserve">If I understand where you are going you need to state up front your concern about the environment; reducing </w:t>
+      </w:r>
+      <w:proofErr w:type="spellStart"/>
+      <w:r>
+        <w:t>carbor</w:t>
+      </w:r>
+      <w:proofErr w:type="spellEnd"/>
+      <w:r>
+        <w:t xml:space="preserve"> and moving towards other forms of power generation.  How do the models you built fit into </w:t>
+      </w:r>
+      <w:proofErr w:type="gramStart"/>
+      <w:r>
+        <w:t>this.</w:t>
+      </w:r>
+      <w:proofErr w:type="gramEnd"/>
+      <w:r>
+        <w:t xml:space="preserve">  You can emphasize that this concern came through the cultures and conditions you saw during your formative years.</w:t>
       </w:r>
     </w:p>
   </w:comment>
-  <w:comment w:id="14" w:author="Shuman, Larry J" w:date="2018-08-31T11:44:00Z" w:initials="SLJ">
+  <w:comment w:id="15" w:author="Shuman, Larry J" w:date="2018-08-31T11:48:00Z" w:initials="SLJ">
     <w:p>
       <w:pPr>
         <w:pStyle w:val="CommentText"/>
@@ -1735,11 +1851,11 @@
         <w:annotationRef/>
       </w:r>
       <w:r>
-        <w:t>Why were you concerned it might not be there in 20 years?</w:t>
+        <w:t xml:space="preserve">You need to write more professionally; I am anxious to begin . . . working with Dr. Weng’s whose expertise in . . . </w:t>
       </w:r>
     </w:p>
   </w:comment>
-  <w:comment w:id="20" w:author="Shuman, Larry J" w:date="2018-08-31T11:46:00Z" w:initials="SLJ">
+  <w:comment w:id="16" w:author="Carl Morgenstern (Student)" w:date="2018-08-31T19:05:00Z" w:initials="CM(">
     <w:p>
       <w:pPr>
         <w:pStyle w:val="CommentText"/>
@@ -1751,27 +1867,17 @@
         <w:annotationRef/>
       </w:r>
       <w:r>
-        <w:t xml:space="preserve">If I understand where you are going you need to state up front your concern about the environment; reducing </w:t>
-      </w:r>
-      <w:proofErr w:type="spellStart"/>
-      <w:r>
-        <w:t>carbor</w:t>
-      </w:r>
-      <w:proofErr w:type="spellEnd"/>
-      <w:r>
-        <w:t xml:space="preserve"> and moving towards other forms of power generation.  How do the models you built fit into </w:t>
-      </w:r>
-      <w:proofErr w:type="gramStart"/>
-      <w:r>
-        <w:t>this.</w:t>
-      </w:r>
-      <w:proofErr w:type="gramEnd"/>
-      <w:r>
-        <w:t xml:space="preserve">  You can emphasize that this concern came through the cultures and conditions you saw during your formative years.</w:t>
+        <w:t>Expand on why I am excite</w:t>
+      </w:r>
+      <w:r>
+        <w:t>d</w:t>
+      </w:r>
+      <w:r>
+        <w:t xml:space="preserve"> to do this and give more detail.</w:t>
       </w:r>
     </w:p>
   </w:comment>
-  <w:comment w:id="21" w:author="Shuman, Larry J" w:date="2018-08-31T11:48:00Z" w:initials="SLJ">
+  <w:comment w:id="18" w:author="Shuman, Larry J" w:date="2018-08-31T11:51:00Z" w:initials="SLJ">
     <w:p>
       <w:pPr>
         <w:pStyle w:val="CommentText"/>
@@ -1783,11 +1889,11 @@
         <w:annotationRef/>
       </w:r>
       <w:r>
-        <w:t xml:space="preserve">You need to write more professionally; I am anxious to begin . . . working with Dr. Weng’s whose expertise in . . . </w:t>
+        <w:t>Suppose someone from Cal or Stanford is the reviewer?</w:t>
       </w:r>
     </w:p>
   </w:comment>
-  <w:comment w:id="22" w:author="Carl Morgenstern (Student)" w:date="2018-08-31T19:05:00Z" w:initials="CM(">
+  <w:comment w:id="19" w:author="Shuman, Larry J" w:date="2018-08-31T11:52:00Z" w:initials="SLJ">
     <w:p>
       <w:pPr>
         <w:pStyle w:val="CommentText"/>
@@ -1799,48 +1905,11 @@
         <w:annotationRef/>
       </w:r>
       <w:r>
-        <w:t xml:space="preserve">Expand on why I am excite to do this and give more </w:t>
-      </w:r>
-      <w:r>
-        <w:t>detail.</w:t>
-      </w:r>
-      <w:bookmarkStart w:id="23" w:name="_GoBack"/>
-      <w:bookmarkEnd w:id="23"/>
+        <w:t>Did this experience make you want to work with an ASU group that does outreach?  Say it; if serious may want to make the contacts now.  There are groups that work with minorities and indigenous people (which would tie everything together).</w:t>
+      </w:r>
     </w:p>
   </w:comment>
-  <w:comment w:id="24" w:author="Shuman, Larry J" w:date="2018-08-31T11:51:00Z" w:initials="SLJ">
-    <w:p>
-      <w:pPr>
-        <w:pStyle w:val="CommentText"/>
-      </w:pPr>
-      <w:r>
-        <w:rPr>
-          <w:rStyle w:val="CommentReference"/>
-        </w:rPr>
-        <w:annotationRef/>
-      </w:r>
-      <w:r>
-        <w:t>Suppose someone from Cal or Stanford is the reviewer?</w:t>
-      </w:r>
-    </w:p>
-  </w:comment>
-  <w:comment w:id="25" w:author="Shuman, Larry J" w:date="2018-08-31T11:52:00Z" w:initials="SLJ">
-    <w:p>
-      <w:pPr>
-        <w:pStyle w:val="CommentText"/>
-      </w:pPr>
-      <w:r>
-        <w:rPr>
-          <w:rStyle w:val="CommentReference"/>
-        </w:rPr>
-        <w:annotationRef/>
-      </w:r>
-      <w:r>
-        <w:t>Did this experience make you want to work with an ASU group that does outreach?  Say it; if serious may want to make the contacts now.  There are groups that work with minorities and indigenous people (which would tie everything together).</w:t>
-      </w:r>
-    </w:p>
-  </w:comment>
-  <w:comment w:id="26" w:author="Carl Morgenstern (Student)" w:date="2018-08-31T19:04:00Z" w:initials="CM(">
+  <w:comment w:id="20" w:author="Carl Morgenstern (Student)" w:date="2018-08-31T19:04:00Z" w:initials="CM(">
     <w:p>
       <w:pPr>
         <w:pStyle w:val="CommentText"/>
@@ -1892,13 +1961,16 @@
 <w15:commentsEx xmlns:wpc="http://schemas.microsoft.com/office/word/2010/wordprocessingCanvas" xmlns:cx="http://schemas.microsoft.com/office/drawing/2014/chartex" xmlns:cx1="http://schemas.microsoft.com/office/drawing/2015/9/8/chartex" xmlns:cx2="http://schemas.microsoft.com/office/drawing/2015/10/21/chartex" xmlns:cx3="http://schemas.microsoft.com/office/drawing/2016/5/9/chartex" xmlns:cx4="http://schemas.microsoft.com/office/drawing/2016/5/10/chartex" xmlns:cx5="http://schemas.microsoft.com/office/drawing/2016/5/11/chartex" xmlns:cx6="http://schemas.microsoft.com/office/drawing/2016/5/12/chartex" xmlns:cx7="http://schemas.microsoft.com/office/drawing/2016/5/13/chartex" xmlns:cx8="http://schemas.microsoft.com/office/drawing/2016/5/14/chartex" xmlns:mc="http://schemas.openxmlformats.org/markup-compatibility/2006" xmlns:aink="http://schemas.microsoft.com/office/drawing/2016/ink" xmlns:am3d="http://schemas.microsoft.com/office/drawing/2017/model3d" xmlns:o="urn:schemas-microsoft-com:office:office" xmlns:r="http://schemas.openxmlformats.org/officeDocument/2006/relationships" xmlns:m="http://schemas.openxmlformats.org/officeDocument/2006/math" xmlns:v="urn:schemas-microsoft-com:vml" xmlns:wp14="http://schemas.microsoft.com/office/word/2010/wordprocessingDrawing" xmlns:wp="http://schemas.openxmlformats.org/drawingml/2006/wordprocessingDrawing" xmlns:w10="urn:schemas-microsoft-com:office:word" xmlns:w="http://schemas.openxmlformats.org/wordprocessingml/2006/main" xmlns:w14="http://schemas.microsoft.com/office/word/2010/wordml" xmlns:w15="http://schemas.microsoft.com/office/word/2012/wordml" xmlns:w16cid="http://schemas.microsoft.com/office/word/2016/wordml/cid" xmlns:w16se="http://schemas.microsoft.com/office/word/2015/wordml/symex" xmlns:wpg="http://schemas.microsoft.com/office/word/2010/wordprocessingGroup" xmlns:wpi="http://schemas.microsoft.com/office/word/2010/wordprocessingInk" xmlns:wne="http://schemas.microsoft.com/office/word/2006/wordml" xmlns:wps="http://schemas.microsoft.com/office/word/2010/wordprocessingShape" mc:Ignorable="w14 w15 w16se w16cid wp14">
   <w15:commentEx w15:paraId="480E785A" w15:done="0"/>
   <w15:commentEx w15:paraId="6820AD82" w15:done="0"/>
+  <w15:commentEx w15:paraId="69C553B6" w15:done="0"/>
+  <w15:commentEx w15:paraId="1E01CC7C" w15:done="0"/>
   <w15:commentEx w15:paraId="418E200E" w15:done="0"/>
   <w15:commentEx w15:paraId="107D45F4" w15:done="0"/>
   <w15:commentEx w15:paraId="4FC93CA1" w15:done="0"/>
-  <w15:commentEx w15:paraId="16E7C999" w15:done="0"/>
   <w15:commentEx w15:paraId="156347E0" w15:done="0"/>
   <w15:commentEx w15:paraId="18243910" w15:done="0"/>
-  <w15:commentEx w15:paraId="63EC3FA1" w15:done="0"/>
+  <w15:commentEx w15:paraId="1622B5D0" w15:done="0"/>
+  <w15:commentEx w15:paraId="026F36B6" w15:done="0"/>
+  <w15:commentEx w15:paraId="46767737" w15:done="0"/>
   <w15:commentEx w15:paraId="7B6F3C7E" w15:done="0"/>
   <w15:commentEx w15:paraId="18EB4D76" w15:done="0"/>
   <w15:commentEx w15:paraId="73C13937" w15:done="0"/>
@@ -1912,13 +1984,16 @@
 <w16cid:commentsIds xmlns:wpc="http://schemas.microsoft.com/office/word/2010/wordprocessingCanvas" xmlns:cx="http://schemas.microsoft.com/office/drawing/2014/chartex" xmlns:cx1="http://schemas.microsoft.com/office/drawing/2015/9/8/chartex" xmlns:cx2="http://schemas.microsoft.com/office/drawing/2015/10/21/chartex" xmlns:cx3="http://schemas.microsoft.com/office/drawing/2016/5/9/chartex" xmlns:cx4="http://schemas.microsoft.com/office/drawing/2016/5/10/chartex" xmlns:cx5="http://schemas.microsoft.com/office/drawing/2016/5/11/chartex" xmlns:cx6="http://schemas.microsoft.com/office/drawing/2016/5/12/chartex" xmlns:cx7="http://schemas.microsoft.com/office/drawing/2016/5/13/chartex" xmlns:cx8="http://schemas.microsoft.com/office/drawing/2016/5/14/chartex" xmlns:mc="http://schemas.openxmlformats.org/markup-compatibility/2006" xmlns:aink="http://schemas.microsoft.com/office/drawing/2016/ink" xmlns:am3d="http://schemas.microsoft.com/office/drawing/2017/model3d" xmlns:o="urn:schemas-microsoft-com:office:office" xmlns:r="http://schemas.openxmlformats.org/officeDocument/2006/relationships" xmlns:m="http://schemas.openxmlformats.org/officeDocument/2006/math" xmlns:v="urn:schemas-microsoft-com:vml" xmlns:wp14="http://schemas.microsoft.com/office/word/2010/wordprocessingDrawing" xmlns:wp="http://schemas.openxmlformats.org/drawingml/2006/wordprocessingDrawing" xmlns:w10="urn:schemas-microsoft-com:office:word" xmlns:w="http://schemas.openxmlformats.org/wordprocessingml/2006/main" xmlns:w14="http://schemas.microsoft.com/office/word/2010/wordml" xmlns:w15="http://schemas.microsoft.com/office/word/2012/wordml" xmlns:w16cid="http://schemas.microsoft.com/office/word/2016/wordml/cid" xmlns:w16se="http://schemas.microsoft.com/office/word/2015/wordml/symex" xmlns:wpg="http://schemas.microsoft.com/office/word/2010/wordprocessingGroup" xmlns:wpi="http://schemas.microsoft.com/office/word/2010/wordprocessingInk" xmlns:wne="http://schemas.microsoft.com/office/word/2006/wordml" xmlns:wps="http://schemas.microsoft.com/office/word/2010/wordprocessingShape" mc:Ignorable="w14 w15 w16se w16cid wp14">
   <w16cid:commentId w16cid:paraId="480E785A" w16cid:durableId="1F33F734"/>
   <w16cid:commentId w16cid:paraId="6820AD82" w16cid:durableId="1F33A68F"/>
+  <w16cid:commentId w16cid:paraId="69C553B6" w16cid:durableId="1F33A9DB"/>
+  <w16cid:commentId w16cid:paraId="1E01CC7C" w16cid:durableId="1F34133E"/>
   <w16cid:commentId w16cid:paraId="418E200E" w16cid:durableId="1F33A71E"/>
   <w16cid:commentId w16cid:paraId="107D45F4" w16cid:durableId="1F340F42"/>
   <w16cid:commentId w16cid:paraId="4FC93CA1" w16cid:durableId="1F33A80C"/>
-  <w16cid:commentId w16cid:paraId="16E7C999" w16cid:durableId="1F33A9DB"/>
   <w16cid:commentId w16cid:paraId="156347E0" w16cid:durableId="1F33A76C"/>
   <w16cid:commentId w16cid:paraId="18243910" w16cid:durableId="1F33A7BA"/>
-  <w16cid:commentId w16cid:paraId="63EC3FA1" w16cid:durableId="1F33A896"/>
+  <w16cid:commentId w16cid:paraId="1622B5D0" w16cid:durableId="1F33A896"/>
+  <w16cid:commentId w16cid:paraId="026F36B6" w16cid:durableId="1F341652"/>
+  <w16cid:commentId w16cid:paraId="46767737" w16cid:durableId="1F341730"/>
   <w16cid:commentId w16cid:paraId="7B6F3C7E" w16cid:durableId="1F33A8FA"/>
   <w16cid:commentId w16cid:paraId="73C13937" w16cid:durableId="1F341017"/>
   <w16cid:commentId w16cid:paraId="6A78C88C" w16cid:durableId="1F33AA59"/>
@@ -2950,7 +3025,7 @@
 </file>
 
 <file path=customXml/itemProps1.xml><?xml version="1.0" encoding="utf-8"?>
-<ds:datastoreItem xmlns:ds="http://schemas.openxmlformats.org/officeDocument/2006/customXml" ds:itemID="{A5F9E681-9BA0-4E73-8636-C66A2D877043}">
+<ds:datastoreItem xmlns:ds="http://schemas.openxmlformats.org/officeDocument/2006/customXml" ds:itemID="{52151990-63E8-490B-9532-184A2AF8B83D}">
   <ds:schemaRefs>
     <ds:schemaRef ds:uri="http://schemas.openxmlformats.org/officeDocument/2006/bibliography"/>
   </ds:schemaRefs>

</xml_diff>

<commit_message>
editted the draft from larry, still need to restruct a bunch of sentences but the paper seems to be organized well and highlights what I want it to. Might be worth asking someone with better writing skills for some help on the things I'm struggling with.
</commit_message>
<xml_diff>
--- a/Cark-ps_outline.docx
+++ b/Cark-ps_outline.docx
@@ -84,7 +84,18 @@
         <w:t>came from the same walk of life</w:t>
       </w:r>
       <w:r>
-        <w:t xml:space="preserve"> with the same opportunities. </w:t>
+        <w:t xml:space="preserve"> with the </w:t>
+      </w:r>
+      <w:commentRangeStart w:id="0"/>
+      <w:r>
+        <w:t xml:space="preserve">same opportunities. </w:t>
+      </w:r>
+      <w:commentRangeEnd w:id="0"/>
+      <w:r>
+        <w:rPr>
+          <w:rStyle w:val="CommentReference"/>
+        </w:rPr>
+        <w:commentReference w:id="0"/>
       </w:r>
     </w:p>
     <w:p>
@@ -159,7 +170,7 @@
       <w:pPr>
         <w:ind w:firstLine="720"/>
       </w:pPr>
-      <w:commentRangeStart w:id="0"/>
+      <w:commentRangeStart w:id="1"/>
       <w:r>
         <w:t xml:space="preserve">Entering </w:t>
       </w:r>
@@ -253,12 +264,12 @@
       <w:r>
         <w:t>.</w:t>
       </w:r>
-      <w:commentRangeEnd w:id="0"/>
-      <w:r>
-        <w:rPr>
-          <w:rStyle w:val="CommentReference"/>
-        </w:rPr>
-        <w:commentReference w:id="0"/>
+      <w:commentRangeEnd w:id="1"/>
+      <w:r>
+        <w:rPr>
+          <w:rStyle w:val="CommentReference"/>
+        </w:rPr>
+        <w:commentReference w:id="1"/>
       </w:r>
     </w:p>
     <w:p>
@@ -278,7 +289,13 @@
         <w:t>the Swanson School of Engineering had a good reputation</w:t>
       </w:r>
       <w:r>
-        <w:t>. I was drawn to</w:t>
+        <w:t xml:space="preserve">. </w:t>
+      </w:r>
+      <w:r>
+        <w:t xml:space="preserve">I </w:t>
+      </w:r>
+      <w:r>
+        <w:t>was drawn to</w:t>
       </w:r>
       <w:r>
         <w:t xml:space="preserve"> </w:t>
@@ -367,19 +384,27 @@
       <w:r>
         <w:t xml:space="preserve">hardware </w:t>
       </w:r>
-      <w:commentRangeStart w:id="1"/>
+      <w:commentRangeStart w:id="2"/>
+      <w:commentRangeStart w:id="3"/>
       <w:r>
         <w:t>project</w:t>
       </w:r>
       <w:r>
         <w:t>s</w:t>
       </w:r>
-      <w:commentRangeEnd w:id="1"/>
-      <w:r>
-        <w:rPr>
-          <w:rStyle w:val="CommentReference"/>
-        </w:rPr>
-        <w:commentReference w:id="1"/>
+      <w:commentRangeEnd w:id="2"/>
+      <w:r>
+        <w:rPr>
+          <w:rStyle w:val="CommentReference"/>
+        </w:rPr>
+        <w:commentReference w:id="2"/>
+      </w:r>
+      <w:commentRangeEnd w:id="3"/>
+      <w:r>
+        <w:rPr>
+          <w:rStyle w:val="CommentReference"/>
+        </w:rPr>
+        <w:commentReference w:id="3"/>
       </w:r>
       <w:r>
         <w:t xml:space="preserve">. </w:t>
@@ -427,22 +452,27 @@
       <w:pPr>
         <w:ind w:firstLine="720"/>
       </w:pPr>
-      <w:commentRangeStart w:id="2"/>
+      <w:commentRangeStart w:id="4"/>
+      <w:commentRangeStart w:id="5"/>
       <w:r>
         <w:t>To</w:t>
       </w:r>
-      <w:commentRangeEnd w:id="2"/>
-      <w:r>
-        <w:rPr>
-          <w:rStyle w:val="CommentReference"/>
-        </w:rPr>
-        <w:commentReference w:id="2"/>
-      </w:r>
-      <w:r>
-        <w:t xml:space="preserve"> </w:t>
-      </w:r>
-      <w:r>
-        <w:t xml:space="preserve">apply </w:t>
+      <w:commentRangeEnd w:id="4"/>
+      <w:r>
+        <w:rPr>
+          <w:rStyle w:val="CommentReference"/>
+        </w:rPr>
+        <w:commentReference w:id="4"/>
+      </w:r>
+      <w:commentRangeEnd w:id="5"/>
+      <w:r>
+        <w:rPr>
+          <w:rStyle w:val="CommentReference"/>
+        </w:rPr>
+        <w:commentReference w:id="5"/>
+      </w:r>
+      <w:r>
+        <w:t xml:space="preserve"> apply </w:t>
       </w:r>
       <w:r>
         <w:t>what I had</w:t>
@@ -512,13 +542,13 @@
         <w:t xml:space="preserve"> </w:t>
       </w:r>
       <w:r>
-        <w:t>because he was leading</w:t>
-      </w:r>
-      <w:r>
-        <w:t xml:space="preserve"> </w:t>
-      </w:r>
-      <w:r>
-        <w:t xml:space="preserve">undergraduate research </w:t>
+        <w:t>because he was leadin</w:t>
+      </w:r>
+      <w:r>
+        <w:t>g</w:t>
+      </w:r>
+      <w:r>
+        <w:t xml:space="preserve"> research </w:t>
       </w:r>
       <w:r>
         <w:t>project</w:t>
@@ -527,1039 +557,1213 @@
         <w:t>s</w:t>
       </w:r>
       <w:r>
-        <w:t xml:space="preserve"> focused on </w:t>
+        <w:t xml:space="preserve"> focused on sustainability</w:t>
+      </w:r>
+      <w:r>
+        <w:t>.</w:t>
+      </w:r>
+      <w:r>
+        <w:t xml:space="preserve"> </w:t>
+      </w:r>
+      <w:commentRangeStart w:id="6"/>
+      <w:commentRangeStart w:id="7"/>
+      <w:r>
+        <w:t xml:space="preserve">The </w:t>
       </w:r>
       <w:r>
         <w:lastRenderedPageBreak/>
-        <w:t>sustainability</w:t>
+        <w:t xml:space="preserve">project I began with Dr. McDermott would last over three summers and </w:t>
+      </w:r>
+      <w:r>
+        <w:t xml:space="preserve">was my introduction to the field of Electric Power. </w:t>
+      </w:r>
+      <w:commentRangeEnd w:id="6"/>
+      <w:r>
+        <w:rPr>
+          <w:rStyle w:val="CommentReference"/>
+        </w:rPr>
+        <w:commentReference w:id="6"/>
+      </w:r>
+      <w:commentRangeEnd w:id="7"/>
+      <w:r>
+        <w:rPr>
+          <w:rStyle w:val="CommentReference"/>
+        </w:rPr>
+        <w:commentReference w:id="7"/>
+      </w:r>
+      <w:r>
+        <w:t>The goal was to de</w:t>
+      </w:r>
+      <w:r>
+        <w:t xml:space="preserve">velop a </w:t>
+      </w:r>
+      <w:r>
+        <w:t>process</w:t>
+      </w:r>
+      <w:r>
+        <w:t xml:space="preserve"> to</w:t>
+      </w:r>
+      <w:r>
+        <w:t xml:space="preserve"> quickly</w:t>
+      </w:r>
+      <w:r>
+        <w:t xml:space="preserve"> convert </w:t>
+      </w:r>
+      <w:r>
+        <w:t>Duquesne Light</w:t>
+      </w:r>
+      <w:r>
+        <w:t xml:space="preserve"> Company’s (DLC), the local electric utility in Pittsburgh,</w:t>
+      </w:r>
+      <w:r>
+        <w:t xml:space="preserve"> </w:t>
+      </w:r>
+      <w:r>
+        <w:t xml:space="preserve">distribution circuit maps into models. </w:t>
+      </w:r>
+      <w:r>
+        <w:t xml:space="preserve">In 2015 DLC was beginning to see interest for distributed </w:t>
+      </w:r>
+      <w:r>
+        <w:t xml:space="preserve">photovoltaic (PV) </w:t>
+      </w:r>
+      <w:r>
+        <w:t>generation</w:t>
+      </w:r>
+      <w:r>
+        <w:t xml:space="preserve"> or</w:t>
+      </w:r>
+      <w:r>
+        <w:t xml:space="preserve"> solar panels on customer’s homes. </w:t>
+      </w:r>
+      <w:r>
+        <w:t>The t</w:t>
+      </w:r>
+      <w:r>
+        <w:t>raditional</w:t>
+      </w:r>
+      <w:r>
+        <w:t xml:space="preserve"> techniques used by DLC to analyze their circuits were</w:t>
+      </w:r>
+      <w:r>
+        <w:t xml:space="preserve"> not sophisticated enough to study the impact </w:t>
+      </w:r>
+      <w:r>
+        <w:t>distributed PV would have on their circuits</w:t>
+      </w:r>
+      <w:r>
+        <w:t xml:space="preserve"> so</w:t>
+      </w:r>
+      <w:r>
+        <w:t xml:space="preserve"> DLC was limiting the </w:t>
+      </w:r>
+      <w:r>
+        <w:t>PV penetration</w:t>
+      </w:r>
+      <w:r>
+        <w:t xml:space="preserve"> </w:t>
+      </w:r>
+      <w:r>
+        <w:t>to a</w:t>
+      </w:r>
+      <w:r>
+        <w:t xml:space="preserve"> 15%</w:t>
+      </w:r>
+      <w:r>
+        <w:t xml:space="preserve"> threshold</w:t>
+      </w:r>
+      <w:r>
+        <w:t xml:space="preserve">. The models I was designing would allow for </w:t>
+      </w:r>
+      <w:r>
+        <w:t>individualized</w:t>
+      </w:r>
+      <w:r>
+        <w:t xml:space="preserve"> analysis to </w:t>
+      </w:r>
+      <w:r>
+        <w:t xml:space="preserve">adjust the </w:t>
+      </w:r>
+      <w:r>
+        <w:t xml:space="preserve">PV </w:t>
+      </w:r>
+      <w:r>
+        <w:t>threshold for each circuit.</w:t>
+      </w:r>
+      <w:r>
+        <w:t xml:space="preserve"> </w:t>
+      </w:r>
+      <w:commentRangeStart w:id="8"/>
+      <w:commentRangeStart w:id="9"/>
+      <w:r>
+        <w:t>models</w:t>
+      </w:r>
+      <w:commentRangeEnd w:id="8"/>
+      <w:r>
+        <w:rPr>
+          <w:rStyle w:val="CommentReference"/>
+        </w:rPr>
+        <w:commentReference w:id="8"/>
+      </w:r>
+      <w:commentRangeEnd w:id="9"/>
+      <w:r>
+        <w:rPr>
+          <w:rStyle w:val="CommentReference"/>
+        </w:rPr>
+        <w:commentReference w:id="9"/>
       </w:r>
       <w:r>
         <w:t>.</w:t>
       </w:r>
-      <w:r>
-        <w:t xml:space="preserve"> </w:t>
-      </w:r>
-      <w:commentRangeStart w:id="3"/>
-      <w:r>
-        <w:t xml:space="preserve">The project I began with Dr. McDermott would last over three summers and </w:t>
-      </w:r>
-      <w:r>
-        <w:t xml:space="preserve">was my introduction to the field of Electric Power. </w:t>
-      </w:r>
-      <w:commentRangeEnd w:id="3"/>
-      <w:r>
-        <w:rPr>
-          <w:rStyle w:val="CommentReference"/>
-        </w:rPr>
-        <w:commentReference w:id="3"/>
-      </w:r>
-      <w:r>
-        <w:t>The goal was to de</w:t>
-      </w:r>
-      <w:r>
-        <w:t xml:space="preserve">velop a </w:t>
+    </w:p>
+    <w:p>
+      <w:pPr>
+        <w:ind w:firstLine="720"/>
+      </w:pPr>
+      <w:r>
+        <w:t xml:space="preserve">After two summers of designing the process to build circuit models the project was still incomplete but I was determined to apply my models to increase PV penetration in Pittsburgh, so I pursued an internship at DLC. </w:t>
+      </w:r>
+      <w:r>
+        <w:t xml:space="preserve">As an intern I </w:t>
+      </w:r>
+      <w:r>
+        <w:t xml:space="preserve">was able to </w:t>
+      </w:r>
+      <w:r>
+        <w:t>enhance</w:t>
+      </w:r>
+      <w:r>
+        <w:t xml:space="preserve"> the </w:t>
+      </w:r>
+      <w:r>
+        <w:t xml:space="preserve">model building </w:t>
       </w:r>
       <w:r>
         <w:t>process</w:t>
       </w:r>
       <w:r>
-        <w:t xml:space="preserve"> to</w:t>
-      </w:r>
-      <w:r>
-        <w:t xml:space="preserve"> quickly</w:t>
-      </w:r>
-      <w:r>
-        <w:t xml:space="preserve"> convert </w:t>
-      </w:r>
-      <w:r>
-        <w:t>Duquesne Light</w:t>
-      </w:r>
-      <w:r>
-        <w:t xml:space="preserve"> Company’s (DLC), the local electric utility in Pittsburgh,</w:t>
-      </w:r>
-      <w:r>
-        <w:t xml:space="preserve"> </w:t>
-      </w:r>
-      <w:r>
-        <w:t xml:space="preserve">distribution circuit maps into models. </w:t>
-      </w:r>
-      <w:r>
-        <w:t xml:space="preserve">In 2015 DLC was beginning to see interest for distributed </w:t>
-      </w:r>
-      <w:r>
-        <w:t xml:space="preserve">photovoltaic (PV) </w:t>
-      </w:r>
-      <w:r>
-        <w:t>generation</w:t>
-      </w:r>
-      <w:r>
-        <w:t xml:space="preserve"> or</w:t>
-      </w:r>
-      <w:r>
-        <w:t xml:space="preserve"> solar panels on customer’s homes. </w:t>
-      </w:r>
-      <w:r>
-        <w:t>The t</w:t>
-      </w:r>
-      <w:r>
-        <w:t>raditional</w:t>
-      </w:r>
-      <w:r>
-        <w:t xml:space="preserve"> techniques used by DLC to analyze their circuits were</w:t>
-      </w:r>
-      <w:r>
-        <w:t xml:space="preserve"> not sophisticated enough to study the impact </w:t>
-      </w:r>
-      <w:r>
-        <w:t>distributed PV would have on their circuits</w:t>
-      </w:r>
-      <w:r>
-        <w:t xml:space="preserve"> so</w:t>
-      </w:r>
-      <w:r>
-        <w:t xml:space="preserve"> DLC was limiting the </w:t>
-      </w:r>
-      <w:r>
-        <w:t>PV penetration</w:t>
-      </w:r>
-      <w:r>
-        <w:t xml:space="preserve"> </w:t>
-      </w:r>
-      <w:r>
-        <w:t>to a</w:t>
-      </w:r>
-      <w:r>
-        <w:t xml:space="preserve"> 15%</w:t>
-      </w:r>
-      <w:r>
-        <w:t xml:space="preserve"> threshold</w:t>
-      </w:r>
-      <w:r>
-        <w:t xml:space="preserve">. The models I was designing would allow for </w:t>
-      </w:r>
-      <w:r>
-        <w:t>individualized</w:t>
-      </w:r>
-      <w:r>
-        <w:t xml:space="preserve"> analysis to </w:t>
-      </w:r>
-      <w:r>
-        <w:t xml:space="preserve">adjust the </w:t>
+        <w:t xml:space="preserve"> </w:t>
+      </w:r>
+      <w:r>
+        <w:t xml:space="preserve">but more importantly I designed studies to assess the impact PV had on a circuit. Using </w:t>
+      </w:r>
+      <w:r>
+        <w:t xml:space="preserve">the PV Integration Handbook (source) and DLC safety thresholds </w:t>
+      </w:r>
+      <w:r>
+        <w:t xml:space="preserve">as my main guides, </w:t>
+      </w:r>
+      <w:r>
+        <w:t>I designed a voltage study and a fault study</w:t>
+      </w:r>
+      <w:r>
+        <w:t xml:space="preserve"> that could be conducted on the circuit models</w:t>
+      </w:r>
+      <w:r>
+        <w:t>.</w:t>
+      </w:r>
+      <w:r>
+        <w:t xml:space="preserve"> </w:t>
+      </w:r>
+      <w:r>
+        <w:t xml:space="preserve">I </w:t>
+      </w:r>
+      <w:r>
+        <w:t>chose</w:t>
+      </w:r>
+      <w:r>
+        <w:t xml:space="preserve"> two circuits</w:t>
+      </w:r>
+      <w:r>
+        <w:t xml:space="preserve"> to study</w:t>
+      </w:r>
+      <w:r>
+        <w:t xml:space="preserve">, one had DLC’s largest customer owned PV installation, and the other had the highest number of </w:t>
       </w:r>
       <w:r>
         <w:t xml:space="preserve">PV </w:t>
       </w:r>
       <w:r>
-        <w:t>threshold for each circuit.</w:t>
-      </w:r>
-      <w:r>
-        <w:t xml:space="preserve"> </w:t>
-      </w:r>
-      <w:commentRangeStart w:id="4"/>
-      <w:r>
-        <w:t>models</w:t>
-      </w:r>
-      <w:commentRangeEnd w:id="4"/>
-      <w:r>
-        <w:rPr>
-          <w:rStyle w:val="CommentReference"/>
-        </w:rPr>
-        <w:commentReference w:id="4"/>
+        <w:t xml:space="preserve">installations. </w:t>
+      </w:r>
+      <w:r>
+        <w:t xml:space="preserve">I tested the circuits without PV (to provide a baseline), with the current PV installations, and with excess PV. </w:t>
+      </w:r>
+      <w:r>
+        <w:t>I was able to conclude that both</w:t>
+      </w:r>
+      <w:r>
+        <w:t xml:space="preserve"> circuits had </w:t>
+      </w:r>
+      <w:r>
+        <w:t xml:space="preserve">little or no safety concerns in their current state and could handle a lot more PV at specific customer locations. </w:t>
+      </w:r>
+      <w:r>
+        <w:t xml:space="preserve">Since </w:t>
+      </w:r>
+      <w:r>
+        <w:t>my</w:t>
+      </w:r>
+      <w:r>
+        <w:t xml:space="preserve"> method of building circuit models</w:t>
+      </w:r>
+      <w:r>
+        <w:t xml:space="preserve"> uniquely</w:t>
+      </w:r>
+      <w:r>
+        <w:t xml:space="preserve"> did not require any Geographic Information System data</w:t>
+      </w:r>
+      <w:r>
+        <w:t xml:space="preserve"> </w:t>
+      </w:r>
+      <w:commentRangeStart w:id="10"/>
+      <w:r>
+        <w:t xml:space="preserve">and </w:t>
+      </w:r>
+      <w:r>
+        <w:t>my findings were relevant</w:t>
+      </w:r>
+      <w:commentRangeEnd w:id="10"/>
+      <w:r>
+        <w:rPr>
+          <w:rStyle w:val="CommentReference"/>
+        </w:rPr>
+        <w:commentReference w:id="10"/>
+      </w:r>
+      <w:r>
+        <w:t xml:space="preserve">, we decided to publish a conference paper at the 2018 IEEE Power and Energy Society general meeting on the project, where I was the primary </w:t>
+      </w:r>
+      <w:commentRangeStart w:id="11"/>
+      <w:commentRangeStart w:id="12"/>
+      <w:r>
+        <w:t>author</w:t>
+      </w:r>
+      <w:commentRangeEnd w:id="11"/>
+      <w:r>
+        <w:rPr>
+          <w:rStyle w:val="CommentReference"/>
+        </w:rPr>
+        <w:commentReference w:id="11"/>
+      </w:r>
+      <w:commentRangeEnd w:id="12"/>
+      <w:r>
+        <w:rPr>
+          <w:rStyle w:val="CommentReference"/>
+        </w:rPr>
+        <w:commentReference w:id="12"/>
       </w:r>
       <w:r>
         <w:t>.</w:t>
       </w:r>
     </w:p>
+    <w:p/>
     <w:p>
       <w:pPr>
         <w:ind w:firstLine="720"/>
       </w:pPr>
-      <w:r>
-        <w:t xml:space="preserve">After two summers of designing the process to build circuit models the project was still incomplete but I was determined to apply my models to increase PV penetration in Pittsburgh, so I </w:t>
-      </w:r>
-      <w:r>
-        <w:t>pursue</w:t>
-      </w:r>
-      <w:r>
-        <w:t>d</w:t>
-      </w:r>
-      <w:r>
-        <w:t xml:space="preserve"> an internship at DLC. </w:t>
-      </w:r>
-      <w:r>
-        <w:t xml:space="preserve">As an intern I </w:t>
-      </w:r>
-      <w:r>
-        <w:t xml:space="preserve">was able to </w:t>
-      </w:r>
-      <w:r>
-        <w:t>enhance</w:t>
-      </w:r>
-      <w:r>
-        <w:t xml:space="preserve"> the </w:t>
-      </w:r>
-      <w:r>
-        <w:t xml:space="preserve">model building </w:t>
-      </w:r>
-      <w:r>
-        <w:t>process</w:t>
-      </w:r>
-      <w:r>
-        <w:t xml:space="preserve"> </w:t>
-      </w:r>
-      <w:r>
-        <w:t xml:space="preserve">but more importantly I designed studies to </w:t>
-      </w:r>
-      <w:r>
-        <w:t>assess the impact</w:t>
-      </w:r>
-      <w:r>
-        <w:t xml:space="preserve"> </w:t>
-      </w:r>
-      <w:r>
-        <w:t xml:space="preserve">PV </w:t>
-      </w:r>
-      <w:r>
-        <w:t xml:space="preserve">had on a circuit. Using </w:t>
-      </w:r>
-      <w:r>
-        <w:t xml:space="preserve">the </w:t>
-      </w:r>
-      <w:r>
-        <w:t>PV Integration Handbook</w:t>
-      </w:r>
-      <w:r>
-        <w:t xml:space="preserve"> (source)</w:t>
-      </w:r>
-      <w:r>
-        <w:t xml:space="preserve"> </w:t>
-      </w:r>
-      <w:r>
-        <w:t xml:space="preserve">and DLC safety thresholds </w:t>
-      </w:r>
-      <w:r>
-        <w:t xml:space="preserve">as my main guides, </w:t>
-      </w:r>
-      <w:r>
-        <w:t>I designed a voltage study and a fault study</w:t>
-      </w:r>
-      <w:r>
-        <w:t xml:space="preserve"> that could be conducted on the circuit models</w:t>
+      <w:commentRangeStart w:id="13"/>
+      <w:r>
+        <w:t xml:space="preserve">During the middle of my </w:t>
+      </w:r>
+      <w:commentRangeEnd w:id="13"/>
+      <w:r>
+        <w:rPr>
+          <w:rStyle w:val="CommentReference"/>
+        </w:rPr>
+        <w:commentReference w:id="13"/>
+      </w:r>
+      <w:r>
+        <w:t>3</w:t>
+      </w:r>
+      <w:r>
+        <w:rPr>
+          <w:vertAlign w:val="superscript"/>
+        </w:rPr>
+        <w:t>rd</w:t>
+      </w:r>
+      <w:r>
+        <w:t xml:space="preserve"> year in college, I promised my grandmother that I would move to Phoenix </w:t>
+      </w:r>
+      <w:r>
+        <w:t>the fall after my</w:t>
+      </w:r>
+      <w:r>
+        <w:t xml:space="preserve"> graduat</w:t>
+      </w:r>
+      <w:r>
+        <w:t>ion</w:t>
+      </w:r>
+      <w:r>
+        <w:t xml:space="preserve"> </w:t>
+      </w:r>
+      <w:r>
+        <w:t xml:space="preserve">because she </w:t>
+      </w:r>
+      <w:r>
+        <w:t xml:space="preserve">had been diagnosed with Alzheimer’s </w:t>
+      </w:r>
+      <w:r>
+        <w:t xml:space="preserve">and </w:t>
+      </w:r>
+      <w:r>
+        <w:t>was aging qui</w:t>
+      </w:r>
+      <w:r>
+        <w:t>ckly</w:t>
       </w:r>
       <w:r>
         <w:t>.</w:t>
       </w:r>
       <w:r>
-        <w:t xml:space="preserve"> </w:t>
-      </w:r>
+        <w:t xml:space="preserve"> At the time it seemed like a big promise to make (especially as a red head who liked the cold) but I knew it was the right thing to do. Not only would this give my grandmother something to look forward to, but </w:t>
+      </w:r>
+      <w:r>
+        <w:t xml:space="preserve">I would </w:t>
+      </w:r>
+      <w:r>
+        <w:t>add some stability where the family needed it the most.</w:t>
+      </w:r>
+      <w:r>
+        <w:t xml:space="preserve"> </w:t>
+      </w:r>
+    </w:p>
+    <w:p>
+      <w:pPr>
+        <w:ind w:firstLine="720"/>
+      </w:pPr>
+      <w:commentRangeStart w:id="14"/>
+      <w:r>
+        <w:t xml:space="preserve">I had been </w:t>
+      </w:r>
+      <w:r>
+        <w:t>in Pittsburgh over half my life and</w:t>
+      </w:r>
+      <w:r>
+        <w:t xml:space="preserve"> </w:t>
+      </w:r>
+      <w:r>
+        <w:t>I knew that</w:t>
+      </w:r>
+      <w:r>
+        <w:t xml:space="preserve"> I </w:t>
+      </w:r>
+      <w:r>
+        <w:t>had</w:t>
+      </w:r>
+      <w:r>
+        <w:t xml:space="preserve"> to venture </w:t>
+      </w:r>
+      <w:r>
+        <w:t xml:space="preserve">away because I feared </w:t>
+      </w:r>
+      <w:r>
+        <w:t xml:space="preserve">I would </w:t>
+      </w:r>
+      <w:r>
+        <w:t>get stuck in my comfort zone.</w:t>
+      </w:r>
+      <w:r>
+        <w:t xml:space="preserve"> </w:t>
+      </w:r>
+      <w:r>
+        <w:t xml:space="preserve">At the time, </w:t>
+      </w:r>
+      <w:r>
+        <w:t xml:space="preserve">I was still unsure of where I wanted to take my career but </w:t>
+      </w:r>
+      <w:r>
+        <w:t xml:space="preserve">on top of helping my </w:t>
+      </w:r>
+      <w:commentRangeStart w:id="15"/>
+      <w:r>
+        <w:t>grandmother</w:t>
+      </w:r>
+      <w:commentRangeEnd w:id="15"/>
+      <w:r>
+        <w:rPr>
+          <w:rStyle w:val="CommentReference"/>
+        </w:rPr>
+        <w:commentReference w:id="15"/>
+      </w:r>
+      <w:r>
+        <w:t>,</w:t>
+      </w:r>
+      <w:r>
+        <w:t xml:space="preserve"> </w:t>
+      </w:r>
+      <w:r>
+        <w:t>Phoenix</w:t>
+      </w:r>
+      <w:r>
+        <w:t xml:space="preserve"> had a lot to offer in terms </w:t>
+      </w:r>
+      <w:r>
+        <w:t>of job</w:t>
+      </w:r>
+      <w:r>
+        <w:t xml:space="preserve"> and schooling opportunities. </w:t>
+      </w:r>
+      <w:commentRangeEnd w:id="14"/>
+      <w:r>
+        <w:rPr>
+          <w:rStyle w:val="CommentReference"/>
+        </w:rPr>
+        <w:commentReference w:id="14"/>
+      </w:r>
+    </w:p>
+    <w:p>
+      <w:pPr>
+        <w:ind w:firstLine="720"/>
+      </w:pPr>
+      <w:r>
+        <w:t>Though I had de</w:t>
+      </w:r>
+      <w:r>
+        <w:t>termined</w:t>
+      </w:r>
+      <w:r>
+        <w:t xml:space="preserve"> </w:t>
+      </w:r>
+      <w:r>
+        <w:t xml:space="preserve">Phoenix was the destination after graduation, I did not have an end goal for my </w:t>
+      </w:r>
+      <w:commentRangeStart w:id="16"/>
+      <w:r>
+        <w:t>career</w:t>
+      </w:r>
+      <w:commentRangeEnd w:id="16"/>
+      <w:r>
+        <w:rPr>
+          <w:rStyle w:val="CommentReference"/>
+        </w:rPr>
+        <w:commentReference w:id="16"/>
+      </w:r>
+      <w:r>
+        <w:t>.</w:t>
+      </w:r>
+      <w:r>
+        <w:t xml:space="preserve"> </w:t>
+      </w:r>
+      <w:r>
+        <w:t xml:space="preserve">My passions </w:t>
+      </w:r>
+      <w:r>
+        <w:t>became</w:t>
+      </w:r>
+      <w:r>
+        <w:t xml:space="preserve"> cemented </w:t>
+      </w:r>
+      <w:r>
+        <w:t xml:space="preserve">a couple months before I </w:t>
+      </w:r>
+      <w:r>
+        <w:t>moved</w:t>
+      </w:r>
+      <w:r>
+        <w:t xml:space="preserve"> to Phoenix </w:t>
+      </w:r>
+      <w:r>
+        <w:t>during</w:t>
+      </w:r>
+      <w:r>
+        <w:t xml:space="preserve"> a </w:t>
+      </w:r>
+      <w:r>
+        <w:t>three-day</w:t>
+      </w:r>
+      <w:r>
+        <w:t xml:space="preserve"> backpacking trip with my father in </w:t>
+      </w:r>
+      <w:r>
+        <w:t>the Rocky Mountains</w:t>
+      </w:r>
+      <w:r>
+        <w:t>.</w:t>
+      </w:r>
+      <w:r>
+        <w:t xml:space="preserve"> </w:t>
+      </w:r>
+      <w:r>
+        <w:t>Nearing the completion of the hike,</w:t>
+      </w:r>
+      <w:r>
+        <w:t xml:space="preserve"> I climbed up to a vantage point </w:t>
+      </w:r>
+      <w:r>
+        <w:t xml:space="preserve">and was </w:t>
+      </w:r>
+      <w:r>
+        <w:t>completely isolated. I could not believe the beauty and the grace of my surroundings</w:t>
+      </w:r>
+      <w:r>
+        <w:t xml:space="preserve"> but could not shake the dreadful thought </w:t>
+      </w:r>
+      <w:r>
+        <w:t>that climate</w:t>
+      </w:r>
+      <w:r>
+        <w:t xml:space="preserve"> change and pollution would destroy this breathtaking landscape in</w:t>
+      </w:r>
+      <w:r>
+        <w:t xml:space="preserve"> only </w:t>
+      </w:r>
+      <w:r>
+        <w:t xml:space="preserve">20 </w:t>
+      </w:r>
+      <w:commentRangeStart w:id="17"/>
+      <w:r>
+        <w:t>years</w:t>
+      </w:r>
+      <w:commentRangeEnd w:id="17"/>
+      <w:r>
+        <w:rPr>
+          <w:rStyle w:val="CommentReference"/>
+        </w:rPr>
+        <w:commentReference w:id="17"/>
+      </w:r>
+      <w:r>
+        <w:t>. I</w:t>
+      </w:r>
+      <w:r>
+        <w:t xml:space="preserve">n </w:t>
+      </w:r>
+      <w:r>
+        <w:t xml:space="preserve">that </w:t>
+      </w:r>
+      <w:r>
+        <w:t xml:space="preserve">moment I concluded </w:t>
+      </w:r>
+      <w:r>
+        <w:t xml:space="preserve">my career must be dedicated toward </w:t>
+      </w:r>
+      <w:r>
+        <w:t xml:space="preserve">preserving </w:t>
+      </w:r>
+      <w:r>
+        <w:t>our</w:t>
+      </w:r>
+      <w:r>
+        <w:t xml:space="preserve"> planet and I </w:t>
+      </w:r>
+      <w:r>
+        <w:t xml:space="preserve">could maximize my abilities to combat climate </w:t>
+      </w:r>
+      <w:r>
+        <w:t xml:space="preserve">by working with renewable energy in the power </w:t>
+      </w:r>
+      <w:commentRangeStart w:id="18"/>
+      <w:r>
+        <w:t>sector</w:t>
+      </w:r>
+      <w:commentRangeEnd w:id="18"/>
+      <w:r>
+        <w:rPr>
+          <w:rStyle w:val="CommentReference"/>
+        </w:rPr>
+        <w:commentReference w:id="18"/>
+      </w:r>
+      <w:r>
+        <w:t>.</w:t>
+      </w:r>
+      <w:r>
+        <w:t xml:space="preserve"> </w:t>
+      </w:r>
+    </w:p>
+    <w:p>
+      <w:pPr>
+        <w:ind w:firstLine="720"/>
+      </w:pPr>
+      <w:r>
+        <w:t xml:space="preserve">This decision was heavily influenced from the challenges that </w:t>
+      </w:r>
+      <w:r>
+        <w:t xml:space="preserve">DLC </w:t>
+      </w:r>
+      <w:r>
+        <w:t xml:space="preserve">(and other </w:t>
+      </w:r>
+      <w:r>
+        <w:t>utilities</w:t>
+      </w:r>
+      <w:r>
+        <w:t>)</w:t>
+      </w:r>
+      <w:r>
+        <w:t xml:space="preserve"> </w:t>
+      </w:r>
+      <w:r>
+        <w:t xml:space="preserve">faced </w:t>
+      </w:r>
+      <w:r>
+        <w:t>integrating PV into electric grid.</w:t>
+      </w:r>
+      <w:r>
+        <w:t xml:space="preserve"> Even though I was leaving Pittsburgh at the end of the summer </w:t>
+      </w:r>
+      <w:r>
+        <w:t>my project had gained some traction at</w:t>
+      </w:r>
+      <w:r>
+        <w:t xml:space="preserve"> </w:t>
+      </w:r>
+      <w:r>
+        <w:t>DLC which led to a job offer</w:t>
+      </w:r>
+      <w:r>
+        <w:t xml:space="preserve"> </w:t>
+      </w:r>
+      <w:r>
+        <w:t>as the</w:t>
+      </w:r>
+      <w:r>
+        <w:t xml:space="preserve"> first and only remote employee at the company.</w:t>
+      </w:r>
+      <w:r>
+        <w:t xml:space="preserve"> </w:t>
+      </w:r>
+      <w:r>
+        <w:t>This</w:t>
+      </w:r>
+      <w:r>
+        <w:t xml:space="preserve"> </w:t>
+      </w:r>
+      <w:r>
+        <w:t>position</w:t>
+      </w:r>
+      <w:r>
+        <w:t xml:space="preserve"> </w:t>
+      </w:r>
+      <w:r>
+        <w:t>allowed me to</w:t>
+      </w:r>
+      <w:r>
+        <w:t xml:space="preserve"> broaden</w:t>
+      </w:r>
+      <w:r>
+        <w:t xml:space="preserve"> </w:t>
+      </w:r>
+      <w:r>
+        <w:t>my knowledge</w:t>
+      </w:r>
+      <w:r>
+        <w:t xml:space="preserve"> and understand the limitations </w:t>
+      </w:r>
+      <w:r>
+        <w:t xml:space="preserve">of an industry that is at the beginning of substantial </w:t>
+      </w:r>
+      <w:commentRangeStart w:id="19"/>
+      <w:r>
+        <w:t>change</w:t>
+      </w:r>
+      <w:commentRangeEnd w:id="19"/>
+      <w:r>
+        <w:rPr>
+          <w:rStyle w:val="CommentReference"/>
+        </w:rPr>
+        <w:commentReference w:id="19"/>
+      </w:r>
+      <w:r>
+        <w:t xml:space="preserve">. </w:t>
+      </w:r>
+      <w:r>
+        <w:t xml:space="preserve">Though I </w:t>
+      </w:r>
+      <w:r>
+        <w:lastRenderedPageBreak/>
+        <w:t>have seen a</w:t>
+      </w:r>
+      <w:r>
+        <w:t xml:space="preserve"> future where I work</w:t>
+      </w:r>
+      <w:r>
+        <w:t xml:space="preserve"> at DLC for my entire career, I want to use my knowledge and talents to positively impact a greater scope of humanity, and solve problems that all utilities are facing, rather than just one.</w:t>
+      </w:r>
+    </w:p>
+    <w:p>
+      <w:pPr>
+        <w:ind w:firstLine="720"/>
+      </w:pPr>
+      <w:r>
+        <w:t xml:space="preserve">Therefore, I am </w:t>
+      </w:r>
+      <w:r>
+        <w:t>anxious to begin</w:t>
+      </w:r>
+      <w:r>
+        <w:rPr>
+          <w:rStyle w:val="CommentReference"/>
+        </w:rPr>
+        <w:commentReference w:id="20"/>
+      </w:r>
+      <w:r>
+        <w:t xml:space="preserve"> </w:t>
+      </w:r>
+      <w:r>
+        <w:t xml:space="preserve">working with </w:t>
+      </w:r>
+      <w:r>
+        <w:t>Dr. Yang Wen</w:t>
+      </w:r>
+      <w:r>
+        <w:t>g, whose</w:t>
+      </w:r>
+      <w:r>
+        <w:t xml:space="preserve"> </w:t>
+      </w:r>
+      <w:commentRangeStart w:id="21"/>
+      <w:r>
+        <w:t xml:space="preserve">expertise in Machine Learning will </w:t>
+      </w:r>
+      <w:r>
+        <w:t>assist</w:t>
+      </w:r>
+      <w:r>
+        <w:t xml:space="preserve"> me</w:t>
+      </w:r>
+      <w:commentRangeEnd w:id="21"/>
+      <w:r>
+        <w:rPr>
+          <w:rStyle w:val="CommentReference"/>
+        </w:rPr>
+        <w:commentReference w:id="21"/>
+      </w:r>
+      <w:r>
+        <w:t xml:space="preserve"> to use cutting edge techniques to solve problems utilities are currently facing. </w:t>
+      </w:r>
+      <w:r>
+        <w:t xml:space="preserve">I believe behind-the-meter energy storage systems are going to </w:t>
+      </w:r>
+      <w:r>
+        <w:t>be integral for</w:t>
+      </w:r>
+      <w:r>
+        <w:t xml:space="preserve"> integrat</w:t>
+      </w:r>
+      <w:r>
+        <w:t>ing</w:t>
+      </w:r>
+      <w:r>
+        <w:t xml:space="preserve"> distributed renewable </w:t>
+      </w:r>
+      <w:r>
+        <w:t>generation, so I will be focusing my</w:t>
+      </w:r>
+      <w:r>
+        <w:t xml:space="preserve"> graduate studies to</w:t>
+      </w:r>
+      <w:r>
+        <w:t xml:space="preserve"> </w:t>
+      </w:r>
+      <w:commentRangeStart w:id="22"/>
+      <w:r>
+        <w:t>break down the</w:t>
+      </w:r>
+      <w:r>
+        <w:t xml:space="preserve"> barriers </w:t>
+      </w:r>
+      <w:r>
+        <w:t xml:space="preserve">that </w:t>
+      </w:r>
+      <w:r>
+        <w:t xml:space="preserve">are preventing small scale PV and personal energy storage from being widely distributed and accepted. </w:t>
+      </w:r>
+      <w:r>
+        <w:t>I want my</w:t>
+      </w:r>
+      <w:r>
+        <w:t xml:space="preserve"> research </w:t>
+      </w:r>
+      <w:r>
+        <w:t>to</w:t>
+      </w:r>
+      <w:r>
+        <w:t xml:space="preserve"> </w:t>
+      </w:r>
+      <w:r>
+        <w:t>benefit</w:t>
+      </w:r>
+      <w:r>
+        <w:t xml:space="preserve"> </w:t>
+      </w:r>
+      <w:r>
+        <w:t>both the utilities and their customer</w:t>
+      </w:r>
+      <w:commentRangeEnd w:id="22"/>
+      <w:r>
+        <w:t>s</w:t>
+      </w:r>
+      <w:r>
+        <w:rPr>
+          <w:rStyle w:val="CommentReference"/>
+        </w:rPr>
+        <w:commentReference w:id="22"/>
+      </w:r>
+      <w:r>
+        <w:t>.</w:t>
+      </w:r>
+    </w:p>
+    <w:p/>
+    <w:p>
+      <w:pPr>
+        <w:ind w:firstLine="720"/>
+      </w:pPr>
+      <w:r>
+        <w:t xml:space="preserve">Recently, I have begun tutoring my </w:t>
+      </w:r>
+      <w:r>
+        <w:t xml:space="preserve">younger cousin </w:t>
+      </w:r>
+      <w:r>
+        <w:t xml:space="preserve">with his </w:t>
+      </w:r>
+      <w:r>
+        <w:t>high school math</w:t>
+      </w:r>
+      <w:r>
+        <w:t xml:space="preserve"> homework.</w:t>
+      </w:r>
+      <w:r>
+        <w:t xml:space="preserve"> He has a l</w:t>
+      </w:r>
+      <w:r>
+        <w:t>ot of potential</w:t>
+      </w:r>
+      <w:r>
+        <w:t xml:space="preserve"> </w:t>
+      </w:r>
+      <w:r>
+        <w:t>but</w:t>
+      </w:r>
+      <w:r>
+        <w:t xml:space="preserve"> is a typical teenager who struggles to care about anything other than video games</w:t>
+      </w:r>
+      <w:r>
+        <w:t xml:space="preserve"> and football</w:t>
+      </w:r>
+      <w:r>
+        <w:t>.</w:t>
+      </w:r>
+      <w:r>
+        <w:t xml:space="preserve"> </w:t>
+      </w:r>
+      <w:r>
+        <w:t>During o</w:t>
+      </w:r>
+      <w:r>
+        <w:t xml:space="preserve">ur tutoring time I </w:t>
+      </w:r>
+      <w:proofErr w:type="gramStart"/>
+      <w:r>
+        <w:t xml:space="preserve">am able </w:t>
+      </w:r>
+      <w:r>
+        <w:t>to</w:t>
+      </w:r>
+      <w:proofErr w:type="gramEnd"/>
+      <w:r>
+        <w:t xml:space="preserve"> impart some of my young wisdom and life advice.</w:t>
+      </w:r>
+      <w:r>
+        <w:t xml:space="preserve"> B</w:t>
+      </w:r>
+      <w:r>
+        <w:t>y building a bond with him I hope to nudge</w:t>
+      </w:r>
+      <w:r>
+        <w:t xml:space="preserve"> him </w:t>
+      </w:r>
+      <w:r>
+        <w:t xml:space="preserve">in the direction of </w:t>
+      </w:r>
+      <w:r>
+        <w:t>enjoy</w:t>
+      </w:r>
+      <w:r>
+        <w:t>ing</w:t>
+      </w:r>
+      <w:r>
+        <w:t xml:space="preserve"> school</w:t>
+      </w:r>
+      <w:r>
+        <w:t>, building empathy,</w:t>
+      </w:r>
+      <w:r>
+        <w:t xml:space="preserve"> and fulfill</w:t>
+      </w:r>
+      <w:r>
+        <w:t>ing</w:t>
+      </w:r>
+      <w:r>
+        <w:t xml:space="preserve"> his dreams of going to a </w:t>
+      </w:r>
+      <w:commentRangeStart w:id="23"/>
+      <w:r>
+        <w:t>pre</w:t>
+      </w:r>
+      <w:r>
+        <w:t>stigious</w:t>
+      </w:r>
+      <w:commentRangeEnd w:id="23"/>
+      <w:r>
+        <w:rPr>
+          <w:rStyle w:val="CommentReference"/>
+        </w:rPr>
+        <w:commentReference w:id="23"/>
+      </w:r>
+      <w:r>
+        <w:t xml:space="preserve"> college. </w:t>
+      </w:r>
+      <w:r>
+        <w:t xml:space="preserve">Though I’ve spent most of my college and post college career working on projects, this has given me the opportunity to work on </w:t>
+      </w:r>
+      <w:r>
+        <w:t>a person</w:t>
+      </w:r>
+      <w:r>
+        <w:t xml:space="preserve">. </w:t>
+      </w:r>
+      <w:r>
+        <w:t>So far b</w:t>
+      </w:r>
+      <w:r>
+        <w:t xml:space="preserve">eing a positive influence on my cousin has been </w:t>
+      </w:r>
+      <w:bookmarkStart w:id="24" w:name="_GoBack"/>
+      <w:bookmarkEnd w:id="24"/>
+      <w:r>
+        <w:t>incredibly rewarding</w:t>
+      </w:r>
+      <w:r>
+        <w:t xml:space="preserve"> and </w:t>
+      </w:r>
+      <w:r>
+        <w:t>rekindled</w:t>
+      </w:r>
+      <w:r>
+        <w:t xml:space="preserve"> </w:t>
+      </w:r>
+      <w:r>
+        <w:t>my</w:t>
+      </w:r>
+      <w:r>
+        <w:t xml:space="preserve"> passion to make people</w:t>
+      </w:r>
+      <w:r>
+        <w:t>, and not just things,</w:t>
+      </w:r>
+      <w:r>
+        <w:t xml:space="preserve"> better. </w:t>
+      </w:r>
+      <w:r>
+        <w:t>I am excited to bring this passion towards helping my future students as a teaching assistant</w:t>
+      </w:r>
+      <w:r>
+        <w:t xml:space="preserve"> during my graduate </w:t>
+      </w:r>
+      <w:commentRangeStart w:id="25"/>
+      <w:r>
+        <w:t>studies</w:t>
+      </w:r>
+      <w:commentRangeEnd w:id="25"/>
+      <w:r>
+        <w:rPr>
+          <w:rStyle w:val="CommentReference"/>
+        </w:rPr>
+        <w:commentReference w:id="25"/>
+      </w:r>
+      <w:r>
+        <w:t>.</w:t>
+      </w:r>
+      <w:r>
+        <w:t xml:space="preserve"> </w:t>
+      </w:r>
+    </w:p>
+    <w:p>
+      <w:pPr>
+        <w:ind w:firstLine="720"/>
+      </w:pPr>
+      <w:r>
+        <w:t>Through tutoring my cousin</w:t>
+      </w:r>
+      <w:r>
+        <w:t xml:space="preserve">, </w:t>
+      </w:r>
+      <w:commentRangeStart w:id="26"/>
+      <w:r>
+        <w:t>mentoring my teammates</w:t>
+      </w:r>
+      <w:commentRangeEnd w:id="26"/>
+      <w:r>
+        <w:rPr>
+          <w:rStyle w:val="CommentReference"/>
+        </w:rPr>
+        <w:commentReference w:id="26"/>
+      </w:r>
+      <w:r>
+        <w:t>, and helping my friends and classmates with homework,</w:t>
+      </w:r>
+      <w:r>
+        <w:t xml:space="preserve"> I have found that I can be a patient </w:t>
+      </w:r>
+      <w:r>
+        <w:t>and helpfu</w:t>
+      </w:r>
+      <w:r>
+        <w:t>l teacher</w:t>
+      </w:r>
+      <w:r>
+        <w:t>.</w:t>
+      </w:r>
+      <w:r>
+        <w:t xml:space="preserve"> </w:t>
+      </w:r>
+      <w:r>
+        <w:t>T</w:t>
+      </w:r>
+      <w:r>
+        <w:t xml:space="preserve">o leverage this </w:t>
+      </w:r>
+      <w:r>
+        <w:t>talent,</w:t>
+      </w:r>
+      <w:r>
+        <w:t xml:space="preserve"> I </w:t>
+      </w:r>
+      <w:r>
+        <w:t>will be</w:t>
+      </w:r>
+      <w:r>
+        <w:t xml:space="preserve"> </w:t>
+      </w:r>
+      <w:r>
+        <w:t>volunteer</w:t>
+      </w:r>
+      <w:r>
+        <w:t>ing as the</w:t>
+      </w:r>
+      <w:r>
+        <w:t xml:space="preserve"> assistant coach </w:t>
+      </w:r>
+      <w:r>
+        <w:t>of the</w:t>
+      </w:r>
+      <w:r>
+        <w:t xml:space="preserve"> ASU ultimate frisbee team</w:t>
+      </w:r>
+      <w:r>
+        <w:t xml:space="preserve"> for the upcoming season</w:t>
+      </w:r>
+      <w:r>
+        <w:t xml:space="preserve">. My </w:t>
+      </w:r>
+      <w:r>
+        <w:t xml:space="preserve">decision to play on the </w:t>
+      </w:r>
+      <w:r>
+        <w:t>Pitt Ultimate Frisbee team</w:t>
+      </w:r>
+      <w:r>
+        <w:t xml:space="preserve"> was lifechanging</w:t>
+      </w:r>
+      <w:r>
+        <w:t xml:space="preserve"> </w:t>
+      </w:r>
+      <w:r>
+        <w:t>and took me to places I never dreamed</w:t>
+      </w:r>
+      <w:r>
+        <w:t>.</w:t>
+      </w:r>
+      <w:r>
+        <w:t xml:space="preserve"> I have played on a professional </w:t>
+      </w:r>
+      <w:r>
+        <w:t>team, won a college national championship, caught a world championship winning goal for the Under 24 Men’s National team, and used my voice to advocate for gender equity. I owe it</w:t>
+      </w:r>
+      <w:r>
+        <w:t xml:space="preserve"> to the community </w:t>
+      </w:r>
+      <w:r>
+        <w:t xml:space="preserve">that gave me so much </w:t>
+      </w:r>
+      <w:r>
+        <w:t xml:space="preserve">to give back. </w:t>
+      </w:r>
+      <w:r>
+        <w:t>I am excited to be able to teach a younger generation of players</w:t>
+      </w:r>
+      <w:r>
+        <w:t xml:space="preserve"> and I look forward to them inspiring me</w:t>
+      </w:r>
+      <w:r>
+        <w:t xml:space="preserve">. </w:t>
+      </w:r>
+      <w:r>
+        <w:t>Though my</w:t>
+      </w:r>
+      <w:r>
+        <w:t xml:space="preserve"> </w:t>
+      </w:r>
+      <w:r>
+        <w:t xml:space="preserve">focus has been </w:t>
+      </w:r>
+      <w:r>
+        <w:t xml:space="preserve">giving back to </w:t>
+      </w:r>
+      <w:r>
+        <w:t xml:space="preserve">my family and my sport, I have started pursuing STEM outreach opportunities at ASU, and I look forward to </w:t>
+      </w:r>
+      <w:r>
+        <w:t>inspiring the next generation of engineers</w:t>
+      </w:r>
+      <w:r>
+        <w:t xml:space="preserve">. </w:t>
+      </w:r>
+    </w:p>
+    <w:p>
+      <w:pPr>
+        <w:ind w:firstLine="720"/>
+      </w:pPr>
+      <w:commentRangeStart w:id="27"/>
       <w:r>
         <w:t xml:space="preserve">I </w:t>
       </w:r>
       <w:r>
-        <w:t>chose</w:t>
-      </w:r>
-      <w:r>
-        <w:t xml:space="preserve"> two circuits</w:t>
-      </w:r>
-      <w:r>
-        <w:t xml:space="preserve"> to study</w:t>
-      </w:r>
-      <w:r>
-        <w:t xml:space="preserve">, one had DLC’s largest customer owned PV installation, and the other had the highest number of </w:t>
-      </w:r>
-      <w:r>
-        <w:t xml:space="preserve">PV </w:t>
-      </w:r>
-      <w:r>
-        <w:t xml:space="preserve">installations. </w:t>
-      </w:r>
-      <w:r>
-        <w:t xml:space="preserve">I tested the circuits without PV (to provide a baseline), with the current PV installations, and with excess PV. </w:t>
-      </w:r>
-      <w:r>
-        <w:t>I was able to conclude that both</w:t>
-      </w:r>
-      <w:r>
-        <w:t xml:space="preserve"> circuits had </w:t>
-      </w:r>
-      <w:r>
-        <w:t xml:space="preserve">little or no safety concerns in their current state and could handle a lot more PV at specific customer locations. </w:t>
-      </w:r>
-      <w:r>
-        <w:t xml:space="preserve">Since </w:t>
-      </w:r>
-      <w:r>
-        <w:t>my</w:t>
-      </w:r>
-      <w:r>
-        <w:t xml:space="preserve"> method of building circuit models</w:t>
-      </w:r>
-      <w:r>
-        <w:t xml:space="preserve"> uniquely</w:t>
-      </w:r>
-      <w:r>
-        <w:t xml:space="preserve"> did not require any Geographic Information System data</w:t>
-      </w:r>
-      <w:r>
-        <w:t xml:space="preserve"> </w:t>
-      </w:r>
-      <w:commentRangeStart w:id="5"/>
-      <w:r>
-        <w:t xml:space="preserve">and </w:t>
-      </w:r>
-      <w:r>
-        <w:t>my findings were relevant</w:t>
-      </w:r>
-      <w:commentRangeEnd w:id="5"/>
-      <w:r>
-        <w:rPr>
-          <w:rStyle w:val="CommentReference"/>
-        </w:rPr>
-        <w:commentReference w:id="5"/>
-      </w:r>
-      <w:r>
-        <w:t xml:space="preserve">, we decided to publish a conference paper at the 2018 IEEE Power and Energy Society general meeting on the project, where I was the primary </w:t>
-      </w:r>
-      <w:commentRangeStart w:id="6"/>
-      <w:r>
-        <w:t>author</w:t>
-      </w:r>
-      <w:commentRangeEnd w:id="6"/>
-      <w:r>
-        <w:rPr>
-          <w:rStyle w:val="CommentReference"/>
-        </w:rPr>
-        <w:commentReference w:id="6"/>
-      </w:r>
-      <w:r>
-        <w:t>.</w:t>
-      </w:r>
-    </w:p>
-    <w:p/>
+        <w:t>believ</w:t>
+      </w:r>
+      <w:r>
+        <w:t>e</w:t>
+      </w:r>
+      <w:r>
+        <w:t xml:space="preserve"> my story shows that </w:t>
+      </w:r>
+      <w:r>
+        <w:t xml:space="preserve">the obvious next step in my career is to attain a PhD. </w:t>
+      </w:r>
+      <w:r>
+        <w:t xml:space="preserve">My track record of completing meaningful projects, giving back to my family, and my dedication to </w:t>
+      </w:r>
+      <w:r>
+        <w:t>sustainable solutions</w:t>
+      </w:r>
+      <w:r>
+        <w:t xml:space="preserve"> epitomize all the characteristics of a Graduate Research Fellow.</w:t>
+      </w:r>
+      <w:r>
+        <w:t xml:space="preserve"> Thank you for your consideration.</w:t>
+      </w:r>
+      <w:commentRangeEnd w:id="27"/>
+      <w:r>
+        <w:rPr>
+          <w:rStyle w:val="CommentReference"/>
+        </w:rPr>
+        <w:commentReference w:id="27"/>
+      </w:r>
+    </w:p>
     <w:p>
       <w:pPr>
         <w:ind w:firstLine="720"/>
       </w:pPr>
-      <w:r>
-        <w:t xml:space="preserve">Before joining DLC I </w:t>
-      </w:r>
-      <w:commentRangeStart w:id="7"/>
-      <w:r>
-        <w:t>decided</w:t>
-      </w:r>
-      <w:commentRangeEnd w:id="7"/>
-      <w:r>
-        <w:rPr>
-          <w:rStyle w:val="CommentReference"/>
-        </w:rPr>
-        <w:commentReference w:id="7"/>
-      </w:r>
-      <w:r>
-        <w:t xml:space="preserve"> I </w:t>
-      </w:r>
-      <w:r>
-        <w:t>was going to move to</w:t>
-      </w:r>
-      <w:r>
-        <w:t xml:space="preserve"> </w:t>
-      </w:r>
-      <w:r>
-        <w:t xml:space="preserve">Phoenix, </w:t>
-      </w:r>
-      <w:r>
-        <w:t xml:space="preserve">Arizona to live </w:t>
-      </w:r>
-      <w:r>
-        <w:t>with</w:t>
-      </w:r>
-      <w:r>
-        <w:t xml:space="preserve"> my grandmother because she </w:t>
-      </w:r>
-      <w:r>
-        <w:t xml:space="preserve">had been diagnosed with Alzheimer’s and </w:t>
-      </w:r>
-      <w:r>
-        <w:t>was aging qui</w:t>
-      </w:r>
-      <w:r>
-        <w:t>ckly</w:t>
-      </w:r>
-      <w:r>
-        <w:t>.</w:t>
-      </w:r>
-      <w:r>
-        <w:t xml:space="preserve"> </w:t>
-      </w:r>
-      <w:r>
-        <w:t>M</w:t>
-      </w:r>
-      <w:r>
-        <w:t>y Aunt, who was her primary caregiver, was also running a business and raising her teenage son</w:t>
-      </w:r>
-      <w:r>
-        <w:t xml:space="preserve"> and I knew I was the only one in the family that would be able to offer </w:t>
-      </w:r>
-      <w:r>
-        <w:t>any</w:t>
-      </w:r>
-      <w:r>
-        <w:t xml:space="preserve"> support</w:t>
-      </w:r>
-      <w:r>
-        <w:t xml:space="preserve">. </w:t>
-      </w:r>
-      <w:r>
-        <w:t xml:space="preserve">I had been </w:t>
-      </w:r>
-      <w:r>
-        <w:t>in Pittsburgh over half my life and</w:t>
-      </w:r>
-      <w:r>
-        <w:t xml:space="preserve"> </w:t>
-      </w:r>
-      <w:r>
-        <w:t>I knew that</w:t>
-      </w:r>
-      <w:r>
-        <w:t xml:space="preserve"> I </w:t>
-      </w:r>
-      <w:r>
-        <w:t>had</w:t>
-      </w:r>
-      <w:r>
-        <w:t xml:space="preserve"> to venture </w:t>
-      </w:r>
-      <w:r>
-        <w:t>away because I feared getting stuck in my comfort zone.</w:t>
-      </w:r>
-      <w:r>
-        <w:t xml:space="preserve"> </w:t>
-      </w:r>
-      <w:r>
-        <w:t xml:space="preserve">At the time, </w:t>
-      </w:r>
-      <w:r>
-        <w:t xml:space="preserve">I was still unsure of where I wanted to take my career but </w:t>
-      </w:r>
-      <w:r>
-        <w:t xml:space="preserve">on top of helping my </w:t>
-      </w:r>
-      <w:commentRangeStart w:id="8"/>
-      <w:r>
-        <w:t>grandmother</w:t>
-      </w:r>
-      <w:commentRangeEnd w:id="8"/>
-      <w:r>
-        <w:rPr>
-          <w:rStyle w:val="CommentReference"/>
-        </w:rPr>
-        <w:commentReference w:id="8"/>
-      </w:r>
-      <w:r>
-        <w:t>,</w:t>
-      </w:r>
-      <w:r>
-        <w:t xml:space="preserve"> </w:t>
-      </w:r>
-      <w:r>
-        <w:t>Phoenix</w:t>
-      </w:r>
-      <w:r>
-        <w:t xml:space="preserve"> had a lot to offer in terms </w:t>
-      </w:r>
-      <w:r>
-        <w:t>of job</w:t>
-      </w:r>
-      <w:r>
-        <w:t xml:space="preserve"> and schooling opportunities. </w:t>
-      </w:r>
-    </w:p>
-    <w:p>
-      <w:pPr>
-        <w:ind w:firstLine="720"/>
-      </w:pPr>
-      <w:r>
-        <w:t>While preparing to move to Phoenix</w:t>
-      </w:r>
-      <w:r>
-        <w:t xml:space="preserve"> </w:t>
-      </w:r>
-      <w:r>
-        <w:t>I had a few</w:t>
-      </w:r>
-      <w:r>
-        <w:t xml:space="preserve"> phone interviews with hardware and </w:t>
-      </w:r>
-      <w:r>
-        <w:t>software companies in Phoenix, but the products</w:t>
-      </w:r>
-      <w:r>
-        <w:t xml:space="preserve"> they produce</w:t>
-      </w:r>
-      <w:r>
-        <w:t>d</w:t>
-      </w:r>
-      <w:r>
-        <w:t xml:space="preserve"> w</w:t>
-      </w:r>
-      <w:r>
-        <w:t xml:space="preserve">ere </w:t>
-      </w:r>
-      <w:r>
-        <w:t xml:space="preserve">for </w:t>
-      </w:r>
-      <w:r>
-        <w:t xml:space="preserve">larger </w:t>
-      </w:r>
-      <w:r>
-        <w:t>companies</w:t>
-      </w:r>
-      <w:r>
-        <w:t xml:space="preserve">, and </w:t>
-      </w:r>
-      <w:r>
-        <w:t xml:space="preserve">I could not see myself </w:t>
-      </w:r>
-      <w:r>
-        <w:t>becoming passionate about</w:t>
-      </w:r>
-      <w:r>
-        <w:t xml:space="preserve"> this type of work</w:t>
-      </w:r>
-      <w:r>
-        <w:t xml:space="preserve">. </w:t>
-      </w:r>
-      <w:r>
-        <w:t xml:space="preserve">My passions were cemented </w:t>
-      </w:r>
-      <w:r>
-        <w:t xml:space="preserve">when </w:t>
-      </w:r>
-      <w:r>
-        <w:t>I went on</w:t>
-      </w:r>
-      <w:r>
-        <w:t xml:space="preserve"> a </w:t>
-      </w:r>
-      <w:r>
-        <w:t>three-day</w:t>
-      </w:r>
-      <w:r>
-        <w:t xml:space="preserve"> backpacking trip with my father in </w:t>
-      </w:r>
-      <w:r>
-        <w:t>the Rocky Mountains</w:t>
-      </w:r>
-      <w:r>
-        <w:t>.</w:t>
-      </w:r>
-      <w:r>
-        <w:t xml:space="preserve"> </w:t>
-      </w:r>
-      <w:r>
-        <w:t>Nearing the completion of the hike,</w:t>
-      </w:r>
-      <w:r>
-        <w:t xml:space="preserve"> I climbed up to a vantage point </w:t>
-      </w:r>
-      <w:r>
-        <w:t xml:space="preserve">and was </w:t>
-      </w:r>
-      <w:r>
-        <w:t>completely isolated. I could not believe the beauty and the grace of my surroundings</w:t>
-      </w:r>
-      <w:r>
-        <w:t xml:space="preserve"> but could not shake the dreadful thought </w:t>
-      </w:r>
-      <w:r>
-        <w:t>that climate</w:t>
-      </w:r>
-      <w:r>
-        <w:t xml:space="preserve"> change and pollution would destroy this breathtaking landscape in</w:t>
-      </w:r>
-      <w:r>
-        <w:t xml:space="preserve"> only </w:t>
-      </w:r>
-      <w:r>
-        <w:t xml:space="preserve">20 </w:t>
-      </w:r>
-      <w:commentRangeStart w:id="9"/>
-      <w:r>
-        <w:t>years</w:t>
-      </w:r>
-      <w:commentRangeEnd w:id="9"/>
-      <w:r>
-        <w:rPr>
-          <w:rStyle w:val="CommentReference"/>
-        </w:rPr>
-        <w:commentReference w:id="9"/>
-      </w:r>
-      <w:r>
-        <w:t xml:space="preserve">. </w:t>
-      </w:r>
-      <w:r>
-        <w:t>I</w:t>
-      </w:r>
-      <w:r>
-        <w:t xml:space="preserve">n </w:t>
-      </w:r>
-      <w:r>
-        <w:t xml:space="preserve">that </w:t>
-      </w:r>
-      <w:r>
-        <w:t xml:space="preserve">moment I concluded that by working with renewable energy in the power </w:t>
-      </w:r>
-      <w:commentRangeStart w:id="10"/>
-      <w:r>
-        <w:t>sector</w:t>
-      </w:r>
-      <w:commentRangeEnd w:id="10"/>
-      <w:r>
-        <w:rPr>
-          <w:rStyle w:val="CommentReference"/>
-        </w:rPr>
-        <w:commentReference w:id="10"/>
-      </w:r>
-      <w:r>
-        <w:t xml:space="preserve">, I could maximize </w:t>
-      </w:r>
-      <w:r>
-        <w:t>my abilities to</w:t>
-      </w:r>
-      <w:r>
-        <w:t xml:space="preserve"> combat climate change.</w:t>
-      </w:r>
-      <w:r>
-        <w:t xml:space="preserve"> </w:t>
-      </w:r>
-    </w:p>
-    <w:p>
-      <w:pPr>
-        <w:ind w:firstLine="720"/>
-      </w:pPr>
-      <w:commentRangeStart w:id="11"/>
-      <w:r>
-        <w:t xml:space="preserve">Even though I was now working in my career field, </w:t>
-      </w:r>
-      <w:r>
-        <w:t xml:space="preserve">I </w:t>
-      </w:r>
-      <w:r>
-        <w:t>remained</w:t>
-      </w:r>
-      <w:r>
-        <w:t xml:space="preserve"> fully committed to</w:t>
-      </w:r>
-      <w:r>
-        <w:t xml:space="preserve"> moving to</w:t>
-      </w:r>
-      <w:r>
-        <w:t xml:space="preserve"> </w:t>
-      </w:r>
-      <w:ins w:id="12" w:author="Shuman, Larry J" w:date="2018-08-31T11:44:00Z">
-        <w:r>
-          <w:t>staying in</w:t>
-        </w:r>
-      </w:ins>
-      <w:r>
-        <w:t xml:space="preserve"> Arizona to fulfill the promise I had made to my grandmother </w:t>
-      </w:r>
-      <w:r>
-        <w:t>two</w:t>
-      </w:r>
-      <w:r>
-        <w:t xml:space="preserve"> ye</w:t>
-      </w:r>
-      <w:r>
-        <w:t xml:space="preserve">ars </w:t>
-      </w:r>
-      <w:r>
-        <w:t>prior</w:t>
-      </w:r>
-      <w:commentRangeEnd w:id="11"/>
-      <w:r>
-        <w:rPr>
-          <w:rStyle w:val="CommentReference"/>
-        </w:rPr>
-        <w:commentReference w:id="11"/>
-      </w:r>
-      <w:r>
-        <w:t>. Fortunately,</w:t>
-      </w:r>
-      <w:r>
-        <w:t xml:space="preserve"> my project had gained some traction at DLC and begun to produce result</w:t>
-      </w:r>
-      <w:r>
-        <w:t>s which</w:t>
-      </w:r>
-      <w:r>
-        <w:t xml:space="preserve"> led to a job</w:t>
-      </w:r>
-      <w:r>
-        <w:t xml:space="preserve"> offer from DLC</w:t>
-      </w:r>
-      <w:r>
-        <w:t>, as the first and only remote employee at the company.</w:t>
-      </w:r>
-      <w:r>
-        <w:t xml:space="preserve"> As a remote employee, I have</w:t>
-      </w:r>
-      <w:r>
-        <w:t xml:space="preserve"> </w:t>
-      </w:r>
-      <w:r>
-        <w:t>continued</w:t>
-      </w:r>
-      <w:r>
-        <w:t xml:space="preserve"> to create circuit models that DLC engineer</w:t>
-      </w:r>
-      <w:r>
-        <w:t>s can</w:t>
-      </w:r>
-      <w:r>
-        <w:t xml:space="preserve"> use to study </w:t>
-      </w:r>
-      <w:r>
-        <w:lastRenderedPageBreak/>
-        <w:t>our system, and I have broaden</w:t>
-      </w:r>
-      <w:r>
-        <w:t>ed</w:t>
-      </w:r>
-      <w:r>
-        <w:t xml:space="preserve"> my knowledge of an industry that is at the beginning of </w:t>
-      </w:r>
-      <w:del w:id="13" w:author="Shuman, Larry J" w:date="2018-08-31T11:45:00Z">
-        <w:r>
-          <w:delText xml:space="preserve">going through </w:delText>
-        </w:r>
-      </w:del>
-      <w:r>
-        <w:t xml:space="preserve">substantial </w:t>
-      </w:r>
-      <w:commentRangeStart w:id="14"/>
-      <w:r>
-        <w:t>change</w:t>
-      </w:r>
-      <w:commentRangeEnd w:id="14"/>
-      <w:r>
-        <w:rPr>
-          <w:rStyle w:val="CommentReference"/>
-        </w:rPr>
-        <w:commentReference w:id="14"/>
-      </w:r>
-      <w:r>
-        <w:t xml:space="preserve">. Though I can </w:t>
-      </w:r>
-      <w:r>
-        <w:t>see</w:t>
-      </w:r>
-      <w:r>
-        <w:t xml:space="preserve"> a future where I work</w:t>
-      </w:r>
-      <w:r>
-        <w:t xml:space="preserve"> at DLC for my entire career, I want to use my knowledge and talents to positively impact a greater scope of humanity, and solve problems that all utilities are facing, rather than just one.</w:t>
-      </w:r>
-    </w:p>
-    <w:p>
-      <w:pPr>
-        <w:ind w:firstLine="720"/>
-      </w:pPr>
-      <w:r>
-        <w:t xml:space="preserve">Therefore, I am </w:t>
-      </w:r>
-      <w:r>
-        <w:t>anxious to begin</w:t>
-      </w:r>
-      <w:r>
-        <w:rPr>
-          <w:rStyle w:val="CommentReference"/>
-        </w:rPr>
-        <w:commentReference w:id="15"/>
-      </w:r>
-      <w:r>
-        <w:t xml:space="preserve"> </w:t>
-      </w:r>
-      <w:r>
-        <w:t xml:space="preserve">working with </w:t>
-      </w:r>
-      <w:r>
-        <w:t>Dr. Yang Wen</w:t>
-      </w:r>
-      <w:r>
-        <w:t>g, whose</w:t>
-      </w:r>
-      <w:r>
-        <w:t xml:space="preserve"> expertise in Machine Learning will allow me to use cutting edge techniques to solve problems utilities are currently facing. </w:t>
-      </w:r>
-      <w:commentRangeStart w:id="16"/>
-      <w:r>
-        <w:t xml:space="preserve">I am </w:t>
-      </w:r>
-      <w:r>
-        <w:t>presently</w:t>
-      </w:r>
-      <w:r>
-        <w:t xml:space="preserve"> studying</w:t>
-      </w:r>
-      <w:r>
-        <w:t xml:space="preserve"> how to break down the</w:t>
-      </w:r>
-      <w:r>
-        <w:t xml:space="preserve"> barriers </w:t>
-      </w:r>
-      <w:r>
-        <w:t xml:space="preserve">that </w:t>
-      </w:r>
-      <w:r>
-        <w:t xml:space="preserve">are preventing small scale PV and personal energy storage from being widely distributed and accepted. I </w:t>
-      </w:r>
-      <w:r>
-        <w:t>want</w:t>
-      </w:r>
-      <w:r>
-        <w:t xml:space="preserve"> my research to benefit</w:t>
-      </w:r>
-      <w:r>
-        <w:t xml:space="preserve"> </w:t>
-      </w:r>
-      <w:r>
-        <w:t>both the utilities and their customers</w:t>
-      </w:r>
-      <w:commentRangeEnd w:id="16"/>
-      <w:r>
-        <w:rPr>
-          <w:rStyle w:val="CommentReference"/>
-        </w:rPr>
-        <w:commentReference w:id="16"/>
-      </w:r>
-      <w:r>
-        <w:t>.</w:t>
-      </w:r>
-    </w:p>
-    <w:p/>
-    <w:p>
-      <w:pPr>
-        <w:ind w:firstLine="720"/>
-      </w:pPr>
-      <w:r>
-        <w:t xml:space="preserve">Recently, I have begun tutoring my </w:t>
-      </w:r>
-      <w:r>
-        <w:t>younger cou</w:t>
-      </w:r>
-      <w:bookmarkStart w:id="17" w:name="_GoBack"/>
-      <w:bookmarkEnd w:id="17"/>
-      <w:r>
-        <w:t xml:space="preserve">sin </w:t>
-      </w:r>
-      <w:r>
-        <w:t xml:space="preserve">with his </w:t>
-      </w:r>
-      <w:r>
-        <w:t>high school math</w:t>
-      </w:r>
-      <w:r>
-        <w:t xml:space="preserve"> homework.</w:t>
-      </w:r>
-      <w:r>
-        <w:t xml:space="preserve"> He has a l</w:t>
-      </w:r>
-      <w:r>
-        <w:t>ot of potential</w:t>
-      </w:r>
-      <w:r>
-        <w:t xml:space="preserve"> </w:t>
-      </w:r>
-      <w:r>
-        <w:t>but</w:t>
-      </w:r>
-      <w:r>
-        <w:t xml:space="preserve"> is a typical teenager who struggles to care about anything other than video games</w:t>
-      </w:r>
-      <w:r>
-        <w:t xml:space="preserve"> and football</w:t>
-      </w:r>
-      <w:r>
-        <w:t>.</w:t>
-      </w:r>
-      <w:r>
-        <w:t xml:space="preserve"> </w:t>
-      </w:r>
-      <w:r>
-        <w:t>During o</w:t>
-      </w:r>
-      <w:r>
-        <w:t xml:space="preserve">ur tutoring time I </w:t>
-      </w:r>
-      <w:proofErr w:type="gramStart"/>
-      <w:r>
-        <w:t xml:space="preserve">am able </w:t>
-      </w:r>
-      <w:r>
-        <w:t>to</w:t>
-      </w:r>
-      <w:proofErr w:type="gramEnd"/>
-      <w:r>
-        <w:t xml:space="preserve"> impart some of my young wisdom and life advice.</w:t>
-      </w:r>
-      <w:r>
-        <w:t xml:space="preserve"> B</w:t>
-      </w:r>
-      <w:r>
-        <w:t>y building a bond with him I hope to nudge</w:t>
-      </w:r>
-      <w:r>
-        <w:t xml:space="preserve"> him </w:t>
-      </w:r>
-      <w:r>
-        <w:t xml:space="preserve">in the direction of </w:t>
-      </w:r>
-      <w:r>
-        <w:t>enjoy</w:t>
-      </w:r>
-      <w:r>
-        <w:t>ing</w:t>
-      </w:r>
-      <w:r>
-        <w:t xml:space="preserve"> school</w:t>
-      </w:r>
-      <w:r>
-        <w:t>, building empathy,</w:t>
-      </w:r>
-      <w:r>
-        <w:t xml:space="preserve"> and fulfill</w:t>
-      </w:r>
-      <w:r>
-        <w:t>ing</w:t>
-      </w:r>
-      <w:r>
-        <w:t xml:space="preserve"> his dreams of going to a </w:t>
-      </w:r>
-      <w:commentRangeStart w:id="18"/>
-      <w:r>
-        <w:t>pre</w:t>
-      </w:r>
-      <w:r>
-        <w:t>stigious</w:t>
-      </w:r>
-      <w:commentRangeEnd w:id="18"/>
-      <w:r>
-        <w:rPr>
-          <w:rStyle w:val="CommentReference"/>
-        </w:rPr>
-        <w:commentReference w:id="18"/>
-      </w:r>
-      <w:r>
-        <w:t xml:space="preserve"> college. </w:t>
-      </w:r>
-      <w:r>
-        <w:t xml:space="preserve">Though I’ve spent most of my college and post college career working on projects, this has given me the opportunity to work on </w:t>
-      </w:r>
-      <w:r>
-        <w:t>a person</w:t>
-      </w:r>
-      <w:r>
-        <w:t xml:space="preserve">. </w:t>
-      </w:r>
-      <w:r>
-        <w:t>So far b</w:t>
-      </w:r>
-      <w:r>
-        <w:t xml:space="preserve">eing a positive influence on my cousin has been </w:t>
-      </w:r>
-      <w:r>
-        <w:t>incredibly rewarding</w:t>
-      </w:r>
-      <w:r>
-        <w:t xml:space="preserve"> and </w:t>
-      </w:r>
-      <w:r>
-        <w:t>rekindled</w:t>
-      </w:r>
-      <w:r>
-        <w:t xml:space="preserve"> </w:t>
-      </w:r>
-      <w:r>
-        <w:t>my</w:t>
-      </w:r>
-      <w:r>
-        <w:t xml:space="preserve"> passion to make people</w:t>
-      </w:r>
-      <w:r>
-        <w:t>, and not just things,</w:t>
-      </w:r>
-      <w:r>
-        <w:t xml:space="preserve"> better. </w:t>
-      </w:r>
-      <w:r>
-        <w:t>I am excited to bring this passion towards helping my future students as a teaching assistant</w:t>
-      </w:r>
-      <w:r>
-        <w:t xml:space="preserve"> during my graduate </w:t>
-      </w:r>
-      <w:commentRangeStart w:id="19"/>
-      <w:r>
-        <w:t>studies</w:t>
-      </w:r>
-      <w:commentRangeEnd w:id="19"/>
-      <w:r>
-        <w:rPr>
-          <w:rStyle w:val="CommentReference"/>
-        </w:rPr>
-        <w:commentReference w:id="19"/>
-      </w:r>
-      <w:r>
-        <w:t>.</w:t>
-      </w:r>
-      <w:r>
-        <w:t xml:space="preserve"> I have also </w:t>
-      </w:r>
-    </w:p>
-    <w:p>
-      <w:pPr>
-        <w:ind w:firstLine="720"/>
-      </w:pPr>
-      <w:commentRangeStart w:id="20"/>
-      <w:r>
-        <w:t xml:space="preserve">I </w:t>
-      </w:r>
-      <w:r>
-        <w:t>believ</w:t>
-      </w:r>
-      <w:r>
-        <w:t>e</w:t>
-      </w:r>
-      <w:r>
-        <w:t xml:space="preserve"> my story shows that </w:t>
-      </w:r>
-      <w:r>
-        <w:t xml:space="preserve">the obvious next step in my career is to attain a PhD. </w:t>
-      </w:r>
-      <w:r>
-        <w:t xml:space="preserve">My track record of completing meaningful projects, giving back to my family, and my dedication to </w:t>
-      </w:r>
-      <w:r>
-        <w:t>sustainable solutions</w:t>
-      </w:r>
-      <w:r>
-        <w:t xml:space="preserve"> epitomize all the characteristics of a Graduate Research Fellow.</w:t>
-      </w:r>
-      <w:r>
-        <w:t xml:space="preserve"> Thank you for your consideration.</w:t>
-      </w:r>
-      <w:commentRangeEnd w:id="20"/>
-      <w:r>
-        <w:rPr>
-          <w:rStyle w:val="CommentReference"/>
-        </w:rPr>
-        <w:commentReference w:id="20"/>
-      </w:r>
-    </w:p>
-    <w:p>
-      <w:pPr>
-        <w:ind w:firstLine="720"/>
-      </w:pPr>
     </w:p>
     <w:p>
       <w:proofErr w:type="spellStart"/>
@@ -1568,10 +1772,7 @@
       </w:r>
       <w:proofErr w:type="spellEnd"/>
       <w:r>
-        <w:t xml:space="preserve"> source </w:t>
-      </w:r>
-      <w:r>
-        <w:t>(</w:t>
+        <w:t xml:space="preserve"> source (</w:t>
       </w:r>
       <w:r>
         <w:t>https://triblive.com/local/allegheny/14020300-74/city-planning-to-use-smart-plugs-and-magic-boxes-for-high-tech</w:t>
@@ -1592,7 +1793,7 @@
 
 <file path=word/comments.xml><?xml version="1.0" encoding="utf-8"?>
 <w:comments xmlns:wpc="http://schemas.microsoft.com/office/word/2010/wordprocessingCanvas" xmlns:cx="http://schemas.microsoft.com/office/drawing/2014/chartex" xmlns:cx1="http://schemas.microsoft.com/office/drawing/2015/9/8/chartex" xmlns:cx2="http://schemas.microsoft.com/office/drawing/2015/10/21/chartex" xmlns:cx3="http://schemas.microsoft.com/office/drawing/2016/5/9/chartex" xmlns:cx4="http://schemas.microsoft.com/office/drawing/2016/5/10/chartex" xmlns:cx5="http://schemas.microsoft.com/office/drawing/2016/5/11/chartex" xmlns:cx6="http://schemas.microsoft.com/office/drawing/2016/5/12/chartex" xmlns:cx7="http://schemas.microsoft.com/office/drawing/2016/5/13/chartex" xmlns:cx8="http://schemas.microsoft.com/office/drawing/2016/5/14/chartex" xmlns:mc="http://schemas.openxmlformats.org/markup-compatibility/2006" xmlns:aink="http://schemas.microsoft.com/office/drawing/2016/ink" xmlns:am3d="http://schemas.microsoft.com/office/drawing/2017/model3d" xmlns:o="urn:schemas-microsoft-com:office:office" xmlns:r="http://schemas.openxmlformats.org/officeDocument/2006/relationships" xmlns:m="http://schemas.openxmlformats.org/officeDocument/2006/math" xmlns:v="urn:schemas-microsoft-com:vml" xmlns:wp14="http://schemas.microsoft.com/office/word/2010/wordprocessingDrawing" xmlns:wp="http://schemas.openxmlformats.org/drawingml/2006/wordprocessingDrawing" xmlns:w10="urn:schemas-microsoft-com:office:word" xmlns:w="http://schemas.openxmlformats.org/wordprocessingml/2006/main" xmlns:w14="http://schemas.microsoft.com/office/word/2010/wordml" xmlns:w15="http://schemas.microsoft.com/office/word/2012/wordml" xmlns:w16cid="http://schemas.microsoft.com/office/word/2016/wordml/cid" xmlns:w16se="http://schemas.microsoft.com/office/word/2015/wordml/symex" xmlns:wpg="http://schemas.microsoft.com/office/word/2010/wordprocessingGroup" xmlns:wpi="http://schemas.microsoft.com/office/word/2010/wordprocessingInk" xmlns:wne="http://schemas.microsoft.com/office/word/2006/wordml" xmlns:wps="http://schemas.microsoft.com/office/word/2010/wordprocessingShape" mc:Ignorable="w14 w15 w16se w16cid wp14">
-  <w:comment w:id="0" w:author="Carl Morgenstern (Student)" w:date="2018-08-31T17:19:00Z" w:initials="CM(">
+  <w:comment w:id="0" w:author="Morgenstern, Carl W" w:date="2018-09-01T12:36:00Z" w:initials="MCW">
     <w:p>
       <w:pPr>
         <w:pStyle w:val="CommentText"/>
@@ -1604,6 +1805,25 @@
         <w:annotationRef/>
       </w:r>
       <w:r>
+        <w:t xml:space="preserve">Maybe try to say something about foster </w:t>
+      </w:r>
+      <w:r>
+        <w:t>giving back and sustainability here.</w:t>
+      </w:r>
+    </w:p>
+  </w:comment>
+  <w:comment w:id="1" w:author="Carl Morgenstern (Student)" w:date="2018-08-31T17:19:00Z" w:initials="CM(">
+    <w:p>
+      <w:pPr>
+        <w:pStyle w:val="CommentText"/>
+      </w:pPr>
+      <w:r>
+        <w:rPr>
+          <w:rStyle w:val="CommentReference"/>
+        </w:rPr>
+        <w:annotationRef/>
+      </w:r>
+      <w:r>
         <w:t>Probably don’t need this paragraph.</w:t>
       </w:r>
     </w:p>
@@ -1613,7 +1833,7 @@
       </w:pPr>
     </w:p>
   </w:comment>
-  <w:comment w:id="1" w:author="Shuman, Larry J" w:date="2018-08-31T11:35:00Z" w:initials="SLJ">
+  <w:comment w:id="2" w:author="Shuman, Larry J" w:date="2018-08-31T11:35:00Z" w:initials="SLJ">
     <w:p>
       <w:pPr>
         <w:pStyle w:val="CommentText"/>
@@ -1629,7 +1849,7 @@
       </w:r>
     </w:p>
   </w:comment>
-  <w:comment w:id="2" w:author="Shuman, Larry J" w:date="2018-08-31T11:49:00Z" w:initials="SLJ">
+  <w:comment w:id="3" w:author="Morgenstern, Carl W" w:date="2018-09-01T12:37:00Z" w:initials="MCW">
     <w:p>
       <w:pPr>
         <w:pStyle w:val="CommentText"/>
@@ -1641,11 +1861,27 @@
         <w:annotationRef/>
       </w:r>
       <w:r>
+        <w:t>Done</w:t>
+      </w:r>
+    </w:p>
+  </w:comment>
+  <w:comment w:id="4" w:author="Shuman, Larry J" w:date="2018-08-31T11:49:00Z" w:initials="SLJ">
+    <w:p>
+      <w:pPr>
+        <w:pStyle w:val="CommentText"/>
+      </w:pPr>
+      <w:r>
+        <w:rPr>
+          <w:rStyle w:val="CommentReference"/>
+        </w:rPr>
+        <w:annotationRef/>
+      </w:r>
+      <w:r>
         <w:t>I would put this in your section on Pitt – ties in with the environmental theme that you should establish at the top</w:t>
       </w:r>
     </w:p>
   </w:comment>
-  <w:comment w:id="3" w:author="Carl Morgenstern (Student)" w:date="2018-08-31T19:19:00Z" w:initials="CM(">
+  <w:comment w:id="5" w:author="Morgenstern, Carl W" w:date="2018-09-01T12:37:00Z" w:initials="MCW">
     <w:p>
       <w:pPr>
         <w:pStyle w:val="CommentText"/>
@@ -1657,11 +1893,27 @@
         <w:annotationRef/>
       </w:r>
       <w:r>
+        <w:t>Done</w:t>
+      </w:r>
+    </w:p>
+  </w:comment>
+  <w:comment w:id="6" w:author="Carl Morgenstern (Student)" w:date="2018-08-31T19:19:00Z" w:initials="CM(">
+    <w:p>
+      <w:pPr>
+        <w:pStyle w:val="CommentText"/>
+      </w:pPr>
+      <w:r>
+        <w:rPr>
+          <w:rStyle w:val="CommentReference"/>
+        </w:rPr>
+        <w:annotationRef/>
+      </w:r>
+      <w:r>
         <w:t>I think this sentence (and the previous one) could be improved</w:t>
       </w:r>
     </w:p>
   </w:comment>
-  <w:comment w:id="4" w:author="Shuman, Larry J" w:date="2018-08-31T11:38:00Z" w:initials="SLJ">
+  <w:comment w:id="7" w:author="Morgenstern, Carl W" w:date="2018-09-01T12:38:00Z" w:initials="MCW">
     <w:p>
       <w:pPr>
         <w:pStyle w:val="CommentText"/>
@@ -1672,12 +1924,41 @@
         </w:rPr>
         <w:annotationRef/>
       </w:r>
+      <w:proofErr w:type="gramStart"/>
+      <w:r>
+        <w:t>Actually</w:t>
+      </w:r>
+      <w:proofErr w:type="gramEnd"/>
+      <w:r>
+        <w:t xml:space="preserve"> I think </w:t>
+      </w:r>
+      <w:proofErr w:type="spellStart"/>
+      <w:r>
+        <w:t>its</w:t>
+      </w:r>
+      <w:proofErr w:type="spellEnd"/>
+      <w:r>
+        <w:t xml:space="preserve"> good enough</w:t>
+      </w:r>
+    </w:p>
+  </w:comment>
+  <w:comment w:id="8" w:author="Shuman, Larry J" w:date="2018-08-31T11:38:00Z" w:initials="SLJ">
+    <w:p>
+      <w:pPr>
+        <w:pStyle w:val="CommentText"/>
+      </w:pPr>
+      <w:r>
+        <w:rPr>
+          <w:rStyle w:val="CommentReference"/>
+        </w:rPr>
+        <w:annotationRef/>
+      </w:r>
       <w:r>
         <w:t xml:space="preserve">Need to make this section sound more like applied research and not simply a programming assignment.  </w:t>
       </w:r>
     </w:p>
   </w:comment>
-  <w:comment w:id="5" w:author="Carl Morgenstern (Student)" w:date="2018-08-31T19:02:00Z" w:initials="CM(">
+  <w:comment w:id="9" w:author="Morgenstern, Carl W" w:date="2018-09-01T12:38:00Z" w:initials="MCW">
     <w:p>
       <w:pPr>
         <w:pStyle w:val="CommentText"/>
@@ -1689,11 +1970,11 @@
         <w:annotationRef/>
       </w:r>
       <w:r>
-        <w:t>This is garbage. Need to come up with a better why.</w:t>
+        <w:t>Hope I did that.</w:t>
       </w:r>
     </w:p>
   </w:comment>
-  <w:comment w:id="6" w:author="Shuman, Larry J" w:date="2018-08-31T11:42:00Z" w:initials="SLJ">
+  <w:comment w:id="10" w:author="Carl Morgenstern (Student)" w:date="2018-08-31T19:02:00Z" w:initials="CM(">
     <w:p>
       <w:pPr>
         <w:pStyle w:val="CommentText"/>
@@ -1704,6 +1985,36 @@
         </w:rPr>
         <w:annotationRef/>
       </w:r>
+      <w:r>
+        <w:t>This is garbage. Need to come up with a better why</w:t>
+      </w:r>
+      <w:r>
+        <w:t xml:space="preserve"> or </w:t>
+      </w:r>
+      <w:proofErr w:type="spellStart"/>
+      <w:r>
+        <w:t>restructer</w:t>
+      </w:r>
+      <w:proofErr w:type="spellEnd"/>
+      <w:r>
+        <w:t xml:space="preserve"> the whole sentence</w:t>
+      </w:r>
+      <w:r>
+        <w:t>.</w:t>
+      </w:r>
+    </w:p>
+  </w:comment>
+  <w:comment w:id="11" w:author="Shuman, Larry J" w:date="2018-08-31T11:42:00Z" w:initials="SLJ">
+    <w:p>
+      <w:pPr>
+        <w:pStyle w:val="CommentText"/>
+      </w:pPr>
+      <w:r>
+        <w:rPr>
+          <w:rStyle w:val="CommentReference"/>
+        </w:rPr>
+        <w:annotationRef/>
+      </w:r>
       <w:proofErr w:type="gramStart"/>
       <w:r>
         <w:t>Again</w:t>
@@ -1714,7 +2025,7 @@
       </w:r>
     </w:p>
   </w:comment>
-  <w:comment w:id="7" w:author="Shuman, Larry J" w:date="2018-08-31T11:39:00Z" w:initials="SLJ">
+  <w:comment w:id="12" w:author="Morgenstern, Carl W" w:date="2018-09-01T12:39:00Z" w:initials="MCW">
     <w:p>
       <w:pPr>
         <w:pStyle w:val="CommentText"/>
@@ -1726,19 +2037,83 @@
         <w:annotationRef/>
       </w:r>
       <w:r>
-        <w:t xml:space="preserve">I would have less “decided” in this – very repetitious – simply “I </w:t>
+        <w:t>I think I did this</w:t>
+      </w:r>
+    </w:p>
+  </w:comment>
+  <w:comment w:id="13" w:author="Morgenstern, Carl W" w:date="2018-09-01T10:42:00Z" w:initials="MCW">
+    <w:p>
+      <w:pPr>
+        <w:pStyle w:val="CommentText"/>
+      </w:pPr>
+      <w:r>
+        <w:rPr>
+          <w:rStyle w:val="CommentReference"/>
+        </w:rPr>
+        <w:annotationRef/>
+      </w:r>
+      <w:r>
+        <w:t>Promise to my grandmother</w:t>
+      </w:r>
+    </w:p>
+    <w:p>
+      <w:pPr>
+        <w:pStyle w:val="CommentText"/>
+      </w:pPr>
+      <w:r>
+        <w:t>Add some stability</w:t>
+      </w:r>
+    </w:p>
+    <w:p>
+      <w:pPr>
+        <w:pStyle w:val="CommentText"/>
+      </w:pPr>
+      <w:r>
+        <w:t xml:space="preserve">Need to go from grandmother to jobs and </w:t>
+      </w:r>
+    </w:p>
+  </w:comment>
+  <w:comment w:id="15" w:author="Shuman, Larry J" w:date="2018-08-31T11:40:00Z" w:initials="SLJ">
+    <w:p>
+      <w:pPr>
+        <w:pStyle w:val="CommentText"/>
+      </w:pPr>
+      <w:r>
+        <w:rPr>
+          <w:rStyle w:val="CommentReference"/>
+        </w:rPr>
+        <w:annotationRef/>
+      </w:r>
+      <w:r>
+        <w:t>Might want to add a bit more here about caring for your grandmother – suggests “outreach”</w:t>
+      </w:r>
+    </w:p>
+  </w:comment>
+  <w:comment w:id="14" w:author="Morgenstern, Carl W" w:date="2018-09-01T10:47:00Z" w:initials="MCW">
+    <w:p>
+      <w:pPr>
+        <w:pStyle w:val="CommentText"/>
+      </w:pPr>
+      <w:r>
+        <w:rPr>
+          <w:rStyle w:val="CommentReference"/>
+        </w:rPr>
+        <w:annotationRef/>
+      </w:r>
+      <w:r>
+        <w:t xml:space="preserve">Probably </w:t>
       </w:r>
       <w:proofErr w:type="spellStart"/>
       <w:r>
-        <w:t>moverd</w:t>
+        <w:t>gonna</w:t>
       </w:r>
       <w:proofErr w:type="spellEnd"/>
       <w:r>
-        <w:t xml:space="preserve"> to Phoenix . . .</w:t>
+        <w:t xml:space="preserve"> cut this out. Not super relevant.</w:t>
       </w:r>
     </w:p>
   </w:comment>
-  <w:comment w:id="8" w:author="Shuman, Larry J" w:date="2018-08-31T11:40:00Z" w:initials="SLJ">
+  <w:comment w:id="16" w:author="Morgenstern, Carl W" w:date="2018-09-01T12:35:00Z" w:initials="MCW">
     <w:p>
       <w:pPr>
         <w:pStyle w:val="CommentText"/>
@@ -1750,11 +2125,11 @@
         <w:annotationRef/>
       </w:r>
       <w:r>
-        <w:t>Might want to add a bit more here about caring for your grandmother – suggests “outreach”</w:t>
+        <w:t>Maybe expand on what decisions I was wrestling with and why?</w:t>
       </w:r>
     </w:p>
   </w:comment>
-  <w:comment w:id="9" w:author="Shuman, Larry J" w:date="2018-08-31T11:44:00Z" w:initials="SLJ">
+  <w:comment w:id="17" w:author="Shuman, Larry J" w:date="2018-08-31T11:44:00Z" w:initials="SLJ">
     <w:p>
       <w:pPr>
         <w:pStyle w:val="CommentText"/>
@@ -1770,7 +2145,7 @@
       </w:r>
     </w:p>
   </w:comment>
-  <w:comment w:id="10" w:author="Carl Morgenstern (Student)" w:date="2018-08-31T19:32:00Z" w:initials="CM(">
+  <w:comment w:id="18" w:author="Carl Morgenstern (Student)" w:date="2018-08-31T19:32:00Z" w:initials="CM(">
     <w:p>
       <w:pPr>
         <w:pStyle w:val="CommentText"/>
@@ -1786,7 +2161,7 @@
       </w:r>
     </w:p>
   </w:comment>
-  <w:comment w:id="11" w:author="Carl Morgenstern (Student)" w:date="2018-08-31T19:36:00Z" w:initials="CM(">
+  <w:comment w:id="19" w:author="Shuman, Larry J" w:date="2018-08-31T11:46:00Z" w:initials="SLJ">
     <w:p>
       <w:pPr>
         <w:pStyle w:val="CommentText"/>
@@ -1797,17 +2172,65 @@
         </w:rPr>
         <w:annotationRef/>
       </w:r>
+      <w:r>
+        <w:t xml:space="preserve">If I understand where you are going you need to state up front your concern about the environment; reducing </w:t>
+      </w:r>
       <w:proofErr w:type="spellStart"/>
       <w:r>
+        <w:t>carbor</w:t>
+      </w:r>
+      <w:proofErr w:type="spellEnd"/>
+      <w:r>
+        <w:t xml:space="preserve"> and moving towards other forms of power generation.  How do the models you built fit into </w:t>
+      </w:r>
+      <w:proofErr w:type="gramStart"/>
+      <w:r>
+        <w:t>this.</w:t>
+      </w:r>
+      <w:proofErr w:type="gramEnd"/>
+      <w:r>
+        <w:t xml:space="preserve">  You can emphasize that this concern came through the cultures and conditions you saw during your formative years.</w:t>
+      </w:r>
+    </w:p>
+  </w:comment>
+  <w:comment w:id="20" w:author="Shuman, Larry J" w:date="2018-08-31T11:48:00Z" w:initials="SLJ">
+    <w:p>
+      <w:pPr>
+        <w:pStyle w:val="CommentText"/>
+      </w:pPr>
+      <w:r>
+        <w:rPr>
+          <w:rStyle w:val="CommentReference"/>
+        </w:rPr>
+        <w:annotationRef/>
+      </w:r>
+      <w:r>
+        <w:t xml:space="preserve">You need to write more professionally; I am anxious to begin . . . working with Dr. Weng’s whose expertise in . . . </w:t>
+      </w:r>
+    </w:p>
+  </w:comment>
+  <w:comment w:id="21" w:author="Morgenstern, Carl W" w:date="2018-09-01T12:35:00Z" w:initials="MCW">
+    <w:p>
+      <w:pPr>
+        <w:pStyle w:val="CommentText"/>
+      </w:pPr>
+      <w:r>
+        <w:rPr>
+          <w:rStyle w:val="CommentReference"/>
+        </w:rPr>
+        <w:annotationRef/>
+      </w:r>
+      <w:proofErr w:type="spellStart"/>
+      <w:r>
         <w:t>Gotta</w:t>
       </w:r>
       <w:proofErr w:type="spellEnd"/>
       <w:r>
-        <w:t xml:space="preserve"> fix this</w:t>
+        <w:t xml:space="preserve"> improve this.</w:t>
       </w:r>
     </w:p>
   </w:comment>
-  <w:comment w:id="14" w:author="Shuman, Larry J" w:date="2018-08-31T11:46:00Z" w:initials="SLJ">
+  <w:comment w:id="22" w:author="Carl Morgenstern (Student)" w:date="2018-08-31T19:05:00Z" w:initials="CM(">
     <w:p>
       <w:pPr>
         <w:pStyle w:val="CommentText"/>
@@ -1819,27 +2242,20 @@
         <w:annotationRef/>
       </w:r>
       <w:r>
-        <w:t xml:space="preserve">If I understand where you are going you need to state up front your concern about the environment; reducing </w:t>
-      </w:r>
-      <w:proofErr w:type="spellStart"/>
-      <w:r>
-        <w:t>carbor</w:t>
-      </w:r>
-      <w:proofErr w:type="spellEnd"/>
-      <w:r>
-        <w:t xml:space="preserve"> and moving towards other forms of power generation.  How do the models you built fit into </w:t>
-      </w:r>
-      <w:proofErr w:type="gramStart"/>
-      <w:r>
-        <w:t>this.</w:t>
-      </w:r>
-      <w:proofErr w:type="gramEnd"/>
-      <w:r>
-        <w:t xml:space="preserve">  You can emphasize that this concern came through the cultures and conditions you saw during your formative years.</w:t>
+        <w:t>Expand on why I am excite</w:t>
+      </w:r>
+      <w:r>
+        <w:t>d</w:t>
+      </w:r>
+      <w:r>
+        <w:t xml:space="preserve"> to do this and give more detail.</w:t>
+      </w:r>
+      <w:r>
+        <w:t xml:space="preserve"> This is also a bad sentence.</w:t>
       </w:r>
     </w:p>
   </w:comment>
-  <w:comment w:id="15" w:author="Shuman, Larry J" w:date="2018-08-31T11:48:00Z" w:initials="SLJ">
+  <w:comment w:id="23" w:author="Shuman, Larry J" w:date="2018-08-31T11:51:00Z" w:initials="SLJ">
     <w:p>
       <w:pPr>
         <w:pStyle w:val="CommentText"/>
@@ -1851,11 +2267,11 @@
         <w:annotationRef/>
       </w:r>
       <w:r>
-        <w:t xml:space="preserve">You need to write more professionally; I am anxious to begin . . . working with Dr. Weng’s whose expertise in . . . </w:t>
+        <w:t>Suppose someone from Cal or Stanford is the reviewer?</w:t>
       </w:r>
     </w:p>
   </w:comment>
-  <w:comment w:id="16" w:author="Carl Morgenstern (Student)" w:date="2018-08-31T19:05:00Z" w:initials="CM(">
+  <w:comment w:id="25" w:author="Shuman, Larry J" w:date="2018-08-31T11:52:00Z" w:initials="SLJ">
     <w:p>
       <w:pPr>
         <w:pStyle w:val="CommentText"/>
@@ -1867,17 +2283,11 @@
         <w:annotationRef/>
       </w:r>
       <w:r>
-        <w:t>Expand on why I am excite</w:t>
-      </w:r>
-      <w:r>
-        <w:t>d</w:t>
-      </w:r>
-      <w:r>
-        <w:t xml:space="preserve"> to do this and give more detail.</w:t>
+        <w:t>Did this experience make you want to work with an ASU group that does outreach?  Say it; if serious may want to make the contacts now.  There are groups that work with minorities and indigenous people (which would tie everything together).</w:t>
       </w:r>
     </w:p>
   </w:comment>
-  <w:comment w:id="18" w:author="Shuman, Larry J" w:date="2018-08-31T11:51:00Z" w:initials="SLJ">
+  <w:comment w:id="26" w:author="Morgenstern, Carl W" w:date="2018-09-01T12:28:00Z" w:initials="MCW">
     <w:p>
       <w:pPr>
         <w:pStyle w:val="CommentText"/>
@@ -1889,27 +2299,11 @@
         <w:annotationRef/>
       </w:r>
       <w:r>
-        <w:t>Suppose someone from Cal or Stanford is the reviewer?</w:t>
+        <w:t>Need to mention something about this earlier in the essay?</w:t>
       </w:r>
     </w:p>
   </w:comment>
-  <w:comment w:id="19" w:author="Shuman, Larry J" w:date="2018-08-31T11:52:00Z" w:initials="SLJ">
-    <w:p>
-      <w:pPr>
-        <w:pStyle w:val="CommentText"/>
-      </w:pPr>
-      <w:r>
-        <w:rPr>
-          <w:rStyle w:val="CommentReference"/>
-        </w:rPr>
-        <w:annotationRef/>
-      </w:r>
-      <w:r>
-        <w:t>Did this experience make you want to work with an ASU group that does outreach?  Say it; if serious may want to make the contacts now.  There are groups that work with minorities and indigenous people (which would tie everything together).</w:t>
-      </w:r>
-    </w:p>
-  </w:comment>
-  <w:comment w:id="20" w:author="Carl Morgenstern (Student)" w:date="2018-08-31T19:04:00Z" w:initials="CM(">
+  <w:comment w:id="27" w:author="Carl Morgenstern (Student)" w:date="2018-08-31T19:04:00Z" w:initials="CM(">
     <w:p>
       <w:pPr>
         <w:pStyle w:val="CommentText"/>
@@ -1959,45 +2353,63 @@
 
 <file path=word/commentsExtended.xml><?xml version="1.0" encoding="utf-8"?>
 <w15:commentsEx xmlns:wpc="http://schemas.microsoft.com/office/word/2010/wordprocessingCanvas" xmlns:cx="http://schemas.microsoft.com/office/drawing/2014/chartex" xmlns:cx1="http://schemas.microsoft.com/office/drawing/2015/9/8/chartex" xmlns:cx2="http://schemas.microsoft.com/office/drawing/2015/10/21/chartex" xmlns:cx3="http://schemas.microsoft.com/office/drawing/2016/5/9/chartex" xmlns:cx4="http://schemas.microsoft.com/office/drawing/2016/5/10/chartex" xmlns:cx5="http://schemas.microsoft.com/office/drawing/2016/5/11/chartex" xmlns:cx6="http://schemas.microsoft.com/office/drawing/2016/5/12/chartex" xmlns:cx7="http://schemas.microsoft.com/office/drawing/2016/5/13/chartex" xmlns:cx8="http://schemas.microsoft.com/office/drawing/2016/5/14/chartex" xmlns:mc="http://schemas.openxmlformats.org/markup-compatibility/2006" xmlns:aink="http://schemas.microsoft.com/office/drawing/2016/ink" xmlns:am3d="http://schemas.microsoft.com/office/drawing/2017/model3d" xmlns:o="urn:schemas-microsoft-com:office:office" xmlns:r="http://schemas.openxmlformats.org/officeDocument/2006/relationships" xmlns:m="http://schemas.openxmlformats.org/officeDocument/2006/math" xmlns:v="urn:schemas-microsoft-com:vml" xmlns:wp14="http://schemas.microsoft.com/office/word/2010/wordprocessingDrawing" xmlns:wp="http://schemas.openxmlformats.org/drawingml/2006/wordprocessingDrawing" xmlns:w10="urn:schemas-microsoft-com:office:word" xmlns:w="http://schemas.openxmlformats.org/wordprocessingml/2006/main" xmlns:w14="http://schemas.microsoft.com/office/word/2010/wordml" xmlns:w15="http://schemas.microsoft.com/office/word/2012/wordml" xmlns:w16cid="http://schemas.microsoft.com/office/word/2016/wordml/cid" xmlns:w16se="http://schemas.microsoft.com/office/word/2015/wordml/symex" xmlns:wpg="http://schemas.microsoft.com/office/word/2010/wordprocessingGroup" xmlns:wpi="http://schemas.microsoft.com/office/word/2010/wordprocessingInk" xmlns:wne="http://schemas.microsoft.com/office/word/2006/wordml" xmlns:wps="http://schemas.microsoft.com/office/word/2010/wordprocessingShape" mc:Ignorable="w14 w15 w16se w16cid wp14">
+  <w15:commentEx w15:paraId="3A79C656" w15:done="0"/>
   <w15:commentEx w15:paraId="480E785A" w15:done="0"/>
   <w15:commentEx w15:paraId="6820AD82" w15:done="0"/>
+  <w15:commentEx w15:paraId="343C707D" w15:paraIdParent="6820AD82" w15:done="0"/>
   <w15:commentEx w15:paraId="69C553B6" w15:done="0"/>
+  <w15:commentEx w15:paraId="0F61DDC2" w15:paraIdParent="69C553B6" w15:done="0"/>
   <w15:commentEx w15:paraId="1E01CC7C" w15:done="0"/>
+  <w15:commentEx w15:paraId="7746C76B" w15:paraIdParent="1E01CC7C" w15:done="0"/>
   <w15:commentEx w15:paraId="418E200E" w15:done="0"/>
+  <w15:commentEx w15:paraId="132B126D" w15:paraIdParent="418E200E" w15:done="0"/>
   <w15:commentEx w15:paraId="107D45F4" w15:done="0"/>
   <w15:commentEx w15:paraId="4FC93CA1" w15:done="0"/>
-  <w15:commentEx w15:paraId="156347E0" w15:done="0"/>
+  <w15:commentEx w15:paraId="0559CCAE" w15:paraIdParent="4FC93CA1" w15:done="0"/>
+  <w15:commentEx w15:paraId="6EA0F9D2" w15:done="0"/>
   <w15:commentEx w15:paraId="18243910" w15:done="0"/>
+  <w15:commentEx w15:paraId="3F5567D9" w15:done="0"/>
+  <w15:commentEx w15:paraId="2BE0418A" w15:done="0"/>
   <w15:commentEx w15:paraId="1622B5D0" w15:done="0"/>
   <w15:commentEx w15:paraId="026F36B6" w15:done="0"/>
-  <w15:commentEx w15:paraId="46767737" w15:done="0"/>
   <w15:commentEx w15:paraId="7B6F3C7E" w15:done="0"/>
   <w15:commentEx w15:paraId="18EB4D76" w15:done="0"/>
+  <w15:commentEx w15:paraId="0A55040B" w15:done="0"/>
   <w15:commentEx w15:paraId="73C13937" w15:done="0"/>
   <w15:commentEx w15:paraId="6A78C88C" w15:done="0"/>
   <w15:commentEx w15:paraId="6C52F8A1" w15:done="0"/>
+  <w15:commentEx w15:paraId="42F522A2" w15:done="0"/>
   <w15:commentEx w15:paraId="723BD234" w15:done="0"/>
 </w15:commentsEx>
 </file>
 
 <file path=word/commentsIds.xml><?xml version="1.0" encoding="utf-8"?>
 <w16cid:commentsIds xmlns:wpc="http://schemas.microsoft.com/office/word/2010/wordprocessingCanvas" xmlns:cx="http://schemas.microsoft.com/office/drawing/2014/chartex" xmlns:cx1="http://schemas.microsoft.com/office/drawing/2015/9/8/chartex" xmlns:cx2="http://schemas.microsoft.com/office/drawing/2015/10/21/chartex" xmlns:cx3="http://schemas.microsoft.com/office/drawing/2016/5/9/chartex" xmlns:cx4="http://schemas.microsoft.com/office/drawing/2016/5/10/chartex" xmlns:cx5="http://schemas.microsoft.com/office/drawing/2016/5/11/chartex" xmlns:cx6="http://schemas.microsoft.com/office/drawing/2016/5/12/chartex" xmlns:cx7="http://schemas.microsoft.com/office/drawing/2016/5/13/chartex" xmlns:cx8="http://schemas.microsoft.com/office/drawing/2016/5/14/chartex" xmlns:mc="http://schemas.openxmlformats.org/markup-compatibility/2006" xmlns:aink="http://schemas.microsoft.com/office/drawing/2016/ink" xmlns:am3d="http://schemas.microsoft.com/office/drawing/2017/model3d" xmlns:o="urn:schemas-microsoft-com:office:office" xmlns:r="http://schemas.openxmlformats.org/officeDocument/2006/relationships" xmlns:m="http://schemas.openxmlformats.org/officeDocument/2006/math" xmlns:v="urn:schemas-microsoft-com:vml" xmlns:wp14="http://schemas.microsoft.com/office/word/2010/wordprocessingDrawing" xmlns:wp="http://schemas.openxmlformats.org/drawingml/2006/wordprocessingDrawing" xmlns:w10="urn:schemas-microsoft-com:office:word" xmlns:w="http://schemas.openxmlformats.org/wordprocessingml/2006/main" xmlns:w14="http://schemas.microsoft.com/office/word/2010/wordml" xmlns:w15="http://schemas.microsoft.com/office/word/2012/wordml" xmlns:w16cid="http://schemas.microsoft.com/office/word/2016/wordml/cid" xmlns:w16se="http://schemas.microsoft.com/office/word/2015/wordml/symex" xmlns:wpg="http://schemas.microsoft.com/office/word/2010/wordprocessingGroup" xmlns:wpi="http://schemas.microsoft.com/office/word/2010/wordprocessingInk" xmlns:wne="http://schemas.microsoft.com/office/word/2006/wordml" xmlns:wps="http://schemas.microsoft.com/office/word/2010/wordprocessingShape" mc:Ignorable="w14 w15 w16se w16cid wp14">
+  <w16cid:commentId w16cid:paraId="3A79C656" w16cid:durableId="1F35066A"/>
   <w16cid:commentId w16cid:paraId="480E785A" w16cid:durableId="1F33F734"/>
   <w16cid:commentId w16cid:paraId="6820AD82" w16cid:durableId="1F33A68F"/>
+  <w16cid:commentId w16cid:paraId="343C707D" w16cid:durableId="1F35069F"/>
   <w16cid:commentId w16cid:paraId="69C553B6" w16cid:durableId="1F33A9DB"/>
+  <w16cid:commentId w16cid:paraId="0F61DDC2" w16cid:durableId="1F3506A5"/>
   <w16cid:commentId w16cid:paraId="1E01CC7C" w16cid:durableId="1F34133E"/>
+  <w16cid:commentId w16cid:paraId="7746C76B" w16cid:durableId="1F3506CD"/>
   <w16cid:commentId w16cid:paraId="418E200E" w16cid:durableId="1F33A71E"/>
+  <w16cid:commentId w16cid:paraId="132B126D" w16cid:durableId="1F3506E2"/>
   <w16cid:commentId w16cid:paraId="107D45F4" w16cid:durableId="1F340F42"/>
   <w16cid:commentId w16cid:paraId="4FC93CA1" w16cid:durableId="1F33A80C"/>
-  <w16cid:commentId w16cid:paraId="156347E0" w16cid:durableId="1F33A76C"/>
+  <w16cid:commentId w16cid:paraId="0559CCAE" w16cid:durableId="1F350704"/>
+  <w16cid:commentId w16cid:paraId="6EA0F9D2" w16cid:durableId="1F34EB8F"/>
   <w16cid:commentId w16cid:paraId="18243910" w16cid:durableId="1F33A7BA"/>
+  <w16cid:commentId w16cid:paraId="3F5567D9" w16cid:durableId="1F34ECBD"/>
+  <w16cid:commentId w16cid:paraId="2BE0418A" w16cid:durableId="1F35061A"/>
   <w16cid:commentId w16cid:paraId="1622B5D0" w16cid:durableId="1F33A896"/>
   <w16cid:commentId w16cid:paraId="026F36B6" w16cid:durableId="1F341652"/>
-  <w16cid:commentId w16cid:paraId="46767737" w16cid:durableId="1F341730"/>
   <w16cid:commentId w16cid:paraId="7B6F3C7E" w16cid:durableId="1F33A8FA"/>
+  <w16cid:commentId w16cid:paraId="0A55040B" w16cid:durableId="1F350606"/>
   <w16cid:commentId w16cid:paraId="73C13937" w16cid:durableId="1F341017"/>
   <w16cid:commentId w16cid:paraId="6A78C88C" w16cid:durableId="1F33AA59"/>
   <w16cid:commentId w16cid:paraId="6C52F8A1" w16cid:durableId="1F33AA83"/>
+  <w16cid:commentId w16cid:paraId="42F522A2" w16cid:durableId="1F350453"/>
   <w16cid:commentId w16cid:paraId="723BD234" w16cid:durableId="1F340FC8"/>
 </w16cid:commentsIds>
 </file>
@@ -2101,6 +2513,9 @@
 
 <file path=word/people.xml><?xml version="1.0" encoding="utf-8"?>
 <w15:people xmlns:wpc="http://schemas.microsoft.com/office/word/2010/wordprocessingCanvas" xmlns:cx="http://schemas.microsoft.com/office/drawing/2014/chartex" xmlns:cx1="http://schemas.microsoft.com/office/drawing/2015/9/8/chartex" xmlns:cx2="http://schemas.microsoft.com/office/drawing/2015/10/21/chartex" xmlns:cx3="http://schemas.microsoft.com/office/drawing/2016/5/9/chartex" xmlns:cx4="http://schemas.microsoft.com/office/drawing/2016/5/10/chartex" xmlns:cx5="http://schemas.microsoft.com/office/drawing/2016/5/11/chartex" xmlns:cx6="http://schemas.microsoft.com/office/drawing/2016/5/12/chartex" xmlns:cx7="http://schemas.microsoft.com/office/drawing/2016/5/13/chartex" xmlns:cx8="http://schemas.microsoft.com/office/drawing/2016/5/14/chartex" xmlns:mc="http://schemas.openxmlformats.org/markup-compatibility/2006" xmlns:aink="http://schemas.microsoft.com/office/drawing/2016/ink" xmlns:am3d="http://schemas.microsoft.com/office/drawing/2017/model3d" xmlns:o="urn:schemas-microsoft-com:office:office" xmlns:r="http://schemas.openxmlformats.org/officeDocument/2006/relationships" xmlns:m="http://schemas.openxmlformats.org/officeDocument/2006/math" xmlns:v="urn:schemas-microsoft-com:vml" xmlns:wp14="http://schemas.microsoft.com/office/word/2010/wordprocessingDrawing" xmlns:wp="http://schemas.openxmlformats.org/drawingml/2006/wordprocessingDrawing" xmlns:w10="urn:schemas-microsoft-com:office:word" xmlns:w="http://schemas.openxmlformats.org/wordprocessingml/2006/main" xmlns:w14="http://schemas.microsoft.com/office/word/2010/wordml" xmlns:w15="http://schemas.microsoft.com/office/word/2012/wordml" xmlns:w16cid="http://schemas.microsoft.com/office/word/2016/wordml/cid" xmlns:w16se="http://schemas.microsoft.com/office/word/2015/wordml/symex" xmlns:wpg="http://schemas.microsoft.com/office/word/2010/wordprocessingGroup" xmlns:wpi="http://schemas.microsoft.com/office/word/2010/wordprocessingInk" xmlns:wne="http://schemas.microsoft.com/office/word/2006/wordml" xmlns:wps="http://schemas.microsoft.com/office/word/2010/wordprocessingShape" mc:Ignorable="w14 w15 w16se w16cid wp14">
+  <w15:person w15:author="Morgenstern, Carl W">
+    <w15:presenceInfo w15:providerId="AD" w15:userId="S-1-5-21-567530673-3562539204-487402632-1001"/>
+  </w15:person>
   <w15:person w15:author="Carl Morgenstern (Student)">
     <w15:presenceInfo w15:providerId="None" w15:userId="Carl Morgenstern (Student)"/>
   </w15:person>
@@ -3025,7 +3440,7 @@
 </file>
 
 <file path=customXml/itemProps1.xml><?xml version="1.0" encoding="utf-8"?>
-<ds:datastoreItem xmlns:ds="http://schemas.openxmlformats.org/officeDocument/2006/customXml" ds:itemID="{52151990-63E8-490B-9532-184A2AF8B83D}">
+<ds:datastoreItem xmlns:ds="http://schemas.openxmlformats.org/officeDocument/2006/customXml" ds:itemID="{3A6355FD-94DB-4F30-8E19-85C2C3BF4DA2}">
   <ds:schemaRefs>
     <ds:schemaRef ds:uri="http://schemas.openxmlformats.org/officeDocument/2006/bibliography"/>
   </ds:schemaRefs>

</xml_diff>

<commit_message>
editing personal story after Dr. Wengs comments. Still needs work
</commit_message>
<xml_diff>
--- a/Cark-ps_outline.docx
+++ b/Cark-ps_outline.docx
@@ -655,28 +655,19 @@
         <w:t>to a</w:t>
       </w:r>
       <w:r>
-        <w:t xml:space="preserve"> 15%</w:t>
+        <w:t xml:space="preserve"> </w:t>
+      </w:r>
+      <w:r>
+        <w:t xml:space="preserve">measly </w:t>
+      </w:r>
+      <w:r>
+        <w:t>15%</w:t>
       </w:r>
       <w:r>
         <w:t xml:space="preserve"> threshold</w:t>
       </w:r>
       <w:r>
-        <w:t xml:space="preserve">. The models I was designing would allow for </w:t>
-      </w:r>
-      <w:r>
-        <w:t>individualized</w:t>
-      </w:r>
-      <w:r>
-        <w:t xml:space="preserve"> analysis to </w:t>
-      </w:r>
-      <w:r>
-        <w:t xml:space="preserve">adjust the </w:t>
-      </w:r>
-      <w:r>
-        <w:t xml:space="preserve">PV </w:t>
-      </w:r>
-      <w:r>
-        <w:t>threshold for each circuit.</w:t>
+        <w:t>. The</w:t>
       </w:r>
       <w:r>
         <w:t xml:space="preserve"> </w:t>
@@ -701,61 +692,82 @@
         <w:commentReference w:id="8"/>
       </w:r>
       <w:r>
+        <w:t xml:space="preserve"> </w:t>
+      </w:r>
+      <w:r>
+        <w:t xml:space="preserve">I was designing would allow for </w:t>
+      </w:r>
+      <w:r>
+        <w:t>individualized</w:t>
+      </w:r>
+      <w:r>
+        <w:t xml:space="preserve"> analysis to </w:t>
+      </w:r>
+      <w:r>
+        <w:t xml:space="preserve">adjust the </w:t>
+      </w:r>
+      <w:r>
+        <w:t xml:space="preserve">PV </w:t>
+      </w:r>
+      <w:r>
+        <w:t>threshold for each circuit.</w:t>
+      </w:r>
+      <w:r>
+        <w:t xml:space="preserve"> </w:t>
+      </w:r>
+    </w:p>
+    <w:p>
+      <w:pPr>
+        <w:ind w:firstLine="720"/>
+      </w:pPr>
+      <w:r>
+        <w:t xml:space="preserve">After two summers of designing the process to build circuit models the project was still incomplete but I was determined to apply my models to increase </w:t>
+      </w:r>
+      <w:r>
+        <w:t xml:space="preserve">the </w:t>
+      </w:r>
+      <w:r>
+        <w:t xml:space="preserve">PV penetration in Pittsburgh, so I pursued an internship at DLC. </w:t>
+      </w:r>
+      <w:r>
+        <w:t xml:space="preserve">As an intern I </w:t>
+      </w:r>
+      <w:r>
+        <w:t xml:space="preserve">was able to </w:t>
+      </w:r>
+      <w:r>
+        <w:t>enhance</w:t>
+      </w:r>
+      <w:r>
+        <w:t xml:space="preserve"> the </w:t>
+      </w:r>
+      <w:r>
+        <w:t xml:space="preserve">model building </w:t>
+      </w:r>
+      <w:r>
+        <w:t>process</w:t>
+      </w:r>
+      <w:r>
+        <w:t xml:space="preserve"> </w:t>
+      </w:r>
+      <w:r>
+        <w:t xml:space="preserve">but more importantly I designed studies to assess the impact PV had on a circuit. Using </w:t>
+      </w:r>
+      <w:r>
+        <w:t xml:space="preserve">the PV Integration Handbook (source) and DLC safety thresholds </w:t>
+      </w:r>
+      <w:r>
+        <w:t xml:space="preserve">as my main guides, </w:t>
+      </w:r>
+      <w:r>
+        <w:t>I designed a voltage study and a fault study</w:t>
+      </w:r>
+      <w:r>
+        <w:t xml:space="preserve"> that could be conducted on the circuit models</w:t>
+      </w:r>
+      <w:r>
         <w:t>.</w:t>
       </w:r>
-    </w:p>
-    <w:p>
-      <w:pPr>
-        <w:ind w:firstLine="720"/>
-      </w:pPr>
-      <w:r>
-        <w:t xml:space="preserve">After two summers of designing the process to build circuit models the project was still incomplete but I was determined to apply my models to increase </w:t>
-      </w:r>
-      <w:r>
-        <w:t xml:space="preserve">the </w:t>
-      </w:r>
-      <w:r>
-        <w:t xml:space="preserve">PV penetration in Pittsburgh, so I pursued an internship at DLC. </w:t>
-      </w:r>
-      <w:r>
-        <w:t xml:space="preserve">As an intern I </w:t>
-      </w:r>
-      <w:r>
-        <w:t xml:space="preserve">was able to </w:t>
-      </w:r>
-      <w:r>
-        <w:t>enhance</w:t>
-      </w:r>
-      <w:r>
-        <w:t xml:space="preserve"> the </w:t>
-      </w:r>
-      <w:r>
-        <w:t xml:space="preserve">model building </w:t>
-      </w:r>
-      <w:r>
-        <w:t>process</w:t>
-      </w:r>
-      <w:r>
-        <w:t xml:space="preserve"> </w:t>
-      </w:r>
-      <w:r>
-        <w:t xml:space="preserve">but more importantly I designed studies to assess the impact PV had on a circuit. Using </w:t>
-      </w:r>
-      <w:r>
-        <w:t xml:space="preserve">the PV Integration Handbook (source) and DLC safety thresholds </w:t>
-      </w:r>
-      <w:r>
-        <w:t xml:space="preserve">as my main guides, </w:t>
-      </w:r>
-      <w:r>
-        <w:t>I designed a voltage study and a fault study</w:t>
-      </w:r>
-      <w:r>
-        <w:t xml:space="preserve"> that could be conducted on the circuit models</w:t>
-      </w:r>
-      <w:r>
-        <w:t>.</w:t>
-      </w:r>
       <w:r>
         <w:t xml:space="preserve"> </w:t>
       </w:r>
@@ -814,7 +826,7 @@
         <w:t xml:space="preserve"> uniquely</w:t>
       </w:r>
       <w:r>
-        <w:t xml:space="preserve"> did not require any Geographic Information System, we decided to publish a conference paper at the 2018 IEEE Power and Energy Society general meeting on the project, where I was the primary </w:t>
+        <w:t xml:space="preserve"> did not require any Geographic Information System we decided to publish a conference paper at the 2018 IEEE Power and Energy Society general meeting on the project, where I was the primary </w:t>
       </w:r>
       <w:commentRangeStart w:id="9"/>
       <w:commentRangeStart w:id="10"/>
@@ -1227,7 +1239,30 @@
         <w:t xml:space="preserve"> future where I work</w:t>
       </w:r>
       <w:r>
-        <w:t xml:space="preserve"> at DLC for my entire career, I want to use my knowledge and talents to positively impact a greater scope of humanity, and solve problems that all utilities are facing, rather than just one.</w:t>
+        <w:t xml:space="preserve"> at DLC for my entire career, I </w:t>
+      </w:r>
+      <w:r>
+        <w:t xml:space="preserve">only took one power systems class at Pitt and </w:t>
+      </w:r>
+      <w:r>
+        <w:t>deeply desire</w:t>
+      </w:r>
+      <w:r>
+        <w:t xml:space="preserve"> to learn more </w:t>
+      </w:r>
+      <w:r>
+        <w:t xml:space="preserve">about my </w:t>
+      </w:r>
+      <w:proofErr w:type="spellStart"/>
+      <w:r>
+        <w:t>ccareer</w:t>
+      </w:r>
+      <w:proofErr w:type="spellEnd"/>
+      <w:r>
+        <w:t xml:space="preserve"> field</w:t>
+      </w:r>
+      <w:r>
+        <w:t>.</w:t>
       </w:r>
     </w:p>
     <w:p>
@@ -1235,11 +1270,316 @@
         <w:ind w:firstLine="720"/>
       </w:pPr>
       <w:r>
-        <w:t xml:space="preserve">Therefore, I am </w:t>
-      </w:r>
-      <w:r>
-        <w:t>anxious to begin</w:t>
-      </w:r>
+        <w:t xml:space="preserve">This led me to enroll at </w:t>
+      </w:r>
+      <w:r>
+        <w:t>Arizona State University (</w:t>
+      </w:r>
+      <w:r>
+        <w:t>ASU</w:t>
+      </w:r>
+      <w:r>
+        <w:t>)</w:t>
+      </w:r>
+      <w:r>
+        <w:t xml:space="preserve"> and pursue research opportunities </w:t>
+      </w:r>
+      <w:r>
+        <w:t xml:space="preserve">one of the 12 power and energy </w:t>
+      </w:r>
+      <w:r>
+        <w:t>faculty</w:t>
+      </w:r>
+      <w:r>
+        <w:t xml:space="preserve"> members</w:t>
+      </w:r>
+      <w:r>
+        <w:t>.</w:t>
+      </w:r>
+      <w:r>
+        <w:t xml:space="preserve"> Here, I will be able to take advantage of th</w:t>
+      </w:r>
+      <w:r>
+        <w:t xml:space="preserve">e largest power area </w:t>
+      </w:r>
+      <w:r>
+        <w:t>research</w:t>
+      </w:r>
+      <w:r>
+        <w:t xml:space="preserve"> group in the country and leverage the connections ASU has as the leader of the </w:t>
+      </w:r>
+      <w:r>
+        <w:t>Power Systems Engineering Research Center (PSERC)</w:t>
+      </w:r>
+      <w:r>
+        <w:t xml:space="preserve">. Incredibly, Dr. </w:t>
+      </w:r>
+      <w:r>
+        <w:t xml:space="preserve">Yang </w:t>
+      </w:r>
+      <w:r>
+        <w:t xml:space="preserve">Weng has been conducting interdisciplinary work between Machine Learning and </w:t>
+      </w:r>
+      <w:r>
+        <w:lastRenderedPageBreak/>
+        <w:t xml:space="preserve">Power Systems, </w:t>
+      </w:r>
+      <w:r>
+        <w:t xml:space="preserve">and I was blown away by his industry relevant research and results, which has included 5 best paper awards in the last 6 years. </w:t>
+      </w:r>
+      <w:r>
+        <w:t xml:space="preserve">Machine learning </w:t>
+      </w:r>
+      <w:r>
+        <w:t xml:space="preserve">is </w:t>
+      </w:r>
+      <w:r>
+        <w:t xml:space="preserve">the future </w:t>
+      </w:r>
+      <w:r>
+        <w:t xml:space="preserve">of </w:t>
+      </w:r>
+      <w:r>
+        <w:t xml:space="preserve">power systems operation and has </w:t>
+      </w:r>
+      <w:r>
+        <w:t xml:space="preserve">innumerous applications </w:t>
+      </w:r>
+      <w:r>
+        <w:t>for the</w:t>
+      </w:r>
+      <w:r>
+        <w:t xml:space="preserve"> distribution </w:t>
+      </w:r>
+      <w:r>
+        <w:t>systems</w:t>
+      </w:r>
+      <w:r>
+        <w:t xml:space="preserve">. My past software experiences at BFS, coming up with nontrivial solutions for distribution </w:t>
+      </w:r>
+      <w:r>
+        <w:t>circuit modeling</w:t>
+      </w:r>
+      <w:r>
+        <w:t xml:space="preserve"> at DLC, and my passions </w:t>
+      </w:r>
+      <w:r>
+        <w:t>for</w:t>
+      </w:r>
+      <w:r>
+        <w:t xml:space="preserve"> integrating renewables on distribution circuits</w:t>
+      </w:r>
+      <w:r>
+        <w:t xml:space="preserve"> merge</w:t>
+      </w:r>
+      <w:r>
+        <w:t xml:space="preserve"> perfectly</w:t>
+      </w:r>
+      <w:r>
+        <w:t xml:space="preserve"> to pursu</w:t>
+      </w:r>
+      <w:r>
+        <w:t>e</w:t>
+      </w:r>
+      <w:r>
+        <w:t xml:space="preserve"> a PhD</w:t>
+      </w:r>
+      <w:r>
+        <w:t xml:space="preserve"> advised by Dr. Weng </w:t>
+      </w:r>
+      <w:r>
+        <w:t>at ASU.</w:t>
+      </w:r>
+      <w:r>
+        <w:t xml:space="preserve"> </w:t>
+      </w:r>
+      <w:r>
+        <w:t xml:space="preserve">As a PhD student </w:t>
+      </w:r>
+      <w:r>
+        <w:t xml:space="preserve">I </w:t>
+      </w:r>
+      <w:r>
+        <w:t>will</w:t>
+      </w:r>
+      <w:r>
+        <w:t xml:space="preserve"> </w:t>
+      </w:r>
+      <w:r>
+        <w:t xml:space="preserve">use </w:t>
+      </w:r>
+      <w:r>
+        <w:t xml:space="preserve">machine learning </w:t>
+      </w:r>
+      <w:r>
+        <w:t>to</w:t>
+      </w:r>
+      <w:r>
+        <w:t xml:space="preserve"> </w:t>
+      </w:r>
+      <w:r>
+        <w:t>create</w:t>
+      </w:r>
+      <w:r>
+        <w:t xml:space="preserve"> impactful</w:t>
+      </w:r>
+      <w:r>
+        <w:t>,</w:t>
+      </w:r>
+      <w:r>
+        <w:t xml:space="preserve"> cost</w:t>
+      </w:r>
+      <w:r>
+        <w:t>-</w:t>
+      </w:r>
+      <w:r>
+        <w:t>effective solutions</w:t>
+      </w:r>
+      <w:r>
+        <w:t xml:space="preserve"> </w:t>
+      </w:r>
+      <w:r>
+        <w:t>to</w:t>
+      </w:r>
+      <w:r>
+        <w:t xml:space="preserve"> </w:t>
+      </w:r>
+      <w:r>
+        <w:t xml:space="preserve">tackle </w:t>
+      </w:r>
+      <w:r>
+        <w:t>the challenges utilities</w:t>
+      </w:r>
+      <w:r>
+        <w:t xml:space="preserve"> face</w:t>
+      </w:r>
+      <w:r>
+        <w:t xml:space="preserve"> increasing distributed</w:t>
+      </w:r>
+      <w:r>
+        <w:t xml:space="preserve"> renewable energy</w:t>
+      </w:r>
+      <w:r>
+        <w:t xml:space="preserve"> on their circuits</w:t>
+      </w:r>
+      <w:r>
+        <w:t>.</w:t>
+      </w:r>
+      <w:r>
+        <w:t xml:space="preserve"> </w:t>
+      </w:r>
+    </w:p>
+    <w:p/>
+    <w:p>
+      <w:pPr>
+        <w:ind w:firstLine="720"/>
+      </w:pPr>
+      <w:r>
+        <w:t xml:space="preserve">Recently, I have begun tutoring my </w:t>
+      </w:r>
+      <w:r>
+        <w:t xml:space="preserve">younger cousin </w:t>
+      </w:r>
+      <w:r>
+        <w:t xml:space="preserve">with his </w:t>
+      </w:r>
+      <w:r>
+        <w:t>high school math</w:t>
+      </w:r>
+      <w:r>
+        <w:t xml:space="preserve"> homework.</w:t>
+      </w:r>
+      <w:r>
+        <w:t xml:space="preserve"> </w:t>
+      </w:r>
+      <w:commentRangeStart w:id="17"/>
+      <w:r>
+        <w:t>He has a l</w:t>
+      </w:r>
+      <w:r>
+        <w:t>ot of potential</w:t>
+      </w:r>
+      <w:r>
+        <w:t xml:space="preserve"> </w:t>
+      </w:r>
+      <w:r>
+        <w:t>but</w:t>
+      </w:r>
+      <w:r>
+        <w:t xml:space="preserve"> is a typical teenager who struggles to care about anything other than video games</w:t>
+      </w:r>
+      <w:r>
+        <w:t xml:space="preserve"> and football</w:t>
+      </w:r>
+      <w:r>
+        <w:t>.</w:t>
+      </w:r>
+      <w:r>
+        <w:t xml:space="preserve"> </w:t>
+      </w:r>
+      <w:r>
+        <w:t>During o</w:t>
+      </w:r>
+      <w:r>
+        <w:t xml:space="preserve">ur tutoring time I </w:t>
+      </w:r>
+      <w:r>
+        <w:t>try to</w:t>
+      </w:r>
+      <w:r>
+        <w:t xml:space="preserve"> impart some of my young wisdom and life advice.</w:t>
+      </w:r>
+      <w:r>
+        <w:t xml:space="preserve"> B</w:t>
+      </w:r>
+      <w:r>
+        <w:t>y building a bond with him I hope to nudge</w:t>
+      </w:r>
+      <w:r>
+        <w:t xml:space="preserve"> him </w:t>
+      </w:r>
+      <w:r>
+        <w:t xml:space="preserve">in the direction of </w:t>
+      </w:r>
+      <w:r>
+        <w:t>enjoy</w:t>
+      </w:r>
+      <w:r>
+        <w:t>ing</w:t>
+      </w:r>
+      <w:r>
+        <w:t xml:space="preserve"> school</w:t>
+      </w:r>
+      <w:r>
+        <w:t>, building empathy,</w:t>
+      </w:r>
+      <w:r>
+        <w:t xml:space="preserve"> and fulfill</w:t>
+      </w:r>
+      <w:r>
+        <w:t>ing</w:t>
+      </w:r>
+      <w:r>
+        <w:t xml:space="preserve"> his dreams of going to a </w:t>
+      </w:r>
+      <w:commentRangeStart w:id="18"/>
+      <w:r>
+        <w:t>pre</w:t>
+      </w:r>
+      <w:r>
+        <w:t>stigious</w:t>
+      </w:r>
+      <w:commentRangeEnd w:id="18"/>
+      <w:r>
+        <w:rPr>
+          <w:rStyle w:val="CommentReference"/>
+        </w:rPr>
+        <w:commentReference w:id="18"/>
+      </w:r>
+      <w:r>
+        <w:t xml:space="preserve"> college. </w:t>
+      </w:r>
+      <w:commentRangeEnd w:id="17"/>
       <w:r>
         <w:rPr>
           <w:rStyle w:val="CommentReference"/>
@@ -1247,92 +1587,148 @@
         <w:commentReference w:id="17"/>
       </w:r>
       <w:r>
-        <w:t xml:space="preserve"> </w:t>
-      </w:r>
-      <w:r>
-        <w:t xml:space="preserve">working with </w:t>
-      </w:r>
-      <w:r>
-        <w:t>Dr. Yang Wen</w:t>
-      </w:r>
-      <w:r>
-        <w:t xml:space="preserve">g, </w:t>
-      </w:r>
-      <w:r>
-        <w:t>so I can leverage his</w:t>
-      </w:r>
-      <w:r>
-        <w:t xml:space="preserve"> expertise in Machine Learning to use cutting edge techniques </w:t>
-      </w:r>
-      <w:r>
-        <w:t xml:space="preserve">for </w:t>
-      </w:r>
-      <w:r>
-        <w:t>solv</w:t>
-      </w:r>
-      <w:r>
-        <w:t>ing the</w:t>
-      </w:r>
-      <w:r>
-        <w:t xml:space="preserve"> problems utilities are currently facing. </w:t>
-      </w:r>
-      <w:r>
-        <w:t>My graduate</w:t>
-      </w:r>
-      <w:r>
-        <w:t xml:space="preserve"> research</w:t>
-      </w:r>
-      <w:r>
-        <w:t xml:space="preserve"> will</w:t>
-      </w:r>
-      <w:r>
-        <w:t xml:space="preserve"> focus on </w:t>
-      </w:r>
-      <w:r>
-        <w:t>break</w:t>
-      </w:r>
-      <w:r>
-        <w:t>ing</w:t>
-      </w:r>
-      <w:r>
-        <w:t xml:space="preserve"> down the</w:t>
-      </w:r>
-      <w:r>
-        <w:t xml:space="preserve"> barriers </w:t>
-      </w:r>
-      <w:r>
-        <w:t xml:space="preserve">that </w:t>
-      </w:r>
-      <w:r>
-        <w:t xml:space="preserve">are preventing small scale PV and </w:t>
-      </w:r>
-      <w:r>
-        <w:t>customer owned</w:t>
-      </w:r>
-      <w:r>
-        <w:t xml:space="preserve"> energy storage</w:t>
-      </w:r>
-      <w:r>
-        <w:t xml:space="preserve"> systems</w:t>
-      </w:r>
-      <w:r>
-        <w:t xml:space="preserve"> from being widely </w:t>
-      </w:r>
-      <w:r>
-        <w:lastRenderedPageBreak/>
-        <w:t xml:space="preserve">distributed and accepted. </w:t>
-      </w:r>
-      <w:r>
-        <w:t xml:space="preserve">I believe </w:t>
-      </w:r>
-      <w:r>
-        <w:t>customer owned</w:t>
-      </w:r>
-      <w:r>
-        <w:t xml:space="preserve"> energy storage systems are going to be integral for integrating distributed renewable generation</w:t>
-      </w:r>
-      <w:r>
-        <w:t xml:space="preserve"> and Machine Learning techniques </w:t>
+        <w:t>Though I’ve spent most of my college and post</w:t>
+      </w:r>
+      <w:r>
+        <w:t>-</w:t>
+      </w:r>
+      <w:r>
+        <w:t xml:space="preserve">college career working on projects, this has given me the opportunity to work on </w:t>
+      </w:r>
+      <w:r>
+        <w:t>a person</w:t>
+      </w:r>
+      <w:r>
+        <w:t xml:space="preserve">. </w:t>
+      </w:r>
+      <w:commentRangeStart w:id="20"/>
+      <w:r>
+        <w:t>So far b</w:t>
+      </w:r>
+      <w:r>
+        <w:t xml:space="preserve">eing a positive influence on my cousin has been </w:t>
+      </w:r>
+      <w:r>
+        <w:t>incredibly rewarding</w:t>
+      </w:r>
+      <w:r>
+        <w:t xml:space="preserve"> </w:t>
+      </w:r>
+      <w:r>
+        <w:t>because I</w:t>
+      </w:r>
+      <w:r>
+        <w:t xml:space="preserve"> have found I </w:t>
+      </w:r>
+      <w:r>
+        <w:t xml:space="preserve">can </w:t>
+      </w:r>
+      <w:r>
+        <w:t>improve</w:t>
+      </w:r>
+      <w:r>
+        <w:t xml:space="preserve"> people</w:t>
+      </w:r>
+      <w:r>
+        <w:t>, and not just things</w:t>
+      </w:r>
+      <w:commentRangeEnd w:id="20"/>
+      <w:r>
+        <w:rPr>
+          <w:rStyle w:val="CommentReference"/>
+        </w:rPr>
+        <w:commentReference w:id="20"/>
+      </w:r>
+      <w:r>
+        <w:t>.</w:t>
+      </w:r>
+      <w:r>
+        <w:t xml:space="preserve"> Not only has this ignited my </w:t>
+      </w:r>
+      <w:r>
+        <w:t>eagerness</w:t>
+      </w:r>
+      <w:r>
+        <w:t xml:space="preserve"> to help </w:t>
+      </w:r>
+      <w:r>
+        <w:t>future students as a teaching assistant</w:t>
+      </w:r>
+      <w:r>
+        <w:t>, but I have begun</w:t>
+      </w:r>
+      <w:r>
+        <w:t xml:space="preserve"> to pursue STEM outreach opportunities </w:t>
+      </w:r>
+      <w:r>
+        <w:t xml:space="preserve">through ASU </w:t>
+      </w:r>
+      <w:r>
+        <w:t>to mentor the upcoming generation of engineers.</w:t>
+      </w:r>
+    </w:p>
+    <w:p>
+      <w:pPr>
+        <w:ind w:firstLine="720"/>
+      </w:pPr>
+      <w:r>
+        <w:t>Through tutoring my cousin</w:t>
+      </w:r>
+      <w:r>
+        <w:t xml:space="preserve">, </w:t>
+      </w:r>
+      <w:commentRangeStart w:id="21"/>
+      <w:r>
+        <w:t>mentoring my teammates</w:t>
+      </w:r>
+      <w:commentRangeEnd w:id="21"/>
+      <w:r>
+        <w:rPr>
+          <w:rStyle w:val="CommentReference"/>
+        </w:rPr>
+        <w:commentReference w:id="21"/>
+      </w:r>
+      <w:r>
+        <w:t xml:space="preserve"> on the Pitt Ultimate Frisbee team</w:t>
+      </w:r>
+      <w:r>
+        <w:t>, and helping my friends and classmates with homework,</w:t>
+      </w:r>
+      <w:r>
+        <w:t xml:space="preserve"> I have found that I can be a patient </w:t>
+      </w:r>
+      <w:r>
+        <w:t>and helpfu</w:t>
+      </w:r>
+      <w:r>
+        <w:t>l teacher</w:t>
+      </w:r>
+      <w:r>
+        <w:t>.</w:t>
+      </w:r>
+      <w:r>
+        <w:t xml:space="preserve"> </w:t>
+      </w:r>
+      <w:r>
+        <w:t>T</w:t>
+      </w:r>
+      <w:r>
+        <w:t xml:space="preserve">o leverage this </w:t>
+      </w:r>
+      <w:r>
+        <w:t>talent</w:t>
+      </w:r>
+      <w:r>
+        <w:t xml:space="preserve"> and give back to </w:t>
+      </w:r>
+      <w:r>
+        <w:t>the Ultimate Frisbee community</w:t>
+      </w:r>
+      <w:r>
+        <w:t>,</w:t>
+      </w:r>
+      <w:r>
+        <w:t xml:space="preserve"> I </w:t>
       </w:r>
       <w:r>
         <w:t>will be</w:t>
@@ -1341,33 +1737,46 @@
         <w:t xml:space="preserve"> </w:t>
       </w:r>
       <w:r>
-        <w:t>required</w:t>
-      </w:r>
-      <w:r>
-        <w:t xml:space="preserve"> to </w:t>
-      </w:r>
-      <w:commentRangeStart w:id="18"/>
-      <w:r>
-        <w:t xml:space="preserve">operate </w:t>
-      </w:r>
-      <w:r>
-        <w:t>this</w:t>
-      </w:r>
-      <w:r>
-        <w:t xml:space="preserve"> data d</w:t>
-      </w:r>
-      <w:r>
-        <w:t>riven</w:t>
-      </w:r>
-      <w:r>
-        <w:t xml:space="preserve"> system</w:t>
-      </w:r>
-      <w:commentRangeEnd w:id="18"/>
-      <w:r>
-        <w:rPr>
-          <w:rStyle w:val="CommentReference"/>
-        </w:rPr>
-        <w:commentReference w:id="18"/>
+        <w:t>volunteer</w:t>
+      </w:r>
+      <w:r>
+        <w:t>ing as the</w:t>
+      </w:r>
+      <w:r>
+        <w:t xml:space="preserve"> assistant coach </w:t>
+      </w:r>
+      <w:r>
+        <w:t>of the</w:t>
+      </w:r>
+      <w:r>
+        <w:t xml:space="preserve"> ASU ultimate frisbee team</w:t>
+      </w:r>
+      <w:r>
+        <w:t xml:space="preserve"> for the upcoming season</w:t>
+      </w:r>
+      <w:r>
+        <w:t xml:space="preserve">. My </w:t>
+      </w:r>
+      <w:r>
+        <w:t xml:space="preserve">decision to play </w:t>
+      </w:r>
+      <w:r>
+        <w:t xml:space="preserve">Ultimate Frisbee </w:t>
+      </w:r>
+      <w:r>
+        <w:t>w</w:t>
+      </w:r>
+      <w:r>
+        <w:t>as lifechanging</w:t>
+      </w:r>
+      <w:r>
+        <w:t xml:space="preserve"> and </w:t>
+      </w:r>
+      <w:r>
+        <w:t xml:space="preserve">awarded me opportunities I could never have </w:t>
+      </w:r>
+      <w:r>
+        <w:t>dreamed of</w:t>
       </w:r>
       <w:r>
         <w:t>.</w:t>
@@ -1376,435 +1785,121 @@
         <w:t xml:space="preserve"> </w:t>
       </w:r>
       <w:r>
-        <w:t xml:space="preserve">I </w:t>
-      </w:r>
-      <w:r>
-        <w:t>cannot wait to begin applying my</w:t>
-      </w:r>
-      <w:r>
-        <w:t xml:space="preserve"> knowledge acquired at DLC so my research benefits </w:t>
-      </w:r>
-      <w:r>
-        <w:t>both the utilities and their customer</w:t>
-      </w:r>
-      <w:r>
-        <w:t>s</w:t>
+        <w:t>I</w:t>
+      </w:r>
+      <w:r>
+        <w:t xml:space="preserve"> played on a professional </w:t>
+      </w:r>
+      <w:r>
+        <w:t>team, won a college national championship, caught a world championship winning goal for the Under</w:t>
+      </w:r>
+      <w:r>
+        <w:t>-</w:t>
+      </w:r>
+      <w:r>
+        <w:t xml:space="preserve">24 Men’s National team, and </w:t>
+      </w:r>
+      <w:r>
+        <w:t>used</w:t>
+      </w:r>
+      <w:r>
+        <w:t xml:space="preserve"> my voice </w:t>
+      </w:r>
+      <w:r>
+        <w:t xml:space="preserve">and platform </w:t>
+      </w:r>
+      <w:r>
+        <w:t>to advocate for gender equity</w:t>
       </w:r>
       <w:r>
         <w:t>.</w:t>
       </w:r>
-    </w:p>
-    <w:p/>
+      <w:r>
+        <w:t xml:space="preserve"> </w:t>
+      </w:r>
+      <w:commentRangeStart w:id="22"/>
+      <w:r>
+        <w:t>I owe it</w:t>
+      </w:r>
+      <w:r>
+        <w:t xml:space="preserve"> to the community </w:t>
+      </w:r>
+      <w:r>
+        <w:t xml:space="preserve">that gave me so much </w:t>
+      </w:r>
+      <w:r>
+        <w:t>to give back</w:t>
+      </w:r>
+      <w:r>
+        <w:t xml:space="preserve"> and</w:t>
+      </w:r>
+      <w:r>
+        <w:t xml:space="preserve"> </w:t>
+      </w:r>
+      <w:commentRangeEnd w:id="22"/>
+      <w:r>
+        <w:rPr>
+          <w:rStyle w:val="CommentReference"/>
+        </w:rPr>
+        <w:commentReference w:id="22"/>
+      </w:r>
+      <w:r>
+        <w:t xml:space="preserve">I am </w:t>
+      </w:r>
+      <w:r>
+        <w:t xml:space="preserve">looking forward </w:t>
+      </w:r>
+      <w:r>
+        <w:t xml:space="preserve">to </w:t>
+      </w:r>
+      <w:r>
+        <w:t xml:space="preserve">being inspired by </w:t>
+      </w:r>
+      <w:r>
+        <w:t>a younger generation of players</w:t>
+      </w:r>
+      <w:r>
+        <w:t>.</w:t>
+      </w:r>
+    </w:p>
     <w:p>
       <w:pPr>
         <w:ind w:firstLine="720"/>
       </w:pPr>
       <w:r>
-        <w:t xml:space="preserve">Recently, I have begun tutoring my </w:t>
-      </w:r>
-      <w:r>
-        <w:t xml:space="preserve">younger cousin </w:t>
-      </w:r>
-      <w:r>
-        <w:t xml:space="preserve">with his </w:t>
-      </w:r>
-      <w:r>
-        <w:t>high school math</w:t>
-      </w:r>
-      <w:r>
-        <w:t xml:space="preserve"> homework.</w:t>
-      </w:r>
-      <w:r>
-        <w:t xml:space="preserve"> He has a l</w:t>
-      </w:r>
-      <w:r>
-        <w:t>ot of potential</w:t>
-      </w:r>
-      <w:r>
-        <w:t xml:space="preserve"> </w:t>
-      </w:r>
-      <w:r>
-        <w:t>but</w:t>
-      </w:r>
-      <w:r>
-        <w:t xml:space="preserve"> is a typical teenager who struggles to care about anything other than video games</w:t>
-      </w:r>
-      <w:r>
-        <w:t xml:space="preserve"> and football</w:t>
-      </w:r>
-      <w:r>
-        <w:t>.</w:t>
-      </w:r>
-      <w:r>
-        <w:t xml:space="preserve"> </w:t>
-      </w:r>
-      <w:r>
-        <w:t>During o</w:t>
-      </w:r>
-      <w:r>
-        <w:t xml:space="preserve">ur tutoring time I </w:t>
-      </w:r>
-      <w:r>
-        <w:t>try to</w:t>
-      </w:r>
-      <w:r>
-        <w:t xml:space="preserve"> impart some of my young wisdom and life advice.</w:t>
-      </w:r>
-      <w:r>
-        <w:t xml:space="preserve"> B</w:t>
-      </w:r>
-      <w:r>
-        <w:t>y building a bond with him I hope to nudge</w:t>
-      </w:r>
-      <w:r>
-        <w:t xml:space="preserve"> him </w:t>
-      </w:r>
-      <w:r>
-        <w:t xml:space="preserve">in the direction of </w:t>
-      </w:r>
-      <w:r>
-        <w:t>enjoy</w:t>
-      </w:r>
-      <w:r>
-        <w:t>ing</w:t>
-      </w:r>
-      <w:r>
-        <w:t xml:space="preserve"> school</w:t>
-      </w:r>
-      <w:r>
-        <w:t>, building empathy,</w:t>
-      </w:r>
-      <w:r>
-        <w:t xml:space="preserve"> and fulfill</w:t>
-      </w:r>
-      <w:r>
-        <w:t>ing</w:t>
-      </w:r>
-      <w:r>
-        <w:t xml:space="preserve"> his dreams of going to a </w:t>
-      </w:r>
-      <w:commentRangeStart w:id="19"/>
-      <w:r>
-        <w:t>pre</w:t>
-      </w:r>
-      <w:r>
-        <w:t>stigious</w:t>
-      </w:r>
-      <w:commentRangeEnd w:id="19"/>
-      <w:r>
-        <w:rPr>
-          <w:rStyle w:val="CommentReference"/>
-        </w:rPr>
-        <w:commentReference w:id="19"/>
-      </w:r>
-      <w:r>
-        <w:t xml:space="preserve"> college. </w:t>
-      </w:r>
-      <w:r>
-        <w:t>Though I’ve spent most of my college and post</w:t>
-      </w:r>
-      <w:r>
-        <w:t>-</w:t>
-      </w:r>
-      <w:r>
-        <w:t xml:space="preserve">college career working on projects, this has given me the opportunity to work on </w:t>
-      </w:r>
-      <w:r>
-        <w:t>a person</w:t>
+        <w:t xml:space="preserve">The graduate research fellowship program will give me the resources to continue my quest to </w:t>
+      </w:r>
+      <w:r>
+        <w:t>completely integrate</w:t>
+      </w:r>
+      <w:r>
+        <w:t xml:space="preserve"> renewable energy </w:t>
+      </w:r>
+      <w:r>
+        <w:t>resources</w:t>
       </w:r>
       <w:r>
         <w:t xml:space="preserve">. </w:t>
       </w:r>
-      <w:commentRangeStart w:id="20"/>
-      <w:r>
-        <w:t>So far b</w:t>
-      </w:r>
-      <w:r>
-        <w:t xml:space="preserve">eing a positive influence on my cousin has been </w:t>
-      </w:r>
-      <w:r>
-        <w:t>incredibly rewarding</w:t>
-      </w:r>
-      <w:r>
-        <w:t xml:space="preserve"> </w:t>
-      </w:r>
-      <w:r>
-        <w:t>because I</w:t>
-      </w:r>
-      <w:r>
-        <w:t xml:space="preserve"> have found I </w:t>
-      </w:r>
-      <w:r>
-        <w:t xml:space="preserve">can </w:t>
-      </w:r>
-      <w:r>
-        <w:t>improve</w:t>
-      </w:r>
-      <w:r>
-        <w:t xml:space="preserve"> people</w:t>
-      </w:r>
-      <w:r>
-        <w:t>, and not just things</w:t>
-      </w:r>
-      <w:commentRangeEnd w:id="20"/>
-      <w:r>
-        <w:rPr>
-          <w:rStyle w:val="CommentReference"/>
-        </w:rPr>
-        <w:commentReference w:id="20"/>
-      </w:r>
-      <w:r>
-        <w:t>.</w:t>
-      </w:r>
-      <w:r>
-        <w:t xml:space="preserve"> Not only has this ignited my </w:t>
-      </w:r>
-      <w:r>
-        <w:t>eagerness</w:t>
-      </w:r>
-      <w:r>
-        <w:t xml:space="preserve"> to help </w:t>
-      </w:r>
-      <w:r>
-        <w:t>future students as a teaching assistant</w:t>
-      </w:r>
-      <w:r>
-        <w:t>, but I have begun</w:t>
-      </w:r>
-      <w:r>
-        <w:t xml:space="preserve"> to pursue </w:t>
-      </w:r>
-      <w:r>
-        <w:t xml:space="preserve">STEM outreach opportunities </w:t>
-      </w:r>
-      <w:r>
-        <w:t xml:space="preserve">through ASU </w:t>
-      </w:r>
-      <w:r>
-        <w:t>to mentor the upcoming generation of engineers.</w:t>
-      </w:r>
-    </w:p>
-    <w:p>
-      <w:pPr>
-        <w:ind w:firstLine="720"/>
-      </w:pPr>
-      <w:r>
-        <w:t>Through tutoring my cousin</w:t>
-      </w:r>
-      <w:r>
-        <w:t xml:space="preserve">, </w:t>
-      </w:r>
-      <w:commentRangeStart w:id="21"/>
-      <w:r>
-        <w:t>mentoring my teammates</w:t>
-      </w:r>
-      <w:commentRangeEnd w:id="21"/>
-      <w:r>
-        <w:rPr>
-          <w:rStyle w:val="CommentReference"/>
-        </w:rPr>
-        <w:commentReference w:id="21"/>
-      </w:r>
-      <w:r>
-        <w:t xml:space="preserve"> on the Pitt Ultimate Frisbee team</w:t>
-      </w:r>
-      <w:r>
-        <w:t>, and helping my friends and classmates with homework,</w:t>
-      </w:r>
-      <w:r>
-        <w:t xml:space="preserve"> I have found that I can be a patient </w:t>
-      </w:r>
-      <w:r>
-        <w:t>and helpfu</w:t>
-      </w:r>
-      <w:r>
-        <w:t>l teacher</w:t>
-      </w:r>
-      <w:r>
-        <w:t>.</w:t>
-      </w:r>
-      <w:r>
-        <w:t xml:space="preserve"> </w:t>
-      </w:r>
-      <w:r>
-        <w:t>T</w:t>
-      </w:r>
-      <w:r>
-        <w:t xml:space="preserve">o leverage this </w:t>
-      </w:r>
-      <w:r>
-        <w:t>talent</w:t>
-      </w:r>
-      <w:r>
-        <w:t xml:space="preserve"> and give back to </w:t>
-      </w:r>
-      <w:r>
-        <w:t>the Ultimate Frisbee community</w:t>
-      </w:r>
-      <w:r>
-        <w:t>,</w:t>
-      </w:r>
-      <w:r>
-        <w:t xml:space="preserve"> I </w:t>
-      </w:r>
-      <w:r>
-        <w:t>will be</w:t>
-      </w:r>
-      <w:r>
-        <w:t xml:space="preserve"> </w:t>
-      </w:r>
-      <w:r>
-        <w:t>volunteer</w:t>
-      </w:r>
-      <w:r>
-        <w:t>ing as the</w:t>
-      </w:r>
-      <w:r>
-        <w:t xml:space="preserve"> assistant coach </w:t>
-      </w:r>
-      <w:r>
-        <w:t>of the</w:t>
-      </w:r>
-      <w:r>
-        <w:t xml:space="preserve"> ASU ultimate frisbee team</w:t>
-      </w:r>
-      <w:r>
-        <w:t xml:space="preserve"> for the upcoming season</w:t>
-      </w:r>
-      <w:r>
-        <w:t xml:space="preserve">. My </w:t>
-      </w:r>
-      <w:r>
-        <w:t xml:space="preserve">decision to play </w:t>
-      </w:r>
-      <w:r>
-        <w:t xml:space="preserve">Ultimate Frisbee </w:t>
-      </w:r>
-      <w:r>
-        <w:t>w</w:t>
-      </w:r>
-      <w:r>
-        <w:t>as lifechanging</w:t>
-      </w:r>
-      <w:r>
-        <w:t xml:space="preserve"> and </w:t>
-      </w:r>
-      <w:r>
-        <w:t xml:space="preserve">awarded me opportunities I could never have </w:t>
-      </w:r>
-      <w:r>
-        <w:t>dreamed of</w:t>
-      </w:r>
-      <w:r>
-        <w:t>.</w:t>
-      </w:r>
-      <w:r>
-        <w:t xml:space="preserve"> </w:t>
-      </w:r>
-      <w:r>
-        <w:t>I</w:t>
-      </w:r>
-      <w:r>
-        <w:t xml:space="preserve"> played on a professional </w:t>
-      </w:r>
-      <w:r>
-        <w:t>team, won a college national championship, caught a world championship winning goal for the Under</w:t>
-      </w:r>
-      <w:r>
-        <w:t>-</w:t>
-      </w:r>
-      <w:r>
-        <w:t xml:space="preserve">24 Men’s National team, and </w:t>
-      </w:r>
-      <w:r>
-        <w:t>used</w:t>
-      </w:r>
-      <w:r>
-        <w:t xml:space="preserve"> my voice </w:t>
-      </w:r>
-      <w:r>
-        <w:t xml:space="preserve">and platform </w:t>
-      </w:r>
-      <w:r>
-        <w:t>to advocate for gender equity</w:t>
-      </w:r>
-      <w:r>
-        <w:t>.</w:t>
-      </w:r>
-      <w:r>
-        <w:t xml:space="preserve"> </w:t>
-      </w:r>
-      <w:commentRangeStart w:id="22"/>
-      <w:r>
-        <w:t>I owe it</w:t>
-      </w:r>
-      <w:r>
-        <w:t xml:space="preserve"> to the community </w:t>
-      </w:r>
-      <w:r>
-        <w:t xml:space="preserve">that gave me so much </w:t>
+      <w:r>
+        <w:t>As a PhD student at ASU</w:t>
+      </w:r>
+      <w:r>
+        <w:t xml:space="preserve"> I will continue to</w:t>
+      </w:r>
+      <w:r>
+        <w:t xml:space="preserve"> </w:t>
+      </w:r>
+      <w:r>
+        <w:t>use m</w:t>
+      </w:r>
+      <w:r>
+        <w:t xml:space="preserve">y privilege and resources </w:t>
       </w:r>
       <w:r>
         <w:t>to give back</w:t>
       </w:r>
       <w:r>
-        <w:t xml:space="preserve"> and</w:t>
-      </w:r>
-      <w:r>
-        <w:t xml:space="preserve"> </w:t>
-      </w:r>
-      <w:commentRangeEnd w:id="22"/>
-      <w:r>
-        <w:rPr>
-          <w:rStyle w:val="CommentReference"/>
-        </w:rPr>
-        <w:commentReference w:id="22"/>
-      </w:r>
-      <w:r>
-        <w:t xml:space="preserve">I am </w:t>
-      </w:r>
-      <w:r>
-        <w:t xml:space="preserve">looking forward </w:t>
-      </w:r>
-      <w:r>
-        <w:t xml:space="preserve">to </w:t>
-      </w:r>
-      <w:r>
-        <w:t xml:space="preserve">being inspired by </w:t>
-      </w:r>
-      <w:r>
-        <w:t>a younger generation of players</w:t>
-      </w:r>
-      <w:r>
-        <w:t>.</w:t>
-      </w:r>
-    </w:p>
-    <w:p>
-      <w:pPr>
-        <w:ind w:firstLine="720"/>
-      </w:pPr>
-      <w:r>
-        <w:t xml:space="preserve">The graduate research fellowship program will give me the resources to continue my quest to provide clean renewable energy to everyone. </w:t>
-      </w:r>
-      <w:r>
-        <w:t>As a PhD student at ASU</w:t>
-      </w:r>
-      <w:r>
-        <w:t xml:space="preserve"> I will continue to</w:t>
-      </w:r>
-      <w:r>
-        <w:t xml:space="preserve"> </w:t>
-      </w:r>
-      <w:r>
-        <w:t>use m</w:t>
-      </w:r>
-      <w:r>
-        <w:t xml:space="preserve">y privilege and resources </w:t>
-      </w:r>
-      <w:r>
-        <w:t>to give back</w:t>
-      </w:r>
-      <w:r>
         <w:t xml:space="preserve"> and wholeheartedly commit</w:t>
       </w:r>
       <w:r>
@@ -1820,15 +1915,7 @@
         <w:t>generation and control</w:t>
       </w:r>
       <w:r>
-        <w:t xml:space="preserve">. I am leaving my comfortable and rewarding job at </w:t>
-      </w:r>
-      <w:proofErr w:type="gramStart"/>
-      <w:r>
-        <w:t>DLC</w:t>
-      </w:r>
-      <w:proofErr w:type="gramEnd"/>
-      <w:r>
-        <w:t xml:space="preserve"> so I can continue to challenge myself</w:t>
+        <w:t>. I am leaving my comfortable and rewarding job at DLC so I can continue to challenge myself</w:t>
       </w:r>
       <w:r>
         <w:t xml:space="preserve"> and have my work lead to a cleaner more sustainable planet.</w:t>
@@ -1836,8 +1923,6 @@
       <w:r>
         <w:t xml:space="preserve"> </w:t>
       </w:r>
-      <w:bookmarkStart w:id="23" w:name="_GoBack"/>
-      <w:bookmarkEnd w:id="23"/>
     </w:p>
     <w:p>
       <w:pPr>
@@ -1885,6 +1970,34 @@
           <w:lang w:val="fr-FR"/>
         </w:rPr>
       </w:pPr>
+      <w:proofErr w:type="spellStart"/>
+      <w:r>
+        <w:rPr>
+          <w:lang w:val="fr-FR"/>
+        </w:rPr>
+        <w:t>Why</w:t>
+      </w:r>
+      <w:proofErr w:type="spellEnd"/>
+      <w:r>
+        <w:rPr>
+          <w:lang w:val="fr-FR"/>
+        </w:rPr>
+        <w:t xml:space="preserve"> me at ASU </w:t>
+      </w:r>
+      <w:proofErr w:type="spellStart"/>
+      <w:r>
+        <w:rPr>
+          <w:lang w:val="fr-FR"/>
+        </w:rPr>
+        <w:t>now</w:t>
+      </w:r>
+      <w:proofErr w:type="spellEnd"/>
+      <w:r>
+        <w:rPr>
+          <w:lang w:val="fr-FR"/>
+        </w:rPr>
+        <w:t> ?</w:t>
+      </w:r>
     </w:p>
     <w:sectPr>
       <w:pgSz w:w="12240" w:h="15840"/>
@@ -2226,7 +2339,7 @@
       </w:r>
     </w:p>
   </w:comment>
-  <w:comment w:id="17" w:author="Shuman, Larry J" w:date="2018-08-31T11:48:00Z" w:initials="SLJ">
+  <w:comment w:id="18" w:author="Shuman, Larry J" w:date="2018-08-31T11:51:00Z" w:initials="SLJ">
     <w:p>
       <w:pPr>
         <w:pStyle w:val="CommentText"/>
@@ -2238,11 +2351,11 @@
         <w:annotationRef/>
       </w:r>
       <w:r>
-        <w:t xml:space="preserve">You need to write more professionally; I am anxious to begin . . . working with Dr. Weng’s whose expertise in . . . </w:t>
+        <w:t>Suppose someone from Cal or Stanford is the reviewer?</w:t>
       </w:r>
     </w:p>
   </w:comment>
-  <w:comment w:id="18" w:author="Carl Morgenstern (Student)" w:date="2018-09-03T13:14:00Z" w:initials="CM(">
+  <w:comment w:id="17" w:author="Morgenstern, Carl W" w:date="2018-09-04T18:47:00Z" w:initials="MCW">
     <w:p>
       <w:pPr>
         <w:pStyle w:val="CommentText"/>
@@ -2254,24 +2367,15 @@
         <w:annotationRef/>
       </w:r>
       <w:r>
-        <w:t>Could improve on this?</w:t>
-      </w:r>
-    </w:p>
-  </w:comment>
-  <w:comment w:id="19" w:author="Shuman, Larry J" w:date="2018-08-31T11:51:00Z" w:initials="SLJ">
+        <w:t>Rephrase. Doesn’t need to be this much words.</w:t>
+      </w:r>
+    </w:p>
     <w:p>
       <w:pPr>
         <w:pStyle w:val="CommentText"/>
       </w:pPr>
-      <w:r>
-        <w:rPr>
-          <w:rStyle w:val="CommentReference"/>
-        </w:rPr>
-        <w:annotationRef/>
-      </w:r>
-      <w:r>
-        <w:t>Suppose someone from Cal or Stanford is the reviewer?</w:t>
-      </w:r>
+      <w:bookmarkStart w:id="19" w:name="_GoBack"/>
+      <w:bookmarkEnd w:id="19"/>
     </w:p>
   </w:comment>
   <w:comment w:id="20" w:author="Carl Morgenstern (Student)" w:date="2018-09-03T13:35:00Z" w:initials="CM(">
@@ -2342,8 +2446,8 @@
   <w15:commentEx w15:paraId="0F61DDC2" w15:paraIdParent="69C553B6" w15:done="0"/>
   <w15:commentEx w15:paraId="1E01CC7C" w15:done="0"/>
   <w15:commentEx w15:paraId="7746C76B" w15:paraIdParent="1E01CC7C" w15:done="0"/>
-  <w15:commentEx w15:paraId="418E200E" w15:done="0"/>
-  <w15:commentEx w15:paraId="132B126D" w15:paraIdParent="418E200E" w15:done="0"/>
+  <w15:commentEx w15:paraId="45CA1BD6" w15:done="0"/>
+  <w15:commentEx w15:paraId="759AB1BD" w15:paraIdParent="45CA1BD6" w15:done="0"/>
   <w15:commentEx w15:paraId="4FC93CA1" w15:done="0"/>
   <w15:commentEx w15:paraId="0559CCAE" w15:paraIdParent="4FC93CA1" w15:done="0"/>
   <w15:commentEx w15:paraId="6EA0F9D2" w15:done="0"/>
@@ -2352,9 +2456,8 @@
   <w15:commentEx w15:paraId="1622B5D0" w15:done="0"/>
   <w15:commentEx w15:paraId="026F36B6" w15:done="0"/>
   <w15:commentEx w15:paraId="7B6F3C7E" w15:done="0"/>
-  <w15:commentEx w15:paraId="18EB4D76" w15:done="0"/>
-  <w15:commentEx w15:paraId="029E00B2" w15:done="0"/>
   <w15:commentEx w15:paraId="6A78C88C" w15:done="0"/>
+  <w15:commentEx w15:paraId="40D4FCF0" w15:done="0"/>
   <w15:commentEx w15:paraId="5C1B0EE5" w15:done="0"/>
   <w15:commentEx w15:paraId="42F522A2" w15:done="0"/>
   <w15:commentEx w15:paraId="63BB9473" w15:done="0"/>
@@ -2370,8 +2473,8 @@
   <w16cid:commentId w16cid:paraId="0F61DDC2" w16cid:durableId="1F3506A5"/>
   <w16cid:commentId w16cid:paraId="1E01CC7C" w16cid:durableId="1F34133E"/>
   <w16cid:commentId w16cid:paraId="7746C76B" w16cid:durableId="1F3506CD"/>
-  <w16cid:commentId w16cid:paraId="418E200E" w16cid:durableId="1F33A71E"/>
-  <w16cid:commentId w16cid:paraId="132B126D" w16cid:durableId="1F3506E2"/>
+  <w16cid:commentId w16cid:paraId="45CA1BD6" w16cid:durableId="1F33A71E"/>
+  <w16cid:commentId w16cid:paraId="759AB1BD" w16cid:durableId="1F3506E2"/>
   <w16cid:commentId w16cid:paraId="4FC93CA1" w16cid:durableId="1F33A80C"/>
   <w16cid:commentId w16cid:paraId="0559CCAE" w16cid:durableId="1F350704"/>
   <w16cid:commentId w16cid:paraId="6EA0F9D2" w16cid:durableId="1F34EB8F"/>
@@ -2380,8 +2483,8 @@
   <w16cid:commentId w16cid:paraId="1622B5D0" w16cid:durableId="1F33A896"/>
   <w16cid:commentId w16cid:paraId="026F36B6" w16cid:durableId="1F341652"/>
   <w16cid:commentId w16cid:paraId="7B6F3C7E" w16cid:durableId="1F33A8FA"/>
-  <w16cid:commentId w16cid:paraId="029E00B2" w16cid:durableId="1F37B22F"/>
   <w16cid:commentId w16cid:paraId="6A78C88C" w16cid:durableId="1F33AA59"/>
+  <w16cid:commentId w16cid:paraId="40D4FCF0" w16cid:durableId="1F3951B8"/>
   <w16cid:commentId w16cid:paraId="5C1B0EE5" w16cid:durableId="1F37B73D"/>
   <w16cid:commentId w16cid:paraId="42F522A2" w16cid:durableId="1F350453"/>
   <w16cid:commentId w16cid:paraId="63BB9473" w16cid:durableId="1F37CCCB"/>
@@ -2955,7 +3058,6 @@
   <w:style w:type="character" w:default="1" w:styleId="DefaultParagraphFont">
     <w:name w:val="Default Paragraph Font"/>
     <w:uiPriority w:val="1"/>
-    <w:semiHidden/>
     <w:unhideWhenUsed/>
   </w:style>
   <w:style w:type="table" w:default="1" w:styleId="TableNormal">
@@ -3504,7 +3606,7 @@
 </file>
 
 <file path=customXml/itemProps1.xml><?xml version="1.0" encoding="utf-8"?>
-<ds:datastoreItem xmlns:ds="http://schemas.openxmlformats.org/officeDocument/2006/customXml" ds:itemID="{1B3B1EA3-C136-44E3-BD97-AB4F5272AA70}">
+<ds:datastoreItem xmlns:ds="http://schemas.openxmlformats.org/officeDocument/2006/customXml" ds:itemID="{FB3C3E5C-9FAC-462C-AF3C-7C1F7EF5394A}">
   <ds:schemaRefs>
     <ds:schemaRef ds:uri="http://schemas.openxmlformats.org/officeDocument/2006/bibliography"/>
   </ds:schemaRefs>

</xml_diff>

<commit_message>
more editting of personal story. Frisbee paragraph needs some reworking
</commit_message>
<xml_diff>
--- a/Cark-ps_outline.docx
+++ b/Cark-ps_outline.docx
@@ -331,7 +331,13 @@
         <w:t xml:space="preserve"> load and calibrate microcontrollers that were going to be used for wi-fi compatible Smart Plugs. </w:t>
       </w:r>
       <w:r>
-        <w:t xml:space="preserve">At the end of my rotation I installed the test fixture at a manufacturing company. </w:t>
+        <w:t xml:space="preserve">At the end of my rotation I installed the test fixture </w:t>
+      </w:r>
+      <w:r>
+        <w:t xml:space="preserve">and accompanying software </w:t>
+      </w:r>
+      <w:r>
+        <w:t xml:space="preserve">at a manufacturing company. </w:t>
       </w:r>
       <w:r>
         <w:t>These smart plugs are now being installed in two Pittsburgh buildings and could save the city $6.3 million in energy costs over the next 10 years</w:t>
@@ -344,6 +350,7 @@
           <w:id w:val="-718587075"/>
           <w:citation/>
         </w:sdtPr>
+        <w:sdtEndPr/>
         <w:sdtContent>
           <w:r>
             <w:rPr>
@@ -784,31 +791,43 @@
         <w:t xml:space="preserve"> to study</w:t>
       </w:r>
       <w:r>
-        <w:t xml:space="preserve">, one had DLC’s largest customer owned PV installation, and the other had the highest number of </w:t>
-      </w:r>
-      <w:r>
-        <w:t xml:space="preserve">PV </w:t>
-      </w:r>
-      <w:r>
-        <w:t xml:space="preserve">installations. </w:t>
-      </w:r>
-      <w:r>
-        <w:t xml:space="preserve">I tested the circuits without PV (to provide a baseline), with the current PV installations, and with excess PV. </w:t>
-      </w:r>
-      <w:r>
-        <w:t>I was able to conclude that both</w:t>
+        <w:t xml:space="preserve"> with high levels of PV penetration and</w:t>
+      </w:r>
+      <w:r>
+        <w:t xml:space="preserve"> was able to conclude that both</w:t>
       </w:r>
       <w:r>
         <w:t xml:space="preserve"> circuits had </w:t>
       </w:r>
       <w:r>
-        <w:t xml:space="preserve">little or no safety concerns in their current state and could handle </w:t>
-      </w:r>
-      <w:r>
-        <w:t>much</w:t>
-      </w:r>
-      <w:r>
-        <w:t xml:space="preserve"> more PV at specific locations. </w:t>
+        <w:t>little or no safety concerns in their current state and</w:t>
+      </w:r>
+      <w:r>
+        <w:t xml:space="preserve"> additionally</w:t>
+      </w:r>
+      <w:r>
+        <w:t xml:space="preserve"> both circuit</w:t>
+      </w:r>
+      <w:r>
+        <w:t>s</w:t>
+      </w:r>
+      <w:r>
+        <w:t xml:space="preserve"> </w:t>
+      </w:r>
+      <w:r>
+        <w:t>were shown</w:t>
+      </w:r>
+      <w:r>
+        <w:t xml:space="preserve"> to</w:t>
+      </w:r>
+      <w:r>
+        <w:t xml:space="preserve"> handle</w:t>
+      </w:r>
+      <w:r>
+        <w:t xml:space="preserve"> higher levels of PV</w:t>
+      </w:r>
+      <w:r>
+        <w:t xml:space="preserve">. </w:t>
       </w:r>
       <w:r>
         <w:t xml:space="preserve">Since </w:t>
@@ -826,7 +845,19 @@
         <w:t xml:space="preserve"> uniquely</w:t>
       </w:r>
       <w:r>
-        <w:t xml:space="preserve"> did not require any Geographic Information System we decided to publish a conference paper at the 2018 IEEE Power and Energy Society general meeting on the project, where I was the primary </w:t>
+        <w:t xml:space="preserve"> did not require a</w:t>
+      </w:r>
+      <w:r>
+        <w:t>ny</w:t>
+      </w:r>
+      <w:r>
+        <w:t xml:space="preserve"> Geographic Information System </w:t>
+      </w:r>
+      <w:r>
+        <w:t xml:space="preserve">data </w:t>
+      </w:r>
+      <w:r>
+        <w:t xml:space="preserve">we decided to publish a conference paper at the 2018 IEEE Power and Energy Society general meeting on the project, where I was the primary </w:t>
       </w:r>
       <w:commentRangeStart w:id="9"/>
       <w:commentRangeStart w:id="10"/>
@@ -898,10 +929,25 @@
         <w:t xml:space="preserve">had been diagnosed with Alzheimer’s </w:t>
       </w:r>
       <w:r>
+        <w:t xml:space="preserve">a year early </w:t>
+      </w:r>
+      <w:r>
         <w:t xml:space="preserve">and </w:t>
       </w:r>
       <w:r>
-        <w:t>was aging qui</w:t>
+        <w:t xml:space="preserve">was </w:t>
+      </w:r>
+      <w:r>
+        <w:t xml:space="preserve">starting to </w:t>
+      </w:r>
+      <w:r>
+        <w:t>ag</w:t>
+      </w:r>
+      <w:r>
+        <w:t xml:space="preserve">e </w:t>
+      </w:r>
+      <w:r>
+        <w:t>qui</w:t>
       </w:r>
       <w:r>
         <w:t>ckly</w:t>
@@ -913,7 +959,13 @@
         <w:t xml:space="preserve"> At the time</w:t>
       </w:r>
       <w:r>
-        <w:t xml:space="preserve"> moving across the country to help my aunt care for my grandmother</w:t>
+        <w:t xml:space="preserve"> moving across the country to help my aunt</w:t>
+      </w:r>
+      <w:r>
+        <w:t>, a single mother and small business owner,</w:t>
+      </w:r>
+      <w:r>
+        <w:t xml:space="preserve"> care for my grandmother</w:t>
       </w:r>
       <w:r>
         <w:t xml:space="preserve"> seemed like a big promise to make but I knew it was the right thing to do. Not only would this give my grandmother something to look forward to, but </w:t>
@@ -1126,790 +1178,757 @@
         <w:ind w:firstLine="720"/>
       </w:pPr>
       <w:r>
-        <w:t xml:space="preserve">This decision was heavily influenced from the challenges that </w:t>
-      </w:r>
-      <w:r>
-        <w:t xml:space="preserve">DLC </w:t>
-      </w:r>
-      <w:r>
-        <w:t xml:space="preserve">(and other </w:t>
+        <w:t xml:space="preserve">This decision was heavily influenced </w:t>
+      </w:r>
+      <w:r>
+        <w:t xml:space="preserve">by my contributions at DLC and </w:t>
+      </w:r>
+      <w:r>
+        <w:t xml:space="preserve">the challenges </w:t>
       </w:r>
       <w:r>
         <w:t>utilities</w:t>
       </w:r>
       <w:r>
+        <w:t xml:space="preserve"> </w:t>
+      </w:r>
+      <w:r>
+        <w:t>face</w:t>
+      </w:r>
+      <w:r>
+        <w:t xml:space="preserve"> </w:t>
+      </w:r>
+      <w:r>
+        <w:t xml:space="preserve">integrating PV into </w:t>
+      </w:r>
+      <w:r>
+        <w:t xml:space="preserve">their </w:t>
+      </w:r>
+      <w:r>
+        <w:t>electric grid.</w:t>
+      </w:r>
+      <w:r>
+        <w:t xml:space="preserve"> Even though I was leaving Pittsburgh at the end of the summer </w:t>
+      </w:r>
+      <w:r>
+        <w:t>my project had gained some traction at</w:t>
+      </w:r>
+      <w:r>
+        <w:t xml:space="preserve"> </w:t>
+      </w:r>
+      <w:r>
+        <w:t>DLC</w:t>
+      </w:r>
+      <w:r>
+        <w:t>,</w:t>
+      </w:r>
+      <w:r>
+        <w:t xml:space="preserve"> which led to a job offer</w:t>
+      </w:r>
+      <w:r>
+        <w:t xml:space="preserve"> </w:t>
+      </w:r>
+      <w:r>
+        <w:t>as the</w:t>
+      </w:r>
+      <w:r>
+        <w:t xml:space="preserve"> first and only remote employee at the company.</w:t>
+      </w:r>
+      <w:r>
+        <w:t xml:space="preserve"> </w:t>
+      </w:r>
+      <w:r>
+        <w:t>This</w:t>
+      </w:r>
+      <w:r>
+        <w:t xml:space="preserve"> </w:t>
+      </w:r>
+      <w:r>
+        <w:t>position</w:t>
+      </w:r>
+      <w:r>
+        <w:t xml:space="preserve"> </w:t>
+      </w:r>
+      <w:r>
+        <w:t>allowed me to</w:t>
+      </w:r>
+      <w:r>
+        <w:t xml:space="preserve"> </w:t>
+      </w:r>
+      <w:r>
+        <w:t xml:space="preserve">continue developing circuit models and </w:t>
+      </w:r>
+      <w:r>
+        <w:t>broaden</w:t>
+      </w:r>
+      <w:r>
+        <w:t xml:space="preserve"> </w:t>
+      </w:r>
+      <w:r>
+        <w:t>my knowledge</w:t>
+      </w:r>
+      <w:r>
+        <w:t xml:space="preserve"> and understand</w:t>
+      </w:r>
+      <w:r>
+        <w:t xml:space="preserve">ing of </w:t>
+      </w:r>
+      <w:r>
+        <w:t xml:space="preserve">the limitations </w:t>
+      </w:r>
+      <w:r>
+        <w:t xml:space="preserve">of </w:t>
+      </w:r>
+      <w:r>
+        <w:t xml:space="preserve">an industry that is at the beginning of substantial </w:t>
+      </w:r>
+      <w:commentRangeStart w:id="16"/>
+      <w:r>
+        <w:t>change</w:t>
+      </w:r>
+      <w:commentRangeEnd w:id="16"/>
+      <w:r>
+        <w:rPr>
+          <w:rStyle w:val="CommentReference"/>
+        </w:rPr>
+        <w:commentReference w:id="16"/>
+      </w:r>
+      <w:r>
+        <w:t xml:space="preserve">. </w:t>
+      </w:r>
+      <w:r>
+        <w:t xml:space="preserve">Though I </w:t>
+      </w:r>
+      <w:r>
+        <w:t>can</w:t>
+      </w:r>
+      <w:r>
+        <w:t xml:space="preserve"> </w:t>
+      </w:r>
+      <w:r>
+        <w:t>imagine</w:t>
+      </w:r>
+      <w:r>
+        <w:t xml:space="preserve"> a</w:t>
+      </w:r>
+      <w:r>
+        <w:t xml:space="preserve"> future where I work</w:t>
+      </w:r>
+      <w:r>
+        <w:t xml:space="preserve"> at DLC for my entire career, I </w:t>
+      </w:r>
+      <w:r>
+        <w:t>deeply desire</w:t>
+      </w:r>
+      <w:r>
+        <w:t xml:space="preserve"> to learn more </w:t>
+      </w:r>
+      <w:r>
+        <w:t>about my career field</w:t>
+      </w:r>
+      <w:r>
+        <w:t xml:space="preserve"> and </w:t>
+      </w:r>
+      <w:r>
+        <w:t xml:space="preserve">want to continue to challenge myself </w:t>
+      </w:r>
+      <w:r>
+        <w:t xml:space="preserve">to </w:t>
+      </w:r>
+      <w:r>
+        <w:t>push the industry forward.</w:t>
+      </w:r>
+    </w:p>
+    <w:p>
+      <w:pPr>
+        <w:ind w:firstLine="720"/>
+      </w:pPr>
+      <w:r>
+        <w:t xml:space="preserve">This led me to enroll at </w:t>
+      </w:r>
+      <w:r>
+        <w:t>Arizona State University (</w:t>
+      </w:r>
+      <w:r>
+        <w:t>ASU</w:t>
+      </w:r>
+      <w:r>
         <w:t>)</w:t>
       </w:r>
       <w:r>
-        <w:t xml:space="preserve"> </w:t>
-      </w:r>
-      <w:r>
-        <w:t xml:space="preserve">faced </w:t>
-      </w:r>
-      <w:r>
-        <w:t xml:space="preserve">integrating PV into </w:t>
-      </w:r>
-      <w:r>
-        <w:t xml:space="preserve">their </w:t>
-      </w:r>
-      <w:r>
-        <w:t>electric grid.</w:t>
-      </w:r>
-      <w:r>
-        <w:t xml:space="preserve"> Even though I was leaving Pittsburgh at the end of the summer </w:t>
-      </w:r>
-      <w:r>
-        <w:t>my project had gained some traction at</w:t>
-      </w:r>
-      <w:r>
-        <w:t xml:space="preserve"> </w:t>
-      </w:r>
-      <w:r>
-        <w:t>DLC</w:t>
+        <w:t xml:space="preserve"> and pursue research opportunities</w:t>
+      </w:r>
+      <w:r>
+        <w:t xml:space="preserve"> with Dr. Yang Weng,</w:t>
+      </w:r>
+      <w:r>
+        <w:t xml:space="preserve"> </w:t>
+      </w:r>
+      <w:r>
+        <w:t xml:space="preserve">one of the 12 power and energy </w:t>
+      </w:r>
+      <w:r>
+        <w:t>faculty</w:t>
+      </w:r>
+      <w:r>
+        <w:t xml:space="preserve"> members</w:t>
+      </w:r>
+      <w:r>
+        <w:t>.</w:t>
+      </w:r>
+      <w:r>
+        <w:t xml:space="preserve"> Here, I will be able to take advantage of th</w:t>
+      </w:r>
+      <w:r>
+        <w:t xml:space="preserve">e largest power area </w:t>
+      </w:r>
+      <w:r>
+        <w:t>research</w:t>
+      </w:r>
+      <w:r>
+        <w:t xml:space="preserve"> group in the country and leverage the connections ASU has as the leader of the </w:t>
+      </w:r>
+      <w:r>
+        <w:t>Power Systems Engineering Research Center (PSERC)</w:t>
+      </w:r>
+      <w:r>
+        <w:t>. Dr.</w:t>
+      </w:r>
+      <w:r>
+        <w:t xml:space="preserve"> </w:t>
+      </w:r>
+      <w:r>
+        <w:t xml:space="preserve">Weng has been conducting interdisciplinary work between Machine </w:t>
+      </w:r>
+      <w:r>
+        <w:lastRenderedPageBreak/>
+        <w:t xml:space="preserve">Learning and Power Systems, </w:t>
+      </w:r>
+      <w:r>
+        <w:t>and I was blown away by his industry relevant research and results, which has included 5 best paper awards in the last 6 years.</w:t>
+      </w:r>
+      <w:r>
+        <w:t xml:space="preserve"> Machine learning will be at the heart of the </w:t>
+      </w:r>
+      <w:r>
+        <w:t xml:space="preserve">power systems </w:t>
+      </w:r>
+      <w:r>
+        <w:t xml:space="preserve">of the future </w:t>
+      </w:r>
+      <w:r>
+        <w:t xml:space="preserve">and </w:t>
+      </w:r>
+      <w:r>
+        <w:t>has countless applications for identifying and controlling distributed energy resources</w:t>
+      </w:r>
+      <w:r>
+        <w:t xml:space="preserve"> (DER)</w:t>
+      </w:r>
+      <w:r>
+        <w:t>.</w:t>
+      </w:r>
+      <w:r>
+        <w:t xml:space="preserve"> My </w:t>
+      </w:r>
+      <w:r>
+        <w:t>love of</w:t>
+      </w:r>
+      <w:r>
+        <w:t xml:space="preserve"> software</w:t>
+      </w:r>
+      <w:r>
+        <w:t xml:space="preserve"> and</w:t>
+      </w:r>
+      <w:r>
+        <w:t xml:space="preserve"> experiences at BFS, coming up with nontrivial solutions for distribution </w:t>
+      </w:r>
+      <w:r>
+        <w:t>circuit modeling</w:t>
+      </w:r>
+      <w:r>
+        <w:t xml:space="preserve"> at DLC, and my passion</w:t>
+      </w:r>
+      <w:r>
+        <w:t xml:space="preserve"> to</w:t>
+      </w:r>
+      <w:r>
+        <w:t xml:space="preserve"> </w:t>
+      </w:r>
+      <w:r>
+        <w:t>integrat</w:t>
+      </w:r>
+      <w:r>
+        <w:t xml:space="preserve">e </w:t>
+      </w:r>
+      <w:r>
+        <w:t>renewables on distribution circuits</w:t>
+      </w:r>
+      <w:r>
+        <w:t xml:space="preserve"> </w:t>
+      </w:r>
+      <w:r>
+        <w:t>combine</w:t>
+      </w:r>
+      <w:r>
+        <w:t xml:space="preserve"> perfectly</w:t>
+      </w:r>
+      <w:r>
+        <w:t xml:space="preserve"> </w:t>
+      </w:r>
+      <w:r>
+        <w:t>as a</w:t>
+      </w:r>
+      <w:r>
+        <w:t xml:space="preserve"> PhD</w:t>
+      </w:r>
+      <w:r>
+        <w:t xml:space="preserve"> student focused on machine learning in power systems.</w:t>
+      </w:r>
+      <w:r>
+        <w:t xml:space="preserve"> </w:t>
+      </w:r>
+      <w:r>
+        <w:t xml:space="preserve">At ASU </w:t>
+      </w:r>
+      <w:r>
+        <w:t xml:space="preserve">I </w:t>
+      </w:r>
+      <w:r>
+        <w:t>will</w:t>
+      </w:r>
+      <w:r>
+        <w:t xml:space="preserve"> </w:t>
+      </w:r>
+      <w:r>
+        <w:t xml:space="preserve">use </w:t>
+      </w:r>
+      <w:r>
+        <w:t xml:space="preserve">machine learning </w:t>
+      </w:r>
+      <w:r>
+        <w:t>to</w:t>
+      </w:r>
+      <w:r>
+        <w:t xml:space="preserve"> </w:t>
+      </w:r>
+      <w:r>
+        <w:t>create</w:t>
+      </w:r>
+      <w:r>
+        <w:t xml:space="preserve"> impactful</w:t>
       </w:r>
       <w:r>
         <w:t>,</w:t>
       </w:r>
       <w:r>
-        <w:t xml:space="preserve"> which led to a job offer</w:t>
-      </w:r>
-      <w:r>
-        <w:t xml:space="preserve"> </w:t>
-      </w:r>
-      <w:r>
-        <w:t>as the</w:t>
-      </w:r>
-      <w:r>
-        <w:t xml:space="preserve"> first and only remote employee at the company.</w:t>
-      </w:r>
-      <w:r>
-        <w:t xml:space="preserve"> </w:t>
-      </w:r>
-      <w:r>
-        <w:t>This</w:t>
-      </w:r>
-      <w:r>
-        <w:t xml:space="preserve"> </w:t>
-      </w:r>
-      <w:r>
-        <w:t>position</w:t>
-      </w:r>
-      <w:r>
-        <w:t xml:space="preserve"> </w:t>
-      </w:r>
-      <w:r>
-        <w:t>allowed me to</w:t>
-      </w:r>
-      <w:r>
-        <w:t xml:space="preserve"> broaden</w:t>
-      </w:r>
-      <w:r>
-        <w:t xml:space="preserve"> </w:t>
-      </w:r>
-      <w:r>
-        <w:t>my knowledge</w:t>
-      </w:r>
-      <w:r>
-        <w:t xml:space="preserve"> and understand the limitations </w:t>
-      </w:r>
-      <w:r>
-        <w:t xml:space="preserve">of an industry that is at the beginning of substantial </w:t>
-      </w:r>
-      <w:commentRangeStart w:id="16"/>
-      <w:r>
-        <w:t>change</w:t>
-      </w:r>
-      <w:commentRangeEnd w:id="16"/>
-      <w:r>
-        <w:rPr>
-          <w:rStyle w:val="CommentReference"/>
-        </w:rPr>
-        <w:commentReference w:id="16"/>
+        <w:t xml:space="preserve"> cost</w:t>
+      </w:r>
+      <w:r>
+        <w:t>-</w:t>
+      </w:r>
+      <w:r>
+        <w:t>effective solutions</w:t>
+      </w:r>
+      <w:r>
+        <w:t xml:space="preserve"> </w:t>
+      </w:r>
+      <w:r>
+        <w:t>to</w:t>
+      </w:r>
+      <w:r>
+        <w:t xml:space="preserve"> </w:t>
+      </w:r>
+      <w:r>
+        <w:t xml:space="preserve">tackle </w:t>
+      </w:r>
+      <w:r>
+        <w:t>the challenges utilities</w:t>
+      </w:r>
+      <w:r>
+        <w:t xml:space="preserve"> face</w:t>
+      </w:r>
+      <w:r>
+        <w:t xml:space="preserve"> </w:t>
+      </w:r>
+      <w:r>
+        <w:t xml:space="preserve">modernizing </w:t>
+      </w:r>
+      <w:r>
+        <w:t>the aging</w:t>
+      </w:r>
+      <w:r>
+        <w:t xml:space="preserve"> grid to handle increased</w:t>
+      </w:r>
+      <w:r>
+        <w:t xml:space="preserve"> </w:t>
+      </w:r>
+      <w:r>
+        <w:t>DER.</w:t>
+      </w:r>
+      <w:r>
+        <w:t xml:space="preserve"> </w:t>
+      </w:r>
+    </w:p>
+    <w:p/>
+    <w:p>
+      <w:pPr>
+        <w:ind w:firstLine="720"/>
+      </w:pPr>
+      <w:r>
+        <w:t xml:space="preserve">Recently, I have begun tutoring my </w:t>
+      </w:r>
+      <w:r>
+        <w:t xml:space="preserve">younger cousin </w:t>
+      </w:r>
+      <w:r>
+        <w:t xml:space="preserve">with his </w:t>
+      </w:r>
+      <w:r>
+        <w:t>high school math</w:t>
+      </w:r>
+      <w:r>
+        <w:t xml:space="preserve"> homework.</w:t>
+      </w:r>
+      <w:r>
+        <w:t xml:space="preserve"> A</w:t>
+      </w:r>
+      <w:r>
+        <w:t>dditionally</w:t>
+      </w:r>
+      <w:r>
+        <w:t>,</w:t>
+      </w:r>
+      <w:r>
+        <w:t xml:space="preserve"> I am extend</w:t>
+      </w:r>
+      <w:r>
+        <w:t>ing</w:t>
+      </w:r>
+      <w:r>
+        <w:t xml:space="preserve"> our relationship past tutoring</w:t>
+      </w:r>
+      <w:r>
+        <w:t>,</w:t>
+      </w:r>
+      <w:r>
+        <w:t xml:space="preserve"> so I can nudge him to care about more than video games</w:t>
+      </w:r>
+      <w:r>
+        <w:t xml:space="preserve"> and shoes.</w:t>
+      </w:r>
+      <w:r>
+        <w:t xml:space="preserve"> </w:t>
+      </w:r>
+      <w:r>
+        <w:t>Though I’ve spent most of my college and post</w:t>
+      </w:r>
+      <w:r>
+        <w:t>-</w:t>
+      </w:r>
+      <w:r>
+        <w:t xml:space="preserve">college career working on projects, this has given me the opportunity to work on </w:t>
+      </w:r>
+      <w:r>
+        <w:t>a person</w:t>
+      </w:r>
+      <w:r>
+        <w:t xml:space="preserve"> and being </w:t>
+      </w:r>
+      <w:r>
+        <w:t xml:space="preserve">a positive influence on my cousin has been </w:t>
+      </w:r>
+      <w:r>
+        <w:t>incredibly rewarding</w:t>
+      </w:r>
+      <w:r>
+        <w:t>.</w:t>
+      </w:r>
+      <w:r>
+        <w:t xml:space="preserve"> </w:t>
+      </w:r>
+      <w:r>
+        <w:t xml:space="preserve">Not only has this ignited my </w:t>
+      </w:r>
+      <w:r>
+        <w:t>eagerness</w:t>
+      </w:r>
+      <w:r>
+        <w:t xml:space="preserve"> to help </w:t>
+      </w:r>
+      <w:r>
+        <w:t>future students as a teaching assistant</w:t>
+      </w:r>
+      <w:r>
+        <w:t xml:space="preserve">, but </w:t>
+      </w:r>
+      <w:r>
+        <w:t>it has inspired me</w:t>
+      </w:r>
+      <w:r>
+        <w:t xml:space="preserve"> to pursue STEM outreach opportunities </w:t>
+      </w:r>
+      <w:r>
+        <w:t xml:space="preserve">through ASU </w:t>
+      </w:r>
+      <w:r>
+        <w:t>to mentor the upcoming generation of engineers.</w:t>
+      </w:r>
+    </w:p>
+    <w:p>
+      <w:pPr>
+        <w:ind w:firstLine="720"/>
+      </w:pPr>
+      <w:commentRangeStart w:id="17"/>
+      <w:r>
+        <w:t>By</w:t>
+      </w:r>
+      <w:r>
+        <w:t xml:space="preserve"> tutoring my cousin</w:t>
+      </w:r>
+      <w:r>
+        <w:t xml:space="preserve">, </w:t>
+      </w:r>
+      <w:commentRangeStart w:id="18"/>
+      <w:r>
+        <w:t>mentoring my teammates</w:t>
+      </w:r>
+      <w:commentRangeEnd w:id="18"/>
+      <w:r>
+        <w:rPr>
+          <w:rStyle w:val="CommentReference"/>
+        </w:rPr>
+        <w:commentReference w:id="18"/>
+      </w:r>
+      <w:r>
+        <w:t xml:space="preserve"> on the Pitt Ultimate Frisbee team</w:t>
+      </w:r>
+      <w:r>
+        <w:t>, and helping my friends and classmates with homework,</w:t>
+      </w:r>
+      <w:r>
+        <w:t xml:space="preserve"> I have found that I can be a patient </w:t>
+      </w:r>
+      <w:r>
+        <w:t>and helpfu</w:t>
+      </w:r>
+      <w:r>
+        <w:t>l teacher</w:t>
+      </w:r>
+      <w:r>
+        <w:t>.</w:t>
+      </w:r>
+      <w:r>
+        <w:t xml:space="preserve"> </w:t>
+      </w:r>
+      <w:r>
+        <w:t>T</w:t>
+      </w:r>
+      <w:r>
+        <w:t xml:space="preserve">o leverage this </w:t>
+      </w:r>
+      <w:r>
+        <w:t>talent</w:t>
+      </w:r>
+      <w:r>
+        <w:t xml:space="preserve"> and give back to </w:t>
+      </w:r>
+      <w:r>
+        <w:t>the Ultimate Frisbee community</w:t>
+      </w:r>
+      <w:r>
+        <w:t>,</w:t>
+      </w:r>
+      <w:r>
+        <w:t xml:space="preserve"> I </w:t>
+      </w:r>
+      <w:r>
+        <w:t>will be</w:t>
+      </w:r>
+      <w:r>
+        <w:t xml:space="preserve"> </w:t>
+      </w:r>
+      <w:r>
+        <w:t>volunteer</w:t>
+      </w:r>
+      <w:r>
+        <w:t>ing as the</w:t>
+      </w:r>
+      <w:r>
+        <w:t xml:space="preserve"> assistant coach </w:t>
+      </w:r>
+      <w:r>
+        <w:t>of the</w:t>
+      </w:r>
+      <w:r>
+        <w:t xml:space="preserve"> ASU ultimate frisbee team</w:t>
+      </w:r>
+      <w:r>
+        <w:t xml:space="preserve"> for the upcoming season</w:t>
+      </w:r>
+      <w:r>
+        <w:t xml:space="preserve">. My </w:t>
+      </w:r>
+      <w:r>
+        <w:t xml:space="preserve">decision to play </w:t>
+      </w:r>
+      <w:r>
+        <w:t xml:space="preserve">Ultimate Frisbee </w:t>
+      </w:r>
+      <w:r>
+        <w:t>w</w:t>
+      </w:r>
+      <w:r>
+        <w:t>as lifechanging</w:t>
+      </w:r>
+      <w:r>
+        <w:t xml:space="preserve"> and </w:t>
+      </w:r>
+      <w:r>
+        <w:t xml:space="preserve">awarded me opportunities I could never have </w:t>
+      </w:r>
+      <w:r>
+        <w:t>dreamed of</w:t>
+      </w:r>
+      <w:r>
+        <w:t>.</w:t>
+      </w:r>
+      <w:r>
+        <w:t xml:space="preserve"> </w:t>
+      </w:r>
+      <w:r>
+        <w:t>I</w:t>
+      </w:r>
+      <w:r>
+        <w:t xml:space="preserve"> played on a professional </w:t>
+      </w:r>
+      <w:r>
+        <w:t>team, won a college national championship, caught a world championship winning goal for the Under</w:t>
+      </w:r>
+      <w:r>
+        <w:t>-</w:t>
+      </w:r>
+      <w:r>
+        <w:t xml:space="preserve">24 Men’s National team, and </w:t>
+      </w:r>
+      <w:r>
+        <w:t>used</w:t>
+      </w:r>
+      <w:r>
+        <w:t xml:space="preserve"> my voice </w:t>
+      </w:r>
+      <w:r>
+        <w:t xml:space="preserve">and platform </w:t>
+      </w:r>
+      <w:r>
+        <w:t>to advocate for gender equity</w:t>
+      </w:r>
+      <w:r>
+        <w:t>.</w:t>
+      </w:r>
+      <w:r>
+        <w:t xml:space="preserve"> </w:t>
+      </w:r>
+      <w:commentRangeStart w:id="19"/>
+      <w:r>
+        <w:t>I owe it</w:t>
+      </w:r>
+      <w:r>
+        <w:t xml:space="preserve"> to the community </w:t>
+      </w:r>
+      <w:r>
+        <w:t xml:space="preserve">that gave me so much </w:t>
+      </w:r>
+      <w:r>
+        <w:t>to give back</w:t>
+      </w:r>
+      <w:r>
+        <w:t xml:space="preserve"> and</w:t>
+      </w:r>
+      <w:r>
+        <w:t xml:space="preserve"> </w:t>
+      </w:r>
+      <w:commentRangeEnd w:id="19"/>
+      <w:r>
+        <w:rPr>
+          <w:rStyle w:val="CommentReference"/>
+        </w:rPr>
+        <w:commentReference w:id="19"/>
+      </w:r>
+      <w:r>
+        <w:t xml:space="preserve">I am </w:t>
+      </w:r>
+      <w:r>
+        <w:t xml:space="preserve">looking forward </w:t>
+      </w:r>
+      <w:r>
+        <w:t xml:space="preserve">to </w:t>
+      </w:r>
+      <w:r>
+        <w:t xml:space="preserve">being inspired by </w:t>
+      </w:r>
+      <w:r>
+        <w:t>a younger generation of players</w:t>
+      </w:r>
+      <w:r>
+        <w:t>.</w:t>
+      </w:r>
+      <w:commentRangeEnd w:id="17"/>
+      <w:r>
+        <w:rPr>
+          <w:rStyle w:val="CommentReference"/>
+        </w:rPr>
+        <w:commentReference w:id="17"/>
+      </w:r>
+    </w:p>
+    <w:p>
+      <w:pPr>
+        <w:ind w:firstLine="720"/>
+      </w:pPr>
+      <w:r>
+        <w:t xml:space="preserve">The graduate research fellowship program will give me the resources to continue my quest to </w:t>
+      </w:r>
+      <w:r>
+        <w:t>completely integrate</w:t>
+      </w:r>
+      <w:r>
+        <w:t xml:space="preserve"> renewable energy </w:t>
+      </w:r>
+      <w:r>
+        <w:t>resources</w:t>
       </w:r>
       <w:r>
         <w:t xml:space="preserve">. </w:t>
       </w:r>
       <w:r>
-        <w:t xml:space="preserve">Though I </w:t>
-      </w:r>
-      <w:r>
-        <w:t>have seen a</w:t>
-      </w:r>
-      <w:r>
-        <w:t xml:space="preserve"> future where I work</w:t>
-      </w:r>
-      <w:r>
-        <w:t xml:space="preserve"> at DLC for my entire career, I </w:t>
-      </w:r>
-      <w:r>
-        <w:t xml:space="preserve">only took one power systems class at Pitt and </w:t>
-      </w:r>
-      <w:r>
-        <w:t>deeply desire</w:t>
-      </w:r>
-      <w:r>
-        <w:t xml:space="preserve"> to learn more </w:t>
-      </w:r>
-      <w:r>
-        <w:t xml:space="preserve">about my </w:t>
-      </w:r>
-      <w:proofErr w:type="spellStart"/>
-      <w:r>
-        <w:t>ccareer</w:t>
-      </w:r>
-      <w:proofErr w:type="spellEnd"/>
-      <w:r>
-        <w:t xml:space="preserve"> field</w:t>
-      </w:r>
-      <w:r>
-        <w:t>.</w:t>
-      </w:r>
-    </w:p>
-    <w:p>
-      <w:pPr>
-        <w:ind w:firstLine="720"/>
-      </w:pPr>
-      <w:r>
-        <w:t xml:space="preserve">This led me to enroll at </w:t>
-      </w:r>
-      <w:r>
-        <w:t>Arizona State University (</w:t>
-      </w:r>
-      <w:r>
-        <w:t>ASU</w:t>
-      </w:r>
-      <w:r>
-        <w:t>)</w:t>
-      </w:r>
-      <w:r>
-        <w:t xml:space="preserve"> and pursue research opportunities </w:t>
-      </w:r>
-      <w:r>
-        <w:t xml:space="preserve">one of the 12 power and energy </w:t>
-      </w:r>
-      <w:r>
-        <w:t>faculty</w:t>
-      </w:r>
-      <w:r>
-        <w:t xml:space="preserve"> members</w:t>
-      </w:r>
-      <w:r>
-        <w:t>.</w:t>
-      </w:r>
-      <w:r>
-        <w:t xml:space="preserve"> Here, I will be able to take advantage of th</w:t>
-      </w:r>
-      <w:r>
-        <w:t xml:space="preserve">e largest power area </w:t>
-      </w:r>
-      <w:r>
-        <w:t>research</w:t>
-      </w:r>
-      <w:r>
-        <w:t xml:space="preserve"> group in the country and leverage the connections ASU has as the leader of the </w:t>
-      </w:r>
-      <w:r>
-        <w:t>Power Systems Engineering Research Center (PSERC)</w:t>
-      </w:r>
-      <w:r>
-        <w:t xml:space="preserve">. Incredibly, Dr. </w:t>
-      </w:r>
-      <w:r>
-        <w:t xml:space="preserve">Yang </w:t>
-      </w:r>
-      <w:r>
-        <w:t xml:space="preserve">Weng has been conducting interdisciplinary work between Machine Learning and </w:t>
-      </w:r>
-      <w:r>
-        <w:lastRenderedPageBreak/>
-        <w:t xml:space="preserve">Power Systems, </w:t>
-      </w:r>
-      <w:r>
-        <w:t xml:space="preserve">and I was blown away by his industry relevant research and results, which has included 5 best paper awards in the last 6 years. </w:t>
-      </w:r>
-      <w:r>
-        <w:t xml:space="preserve">Machine learning </w:t>
-      </w:r>
-      <w:r>
-        <w:t xml:space="preserve">is </w:t>
-      </w:r>
-      <w:r>
-        <w:t xml:space="preserve">the future </w:t>
-      </w:r>
-      <w:r>
-        <w:t xml:space="preserve">of </w:t>
-      </w:r>
-      <w:r>
-        <w:t xml:space="preserve">power systems operation and has </w:t>
-      </w:r>
-      <w:r>
-        <w:t xml:space="preserve">innumerous applications </w:t>
-      </w:r>
-      <w:r>
-        <w:t>for the</w:t>
-      </w:r>
-      <w:r>
-        <w:t xml:space="preserve"> distribution </w:t>
-      </w:r>
-      <w:r>
-        <w:t>systems</w:t>
-      </w:r>
-      <w:r>
-        <w:t xml:space="preserve">. My past software experiences at BFS, coming up with nontrivial solutions for distribution </w:t>
-      </w:r>
-      <w:r>
-        <w:t>circuit modeling</w:t>
-      </w:r>
-      <w:r>
-        <w:t xml:space="preserve"> at DLC, and my passions </w:t>
-      </w:r>
-      <w:r>
-        <w:t>for</w:t>
-      </w:r>
-      <w:r>
-        <w:t xml:space="preserve"> integrating renewables on distribution circuits</w:t>
-      </w:r>
-      <w:r>
-        <w:t xml:space="preserve"> merge</w:t>
-      </w:r>
-      <w:r>
-        <w:t xml:space="preserve"> perfectly</w:t>
-      </w:r>
-      <w:r>
-        <w:t xml:space="preserve"> to pursu</w:t>
-      </w:r>
-      <w:r>
-        <w:t>e</w:t>
-      </w:r>
-      <w:r>
-        <w:t xml:space="preserve"> a PhD</w:t>
-      </w:r>
-      <w:r>
-        <w:t xml:space="preserve"> advised by Dr. Weng </w:t>
-      </w:r>
-      <w:r>
-        <w:t>at ASU.</w:t>
-      </w:r>
-      <w:r>
-        <w:t xml:space="preserve"> </w:t>
-      </w:r>
-      <w:r>
-        <w:t xml:space="preserve">As a PhD student </w:t>
-      </w:r>
-      <w:r>
-        <w:t xml:space="preserve">I </w:t>
-      </w:r>
-      <w:r>
-        <w:t>will</w:t>
-      </w:r>
-      <w:r>
-        <w:t xml:space="preserve"> </w:t>
-      </w:r>
-      <w:r>
-        <w:t xml:space="preserve">use </w:t>
-      </w:r>
-      <w:r>
-        <w:t xml:space="preserve">machine learning </w:t>
-      </w:r>
-      <w:r>
-        <w:t>to</w:t>
-      </w:r>
-      <w:r>
-        <w:t xml:space="preserve"> </w:t>
-      </w:r>
-      <w:r>
-        <w:t>create</w:t>
-      </w:r>
-      <w:r>
-        <w:t xml:space="preserve"> impactful</w:t>
-      </w:r>
-      <w:r>
-        <w:t>,</w:t>
-      </w:r>
-      <w:r>
-        <w:t xml:space="preserve"> cost</w:t>
-      </w:r>
-      <w:r>
-        <w:t>-</w:t>
-      </w:r>
-      <w:r>
-        <w:t>effective solutions</w:t>
-      </w:r>
-      <w:r>
-        <w:t xml:space="preserve"> </w:t>
-      </w:r>
-      <w:r>
-        <w:t>to</w:t>
-      </w:r>
-      <w:r>
-        <w:t xml:space="preserve"> </w:t>
-      </w:r>
-      <w:r>
-        <w:t xml:space="preserve">tackle </w:t>
-      </w:r>
-      <w:r>
-        <w:t>the challenges utilities</w:t>
-      </w:r>
-      <w:r>
-        <w:t xml:space="preserve"> face</w:t>
-      </w:r>
-      <w:r>
-        <w:t xml:space="preserve"> increasing distributed</w:t>
-      </w:r>
-      <w:r>
-        <w:t xml:space="preserve"> renewable energy</w:t>
-      </w:r>
-      <w:r>
-        <w:t xml:space="preserve"> on their circuits</w:t>
-      </w:r>
-      <w:r>
-        <w:t>.</w:t>
-      </w:r>
-      <w:r>
-        <w:t xml:space="preserve"> </w:t>
-      </w:r>
-    </w:p>
-    <w:p/>
-    <w:p>
-      <w:pPr>
-        <w:ind w:firstLine="720"/>
-      </w:pPr>
-      <w:r>
-        <w:t xml:space="preserve">Recently, I have begun tutoring my </w:t>
-      </w:r>
-      <w:r>
-        <w:t xml:space="preserve">younger cousin </w:t>
-      </w:r>
-      <w:r>
-        <w:t xml:space="preserve">with his </w:t>
-      </w:r>
-      <w:r>
-        <w:t>high school math</w:t>
-      </w:r>
-      <w:r>
-        <w:t xml:space="preserve"> homework.</w:t>
-      </w:r>
-      <w:r>
-        <w:t xml:space="preserve"> </w:t>
-      </w:r>
-      <w:commentRangeStart w:id="17"/>
-      <w:r>
-        <w:t>He has a l</w:t>
-      </w:r>
-      <w:r>
-        <w:t>ot of potential</w:t>
-      </w:r>
-      <w:r>
-        <w:t xml:space="preserve"> </w:t>
-      </w:r>
-      <w:r>
-        <w:t>but</w:t>
-      </w:r>
-      <w:r>
-        <w:t xml:space="preserve"> is a typical teenager who struggles to care about anything other than video games</w:t>
-      </w:r>
-      <w:r>
-        <w:t xml:space="preserve"> and football</w:t>
-      </w:r>
-      <w:r>
-        <w:t>.</w:t>
-      </w:r>
-      <w:r>
-        <w:t xml:space="preserve"> </w:t>
-      </w:r>
-      <w:r>
-        <w:t>During o</w:t>
-      </w:r>
-      <w:r>
-        <w:t xml:space="preserve">ur tutoring time I </w:t>
-      </w:r>
-      <w:r>
-        <w:t>try to</w:t>
-      </w:r>
-      <w:r>
-        <w:t xml:space="preserve"> impart some of my young wisdom and life advice.</w:t>
-      </w:r>
-      <w:r>
-        <w:t xml:space="preserve"> B</w:t>
-      </w:r>
-      <w:r>
-        <w:t>y building a bond with him I hope to nudge</w:t>
-      </w:r>
-      <w:r>
-        <w:t xml:space="preserve"> him </w:t>
-      </w:r>
-      <w:r>
-        <w:t xml:space="preserve">in the direction of </w:t>
-      </w:r>
-      <w:r>
-        <w:t>enjoy</w:t>
-      </w:r>
-      <w:r>
-        <w:t>ing</w:t>
-      </w:r>
-      <w:r>
-        <w:t xml:space="preserve"> school</w:t>
-      </w:r>
-      <w:r>
-        <w:t>, building empathy,</w:t>
-      </w:r>
-      <w:r>
-        <w:t xml:space="preserve"> and fulfill</w:t>
-      </w:r>
-      <w:r>
-        <w:t>ing</w:t>
-      </w:r>
-      <w:r>
-        <w:t xml:space="preserve"> his dreams of going to a </w:t>
-      </w:r>
-      <w:commentRangeStart w:id="18"/>
-      <w:r>
-        <w:t>pre</w:t>
-      </w:r>
-      <w:r>
-        <w:t>stigious</w:t>
-      </w:r>
-      <w:commentRangeEnd w:id="18"/>
-      <w:r>
-        <w:rPr>
-          <w:rStyle w:val="CommentReference"/>
-        </w:rPr>
-        <w:commentReference w:id="18"/>
-      </w:r>
-      <w:r>
-        <w:t xml:space="preserve"> college. </w:t>
-      </w:r>
-      <w:commentRangeEnd w:id="17"/>
-      <w:r>
-        <w:rPr>
-          <w:rStyle w:val="CommentReference"/>
-        </w:rPr>
-        <w:commentReference w:id="17"/>
-      </w:r>
-      <w:r>
-        <w:t>Though I’ve spent most of my college and post</w:t>
-      </w:r>
-      <w:r>
-        <w:t>-</w:t>
-      </w:r>
-      <w:r>
-        <w:t xml:space="preserve">college career working on projects, this has given me the opportunity to work on </w:t>
-      </w:r>
-      <w:r>
-        <w:t>a person</w:t>
-      </w:r>
-      <w:r>
-        <w:t xml:space="preserve">. </w:t>
-      </w:r>
-      <w:commentRangeStart w:id="20"/>
-      <w:r>
-        <w:t>So far b</w:t>
-      </w:r>
-      <w:r>
-        <w:t xml:space="preserve">eing a positive influence on my cousin has been </w:t>
-      </w:r>
-      <w:r>
-        <w:t>incredibly rewarding</w:t>
-      </w:r>
-      <w:r>
-        <w:t xml:space="preserve"> </w:t>
-      </w:r>
-      <w:r>
-        <w:t>because I</w:t>
-      </w:r>
-      <w:r>
-        <w:t xml:space="preserve"> have found I </w:t>
-      </w:r>
-      <w:r>
-        <w:t xml:space="preserve">can </w:t>
-      </w:r>
-      <w:r>
-        <w:t>improve</w:t>
-      </w:r>
-      <w:r>
-        <w:t xml:space="preserve"> people</w:t>
-      </w:r>
-      <w:r>
-        <w:t>, and not just things</w:t>
-      </w:r>
-      <w:commentRangeEnd w:id="20"/>
-      <w:r>
-        <w:rPr>
-          <w:rStyle w:val="CommentReference"/>
-        </w:rPr>
-        <w:commentReference w:id="20"/>
-      </w:r>
-      <w:r>
-        <w:t>.</w:t>
-      </w:r>
-      <w:r>
-        <w:t xml:space="preserve"> Not only has this ignited my </w:t>
-      </w:r>
-      <w:r>
-        <w:t>eagerness</w:t>
-      </w:r>
-      <w:r>
-        <w:t xml:space="preserve"> to help </w:t>
-      </w:r>
-      <w:r>
-        <w:t>future students as a teaching assistant</w:t>
-      </w:r>
-      <w:r>
-        <w:t>, but I have begun</w:t>
-      </w:r>
-      <w:r>
-        <w:t xml:space="preserve"> to pursue STEM outreach opportunities </w:t>
-      </w:r>
-      <w:r>
-        <w:t xml:space="preserve">through ASU </w:t>
-      </w:r>
-      <w:r>
-        <w:t>to mentor the upcoming generation of engineers.</w:t>
-      </w:r>
-    </w:p>
-    <w:p>
-      <w:pPr>
-        <w:ind w:firstLine="720"/>
-      </w:pPr>
-      <w:r>
-        <w:t>Through tutoring my cousin</w:t>
-      </w:r>
-      <w:r>
-        <w:t xml:space="preserve">, </w:t>
-      </w:r>
-      <w:commentRangeStart w:id="21"/>
-      <w:r>
-        <w:t>mentoring my teammates</w:t>
-      </w:r>
-      <w:commentRangeEnd w:id="21"/>
-      <w:r>
-        <w:rPr>
-          <w:rStyle w:val="CommentReference"/>
-        </w:rPr>
-        <w:commentReference w:id="21"/>
-      </w:r>
-      <w:r>
-        <w:t xml:space="preserve"> on the Pitt Ultimate Frisbee team</w:t>
-      </w:r>
-      <w:r>
-        <w:t>, and helping my friends and classmates with homework,</w:t>
-      </w:r>
-      <w:r>
-        <w:t xml:space="preserve"> I have found that I can be a patient </w:t>
-      </w:r>
-      <w:r>
-        <w:t>and helpfu</w:t>
-      </w:r>
-      <w:r>
-        <w:t>l teacher</w:t>
-      </w:r>
-      <w:r>
-        <w:t>.</w:t>
-      </w:r>
-      <w:r>
-        <w:t xml:space="preserve"> </w:t>
-      </w:r>
-      <w:r>
-        <w:t>T</w:t>
-      </w:r>
-      <w:r>
-        <w:t xml:space="preserve">o leverage this </w:t>
-      </w:r>
-      <w:r>
-        <w:t>talent</w:t>
-      </w:r>
-      <w:r>
-        <w:t xml:space="preserve"> and give back to </w:t>
-      </w:r>
-      <w:r>
-        <w:t>the Ultimate Frisbee community</w:t>
-      </w:r>
-      <w:r>
-        <w:t>,</w:t>
-      </w:r>
-      <w:r>
-        <w:t xml:space="preserve"> I </w:t>
-      </w:r>
-      <w:r>
-        <w:t>will be</w:t>
-      </w:r>
-      <w:r>
-        <w:t xml:space="preserve"> </w:t>
-      </w:r>
-      <w:r>
-        <w:t>volunteer</w:t>
-      </w:r>
-      <w:r>
-        <w:t>ing as the</w:t>
-      </w:r>
-      <w:r>
-        <w:t xml:space="preserve"> assistant coach </w:t>
-      </w:r>
-      <w:r>
-        <w:t>of the</w:t>
-      </w:r>
-      <w:r>
-        <w:t xml:space="preserve"> ASU ultimate frisbee team</w:t>
-      </w:r>
-      <w:r>
-        <w:t xml:space="preserve"> for the upcoming season</w:t>
-      </w:r>
-      <w:r>
-        <w:t xml:space="preserve">. My </w:t>
-      </w:r>
-      <w:r>
-        <w:t xml:space="preserve">decision to play </w:t>
-      </w:r>
-      <w:r>
-        <w:t xml:space="preserve">Ultimate Frisbee </w:t>
-      </w:r>
-      <w:r>
-        <w:t>w</w:t>
-      </w:r>
-      <w:r>
-        <w:t>as lifechanging</w:t>
-      </w:r>
-      <w:r>
-        <w:t xml:space="preserve"> and </w:t>
-      </w:r>
-      <w:r>
-        <w:t xml:space="preserve">awarded me opportunities I could never have </w:t>
-      </w:r>
-      <w:r>
-        <w:t>dreamed of</w:t>
-      </w:r>
-      <w:r>
-        <w:t>.</w:t>
-      </w:r>
-      <w:r>
-        <w:t xml:space="preserve"> </w:t>
-      </w:r>
-      <w:r>
-        <w:t>I</w:t>
-      </w:r>
-      <w:r>
-        <w:t xml:space="preserve"> played on a professional </w:t>
-      </w:r>
-      <w:r>
-        <w:t>team, won a college national championship, caught a world championship winning goal for the Under</w:t>
-      </w:r>
-      <w:r>
-        <w:t>-</w:t>
-      </w:r>
-      <w:r>
-        <w:t xml:space="preserve">24 Men’s National team, and </w:t>
-      </w:r>
-      <w:r>
-        <w:t>used</w:t>
-      </w:r>
-      <w:r>
-        <w:t xml:space="preserve"> my voice </w:t>
-      </w:r>
-      <w:r>
-        <w:t xml:space="preserve">and platform </w:t>
-      </w:r>
-      <w:r>
-        <w:t>to advocate for gender equity</w:t>
-      </w:r>
-      <w:r>
-        <w:t>.</w:t>
-      </w:r>
-      <w:r>
-        <w:t xml:space="preserve"> </w:t>
-      </w:r>
-      <w:commentRangeStart w:id="22"/>
-      <w:r>
-        <w:t>I owe it</w:t>
-      </w:r>
-      <w:r>
-        <w:t xml:space="preserve"> to the community </w:t>
-      </w:r>
-      <w:r>
-        <w:t xml:space="preserve">that gave me so much </w:t>
+        <w:t>As a PhD student at ASU</w:t>
+      </w:r>
+      <w:r>
+        <w:t xml:space="preserve"> I will continue to</w:t>
+      </w:r>
+      <w:r>
+        <w:t xml:space="preserve"> </w:t>
+      </w:r>
+      <w:r>
+        <w:t>use m</w:t>
+      </w:r>
+      <w:r>
+        <w:t xml:space="preserve">y privilege and resources </w:t>
       </w:r>
       <w:r>
         <w:t>to give back</w:t>
       </w:r>
       <w:r>
-        <w:t xml:space="preserve"> and</w:t>
-      </w:r>
-      <w:r>
-        <w:t xml:space="preserve"> </w:t>
-      </w:r>
-      <w:commentRangeEnd w:id="22"/>
-      <w:r>
-        <w:rPr>
-          <w:rStyle w:val="CommentReference"/>
-        </w:rPr>
-        <w:commentReference w:id="22"/>
-      </w:r>
-      <w:r>
-        <w:t xml:space="preserve">I am </w:t>
-      </w:r>
-      <w:r>
-        <w:t xml:space="preserve">looking forward </w:t>
-      </w:r>
-      <w:r>
-        <w:t xml:space="preserve">to </w:t>
-      </w:r>
-      <w:r>
-        <w:t xml:space="preserve">being inspired by </w:t>
-      </w:r>
-      <w:r>
-        <w:t>a younger generation of players</w:t>
-      </w:r>
-      <w:r>
-        <w:t>.</w:t>
-      </w:r>
-    </w:p>
-    <w:p>
-      <w:pPr>
-        <w:ind w:firstLine="720"/>
-      </w:pPr>
-      <w:r>
-        <w:t xml:space="preserve">The graduate research fellowship program will give me the resources to continue my quest to </w:t>
-      </w:r>
-      <w:r>
-        <w:t>completely integrate</w:t>
-      </w:r>
-      <w:r>
-        <w:t xml:space="preserve"> renewable energy </w:t>
-      </w:r>
-      <w:r>
-        <w:t>resources</w:t>
-      </w:r>
-      <w:r>
-        <w:t xml:space="preserve">. </w:t>
-      </w:r>
-      <w:r>
-        <w:t>As a PhD student at ASU</w:t>
-      </w:r>
-      <w:r>
-        <w:t xml:space="preserve"> I will continue to</w:t>
-      </w:r>
-      <w:r>
-        <w:t xml:space="preserve"> </w:t>
-      </w:r>
-      <w:r>
-        <w:t>use m</w:t>
-      </w:r>
-      <w:r>
-        <w:t xml:space="preserve">y privilege and resources </w:t>
-      </w:r>
-      <w:r>
-        <w:t>to give back</w:t>
-      </w:r>
-      <w:r>
         <w:t xml:space="preserve"> and wholeheartedly commit</w:t>
       </w:r>
       <w:r>
         <w:t xml:space="preserve"> to becoming an expert on </w:t>
       </w:r>
       <w:r>
-        <w:t xml:space="preserve">distributed </w:t>
-      </w:r>
-      <w:r>
-        <w:t xml:space="preserve">renewable energy </w:t>
+        <w:t>DER</w:t>
+      </w:r>
+      <w:r>
+        <w:t xml:space="preserve"> </w:t>
       </w:r>
       <w:r>
         <w:t>generation and control</w:t>
@@ -2339,7 +2358,7 @@
       </w:r>
     </w:p>
   </w:comment>
-  <w:comment w:id="18" w:author="Shuman, Larry J" w:date="2018-08-31T11:51:00Z" w:initials="SLJ">
+  <w:comment w:id="18" w:author="Morgenstern, Carl W" w:date="2018-09-01T12:28:00Z" w:initials="MCW">
     <w:p>
       <w:pPr>
         <w:pStyle w:val="CommentText"/>
@@ -2351,11 +2370,11 @@
         <w:annotationRef/>
       </w:r>
       <w:r>
-        <w:t>Suppose someone from Cal or Stanford is the reviewer?</w:t>
+        <w:t>Need to mention something about this earlier in the essay?</w:t>
       </w:r>
     </w:p>
   </w:comment>
-  <w:comment w:id="17" w:author="Morgenstern, Carl W" w:date="2018-09-04T18:47:00Z" w:initials="MCW">
+  <w:comment w:id="19" w:author="Carl Morgenstern (Student)" w:date="2018-09-03T15:07:00Z" w:initials="CM(">
     <w:p>
       <w:pPr>
         <w:pStyle w:val="CommentText"/>
@@ -2367,71 +2386,31 @@
         <w:annotationRef/>
       </w:r>
       <w:r>
-        <w:t>Rephrase. Doesn’t need to be this much words.</w:t>
-      </w:r>
-    </w:p>
+        <w:t>Put this somewhere else? Or delete it?</w:t>
+      </w:r>
+    </w:p>
+  </w:comment>
+  <w:comment w:id="17" w:author="Morgenstern, Carl W" w:date="2018-09-05T00:28:00Z" w:initials="MCW">
     <w:p>
       <w:pPr>
         <w:pStyle w:val="CommentText"/>
       </w:pPr>
-      <w:bookmarkStart w:id="19" w:name="_GoBack"/>
-      <w:bookmarkEnd w:id="19"/>
-    </w:p>
-  </w:comment>
-  <w:comment w:id="20" w:author="Carl Morgenstern (Student)" w:date="2018-09-03T13:35:00Z" w:initials="CM(">
-    <w:p>
-      <w:pPr>
-        <w:pStyle w:val="CommentText"/>
-      </w:pPr>
       <w:r>
         <w:rPr>
           <w:rStyle w:val="CommentReference"/>
         </w:rPr>
         <w:annotationRef/>
       </w:r>
-      <w:r>
-        <w:t xml:space="preserve">Not sure if this sentence is necessary. </w:t>
-      </w:r>
       <w:proofErr w:type="spellStart"/>
       <w:r>
-        <w:t>Kinda</w:t>
+        <w:t>Needt</w:t>
       </w:r>
       <w:proofErr w:type="spellEnd"/>
       <w:r>
-        <w:t xml:space="preserve"> seems redundant and cluttered</w:t>
-      </w:r>
-    </w:p>
-  </w:comment>
-  <w:comment w:id="21" w:author="Morgenstern, Carl W" w:date="2018-09-01T12:28:00Z" w:initials="MCW">
-    <w:p>
-      <w:pPr>
-        <w:pStyle w:val="CommentText"/>
-      </w:pPr>
-      <w:r>
-        <w:rPr>
-          <w:rStyle w:val="CommentReference"/>
-        </w:rPr>
-        <w:annotationRef/>
-      </w:r>
-      <w:r>
-        <w:t>Need to mention something about this earlier in the essay?</w:t>
-      </w:r>
-    </w:p>
-  </w:comment>
-  <w:comment w:id="22" w:author="Carl Morgenstern (Student)" w:date="2018-09-03T15:07:00Z" w:initials="CM(">
-    <w:p>
-      <w:pPr>
-        <w:pStyle w:val="CommentText"/>
-      </w:pPr>
-      <w:r>
-        <w:rPr>
-          <w:rStyle w:val="CommentReference"/>
-        </w:rPr>
-        <w:annotationRef/>
-      </w:r>
-      <w:r>
-        <w:t>Put this somewhere else? Or delete it?</w:t>
-      </w:r>
+        <w:t xml:space="preserve"> to reference frisbee earlier in my essay for this paragraph to make sense, or at least reorganize the paragraph to give some background beforehand</w:t>
+      </w:r>
+      <w:bookmarkStart w:id="20" w:name="_GoBack"/>
+      <w:bookmarkEnd w:id="20"/>
     </w:p>
   </w:comment>
 </w:comments>
@@ -2456,11 +2435,9 @@
   <w15:commentEx w15:paraId="1622B5D0" w15:done="0"/>
   <w15:commentEx w15:paraId="026F36B6" w15:done="0"/>
   <w15:commentEx w15:paraId="7B6F3C7E" w15:done="0"/>
-  <w15:commentEx w15:paraId="6A78C88C" w15:done="0"/>
-  <w15:commentEx w15:paraId="40D4FCF0" w15:done="0"/>
-  <w15:commentEx w15:paraId="5C1B0EE5" w15:done="0"/>
   <w15:commentEx w15:paraId="42F522A2" w15:done="0"/>
   <w15:commentEx w15:paraId="63BB9473" w15:done="0"/>
+  <w15:commentEx w15:paraId="10258D92" w15:done="0"/>
 </w15:commentsEx>
 </file>
 
@@ -2483,11 +2460,9 @@
   <w16cid:commentId w16cid:paraId="1622B5D0" w16cid:durableId="1F33A896"/>
   <w16cid:commentId w16cid:paraId="026F36B6" w16cid:durableId="1F341652"/>
   <w16cid:commentId w16cid:paraId="7B6F3C7E" w16cid:durableId="1F33A8FA"/>
-  <w16cid:commentId w16cid:paraId="6A78C88C" w16cid:durableId="1F33AA59"/>
-  <w16cid:commentId w16cid:paraId="40D4FCF0" w16cid:durableId="1F3951B8"/>
-  <w16cid:commentId w16cid:paraId="5C1B0EE5" w16cid:durableId="1F37B73D"/>
   <w16cid:commentId w16cid:paraId="42F522A2" w16cid:durableId="1F350453"/>
   <w16cid:commentId w16cid:paraId="63BB9473" w16cid:durableId="1F37CCCB"/>
+  <w16cid:commentId w16cid:paraId="10258D92" w16cid:durableId="1F39A197"/>
 </w16cid:commentsIds>
 </file>
 
@@ -3058,6 +3033,7 @@
   <w:style w:type="character" w:default="1" w:styleId="DefaultParagraphFont">
     <w:name w:val="Default Paragraph Font"/>
     <w:uiPriority w:val="1"/>
+    <w:semiHidden/>
     <w:unhideWhenUsed/>
   </w:style>
   <w:style w:type="table" w:default="1" w:styleId="TableNormal">
@@ -3606,7 +3582,7 @@
 </file>
 
 <file path=customXml/itemProps1.xml><?xml version="1.0" encoding="utf-8"?>
-<ds:datastoreItem xmlns:ds="http://schemas.openxmlformats.org/officeDocument/2006/customXml" ds:itemID="{FB3C3E5C-9FAC-462C-AF3C-7C1F7EF5394A}">
+<ds:datastoreItem xmlns:ds="http://schemas.openxmlformats.org/officeDocument/2006/customXml" ds:itemID="{7CBFBAC0-4024-4E70-880E-30B316B5D10B}">
   <ds:schemaRefs>
     <ds:schemaRef ds:uri="http://schemas.openxmlformats.org/officeDocument/2006/bibliography"/>
   </ds:schemaRefs>

</xml_diff>